<commit_message>
Fix logarithm instruction codes in docs
</commit_message>
<xml_diff>
--- a/Documentation/ReferenceManual/ReferenceManual.docx
+++ b/Documentation/ReferenceManual/ReferenceManual.docx
@@ -33,7 +33,7 @@
         <w:pStyle w:val="BodyText"/>
       </w:pPr>
       <w:r>
-        <w:t xml:space="preserve">Last revised: 2023-09-30</w:t>
+        <w:t xml:space="preserve">Last revised: 2023-10-22</w:t>
       </w:r>
     </w:p>
     <w:bookmarkStart w:id="21" w:name="introduction"/>
@@ -54337,7 +54337,7 @@
               <w:rPr>
                 <w:rStyle w:val="VerbatimChar"/>
               </w:rPr>
-              <w:t xml:space="preserve">0x50</w:t>
+              <w:t xml:space="preserve">0x60</w:t>
             </w:r>
           </w:p>
         </w:tc>
@@ -54405,7 +54405,7 @@
               <w:rPr>
                 <w:rStyle w:val="VerbatimChar"/>
               </w:rPr>
-              <w:t xml:space="preserve">0x51</w:t>
+              <w:t xml:space="preserve">0x61</w:t>
             </w:r>
           </w:p>
         </w:tc>
@@ -54473,7 +54473,7 @@
               <w:rPr>
                 <w:rStyle w:val="VerbatimChar"/>
               </w:rPr>
-              <w:t xml:space="preserve">0x52</w:t>
+              <w:t xml:space="preserve">0x62</w:t>
             </w:r>
           </w:p>
         </w:tc>
@@ -54541,7 +54541,7 @@
               <w:rPr>
                 <w:rStyle w:val="VerbatimChar"/>
               </w:rPr>
-              <w:t xml:space="preserve">0x53</w:t>
+              <w:t xml:space="preserve">0x63</w:t>
             </w:r>
           </w:p>
         </w:tc>

</xml_diff>

<commit_message>
Slight reference manual accuracy improvements
</commit_message>
<xml_diff>
--- a/Documentation/ReferenceManual/ReferenceManual.docx
+++ b/Documentation/ReferenceManual/ReferenceManual.docx
@@ -33,7 +33,7 @@
         <w:pStyle w:val="BodyText"/>
       </w:pPr>
       <w:r>
-        <w:t xml:space="preserve">Last revised: 2023-10-22</w:t>
+        <w:t xml:space="preserve">Last revised: 2023-10-23</w:t>
       </w:r>
     </w:p>
     <w:bookmarkStart w:id="21" w:name="introduction"/>
@@ -3096,28 +3096,28 @@
         <w:rPr>
           <w:rStyle w:val="VerbatimChar"/>
         </w:rPr>
-        <w:t xml:space="preserve">MVQ rg0, 0x1_000_000  ; This is valid, will be assembled as 0x1000000 (16777216)</w:t>
-      </w:r>
-      <w:r>
-        <w:br/>
-      </w:r>
-      <w:r>
-        <w:rPr>
-          <w:rStyle w:val="VerbatimChar"/>
-        </w:rPr>
-        <w:t xml:space="preserve">MVQ rg0, 0x10_0__000_0  ; This is still valid, underscores don't have to be uniform</w:t>
-      </w:r>
-      <w:r>
-        <w:br/>
-      </w:r>
-      <w:r>
-        <w:br/>
-      </w:r>
-      <w:r>
-        <w:rPr>
-          <w:rStyle w:val="VerbatimChar"/>
-        </w:rPr>
-        <w:t xml:space="preserve">MVQ rg0, 0x_1_000_000  ; This is not valid</w:t>
+        <w:t xml:space="preserve">MVQ rg0, 1_000_000  ; This is valid, will be assembled as 1000000 (0xF4240)</w:t>
+      </w:r>
+      <w:r>
+        <w:br/>
+      </w:r>
+      <w:r>
+        <w:rPr>
+          <w:rStyle w:val="VerbatimChar"/>
+        </w:rPr>
+        <w:t xml:space="preserve">MVQ rg0, 0x_10_0__000_0  ; This is still valid, underscores don't have to be uniform</w:t>
+      </w:r>
+      <w:r>
+        <w:br/>
+      </w:r>
+      <w:r>
+        <w:br/>
+      </w:r>
+      <w:r>
+        <w:rPr>
+          <w:rStyle w:val="VerbatimChar"/>
+        </w:rPr>
+        <w:t xml:space="preserve">MVQ rg0, _1_000_000  ; This is not valid</w:t>
       </w:r>
       <w:r>
         <w:br/>
@@ -27208,7 +27208,7 @@
               <w:jc w:val="left"/>
             </w:pPr>
             <w:r>
-              <w:t xml:space="preserve">(Result is unrepresentable as unsigned)</w:t>
+              <w:t xml:space="preserve">(Result is unrepresentable as both unsigned and signed)</w:t>
             </w:r>
           </w:p>
         </w:tc>

</xml_diff>

<commit_message>
Update technical information in docs
</commit_message>
<xml_diff>
--- a/Documentation/ReferenceManual/ReferenceManual.docx
+++ b/Documentation/ReferenceManual/ReferenceManual.docx
@@ -25,7 +25,7 @@
         <w:rPr>
           <w:rStyle w:val="VerbatimChar"/>
         </w:rPr>
-        <w:t xml:space="preserve">2.1.0</w:t>
+        <w:t xml:space="preserve">3.0.0</w:t>
       </w:r>
     </w:p>
     <w:p>
@@ -33,7 +33,7 @@
         <w:pStyle w:val="BodyText"/>
       </w:pPr>
       <w:r>
-        <w:t xml:space="preserve">Last revised: 2023-10-27</w:t>
+        <w:t xml:space="preserve">Last revised: 2023-12-10</w:t>
       </w:r>
     </w:p>
     <w:bookmarkStart w:id="21" w:name="introduction"/>
@@ -1920,7 +1920,7 @@
               <w:jc w:val="left"/>
             </w:pPr>
             <w:r>
-              <w:t xml:space="preserve">297 opcodes (102 unique operations)</w:t>
+              <w:t xml:space="preserve">329 opcodes (114 unique operations)</w:t>
             </w:r>
           </w:p>
         </w:tc>

</xml_diff>

<commit_message>
Update memory size used in docs examples
</commit_message>
<xml_diff>
--- a/Documentation/ReferenceManual/ReferenceManual.docx
+++ b/Documentation/ReferenceManual/ReferenceManual.docx
@@ -6503,7 +6503,7 @@
         <w:pStyle w:val="BodyText"/>
       </w:pPr>
       <w:r>
-        <w:t xml:space="preserve">A simple example, assuming memory is 2046 bytes in size (making 2045 the highest address):</w:t>
+        <w:t xml:space="preserve">A simple example, assuming memory is 8192 bytes in size (making 8191 the highest address):</w:t>
       </w:r>
     </w:p>
     <w:p>
@@ -6514,7 +6514,7 @@
         <w:rPr>
           <w:rStyle w:val="VerbatimChar"/>
         </w:rPr>
-        <w:t xml:space="preserve">WCN rso  ; Outputs "2046"</w:t>
+        <w:t xml:space="preserve">WCN rso  ; Outputs "8192"</w:t>
       </w:r>
       <w:r>
         <w:br/>
@@ -6532,7 +6532,7 @@
         <w:rPr>
           <w:rStyle w:val="VerbatimChar"/>
         </w:rPr>
-        <w:t xml:space="preserve">WCN rso  ; Outputs "2038" (stack values are 8 bytes)</w:t>
+        <w:t xml:space="preserve">WCN rso  ; Outputs "8184" (stack values are 8 bytes)</w:t>
       </w:r>
       <w:r>
         <w:br/>
@@ -6550,7 +6550,7 @@
         <w:rPr>
           <w:rStyle w:val="VerbatimChar"/>
         </w:rPr>
-        <w:t xml:space="preserve">WCN rso  ; Outputs "2046"</w:t>
+        <w:t xml:space="preserve">WCN rso  ; Outputs "8192"</w:t>
       </w:r>
     </w:p>
     <w:bookmarkEnd w:id="39"/>
@@ -7714,7 +7714,7 @@
         <w:rPr>
           <w:rStyle w:val="VerbatimChar"/>
         </w:rPr>
-        <w:t xml:space="preserve">2046</w:t>
+        <w:t xml:space="preserve">8192</w:t>
       </w:r>
       <w:r>
         <w:t xml:space="preserve"> </w:t>
@@ -7729,7 +7729,7 @@
         <w:rPr>
           <w:rStyle w:val="VerbatimChar"/>
         </w:rPr>
-        <w:t xml:space="preserve">2045</w:t>
+        <w:t xml:space="preserve">8191</w:t>
       </w:r>
       <w:r>
         <w:t xml:space="preserve"> </w:t>
@@ -7759,7 +7759,7 @@
         <w:rPr>
           <w:rStyle w:val="VerbatimChar"/>
         </w:rPr>
-        <w:t xml:space="preserve">2043</w:t>
+        <w:t xml:space="preserve">8189</w:t>
       </w:r>
       <w:r>
         <w:t xml:space="preserve">, as that requires at least 8 bytes.</w:t>
@@ -19322,7 +19322,7 @@
         <w:pStyle w:val="BodyText"/>
       </w:pPr>
       <w:r>
-        <w:t xml:space="preserve">Take this visual example, assuming memory is 2046 bytes in size (making 2045 the maximum address):</w:t>
+        <w:t xml:space="preserve">Take this visual example, assuming memory is 8192 bytes in size (making 8191 the maximum address):</w:t>
       </w:r>
     </w:p>
     <w:p>
@@ -19333,16 +19333,16 @@
         <w:rPr>
           <w:rStyle w:val="VerbatimChar"/>
         </w:rPr>
-        <w:t xml:space="preserve">; rso = 2046</w:t>
-      </w:r>
-      <w:r>
-        <w:br/>
-      </w:r>
-      <w:r>
-        <w:rPr>
-          <w:rStyle w:val="VerbatimChar"/>
-        </w:rPr>
-        <w:t xml:space="preserve">; | Addresses |    2022..2029    |    2030..2037    |    2038..2045    ||</w:t>
+        <w:t xml:space="preserve">; rso = 8192</w:t>
+      </w:r>
+      <w:r>
+        <w:br/>
+      </w:r>
+      <w:r>
+        <w:rPr>
+          <w:rStyle w:val="VerbatimChar"/>
+        </w:rPr>
+        <w:t xml:space="preserve">; | Addresses |    8168..8175    |    8176..8183    |    8184..8191    ||</w:t>
       </w:r>
       <w:r>
         <w:br/>
@@ -19375,16 +19375,16 @@
         <w:rPr>
           <w:rStyle w:val="VerbatimChar"/>
         </w:rPr>
-        <w:t xml:space="preserve">; rso = 2038</w:t>
-      </w:r>
-      <w:r>
-        <w:br/>
-      </w:r>
-      <w:r>
-        <w:rPr>
-          <w:rStyle w:val="VerbatimChar"/>
-        </w:rPr>
-        <w:t xml:space="preserve">; | Addresses |    2022..2029    |    2030..2037    ||    2038..2045    |</w:t>
+        <w:t xml:space="preserve">; rso = 8184</w:t>
+      </w:r>
+      <w:r>
+        <w:br/>
+      </w:r>
+      <w:r>
+        <w:rPr>
+          <w:rStyle w:val="VerbatimChar"/>
+        </w:rPr>
+        <w:t xml:space="preserve">; | Addresses |    8168..8175    |    8176..8183    ||    8184..8191    |</w:t>
       </w:r>
       <w:r>
         <w:br/>
@@ -19417,16 +19417,16 @@
         <w:rPr>
           <w:rStyle w:val="VerbatimChar"/>
         </w:rPr>
-        <w:t xml:space="preserve">; rso = 2030</w:t>
-      </w:r>
-      <w:r>
-        <w:br/>
-      </w:r>
-      <w:r>
-        <w:rPr>
-          <w:rStyle w:val="VerbatimChar"/>
-        </w:rPr>
-        <w:t xml:space="preserve">; | Addresses |    2022..2029    ||    2030..2037    |    2038..2045    |</w:t>
+        <w:t xml:space="preserve">; rso = 8176</w:t>
+      </w:r>
+      <w:r>
+        <w:br/>
+      </w:r>
+      <w:r>
+        <w:rPr>
+          <w:rStyle w:val="VerbatimChar"/>
+        </w:rPr>
+        <w:t xml:space="preserve">; | Addresses |    8168..8175    ||    8176..8183    |    8184..8191    |</w:t>
       </w:r>
       <w:r>
         <w:br/>
@@ -19459,16 +19459,16 @@
         <w:rPr>
           <w:rStyle w:val="VerbatimChar"/>
         </w:rPr>
-        <w:t xml:space="preserve">; rso = 2022</w:t>
-      </w:r>
-      <w:r>
-        <w:br/>
-      </w:r>
-      <w:r>
-        <w:rPr>
-          <w:rStyle w:val="VerbatimChar"/>
-        </w:rPr>
-        <w:t xml:space="preserve">; | Addresses ||    2022..2029    |    2030..2037    |    2038..2045    |</w:t>
+        <w:t xml:space="preserve">; rso = 8168</w:t>
+      </w:r>
+      <w:r>
+        <w:br/>
+      </w:r>
+      <w:r>
+        <w:rPr>
+          <w:rStyle w:val="VerbatimChar"/>
+        </w:rPr>
+        <w:t xml:space="preserve">; | Addresses ||    8168..8175    |    8176..8183    |    8184..8191    |</w:t>
       </w:r>
       <w:r>
         <w:br/>
@@ -19501,16 +19501,16 @@
         <w:rPr>
           <w:rStyle w:val="VerbatimChar"/>
         </w:rPr>
-        <w:t xml:space="preserve">; rso = 2030</w:t>
-      </w:r>
-      <w:r>
-        <w:br/>
-      </w:r>
-      <w:r>
-        <w:rPr>
-          <w:rStyle w:val="VerbatimChar"/>
-        </w:rPr>
-        <w:t xml:space="preserve">; | Addresses |    2022..2029    ||    2030..2037    |    2038..2045    |</w:t>
+        <w:t xml:space="preserve">; rso = 8176</w:t>
+      </w:r>
+      <w:r>
+        <w:br/>
+      </w:r>
+      <w:r>
+        <w:rPr>
+          <w:rStyle w:val="VerbatimChar"/>
+        </w:rPr>
+        <w:t xml:space="preserve">; | Addresses |    8168..8175    ||    8176..8183    |    8184..8191    |</w:t>
       </w:r>
       <w:r>
         <w:br/>
@@ -19552,16 +19552,16 @@
         <w:rPr>
           <w:rStyle w:val="VerbatimChar"/>
         </w:rPr>
-        <w:t xml:space="preserve">; rso = 2038</w:t>
-      </w:r>
-      <w:r>
-        <w:br/>
-      </w:r>
-      <w:r>
-        <w:rPr>
-          <w:rStyle w:val="VerbatimChar"/>
-        </w:rPr>
-        <w:t xml:space="preserve">; | Addresses |    2022..2029    |    2030..2037    ||    2038..2045    |</w:t>
+        <w:t xml:space="preserve">; rso = 8184</w:t>
+      </w:r>
+      <w:r>
+        <w:br/>
+      </w:r>
+      <w:r>
+        <w:rPr>
+          <w:rStyle w:val="VerbatimChar"/>
+        </w:rPr>
+        <w:t xml:space="preserve">; | Addresses |    8168..8175    |    8176..8183    ||    8184..8191    |</w:t>
       </w:r>
       <w:r>
         <w:br/>

</xml_diff>

<commit_message>
Add new instruction data to docs
</commit_message>
<xml_diff>
--- a/Documentation/ReferenceManual/ReferenceManual.docx
+++ b/Documentation/ReferenceManual/ReferenceManual.docx
@@ -2,7 +2,7 @@
 <file path=word/document.xml><?xml version="1.0" encoding="utf-8"?>
 <w:document xmlns:w="http://schemas.openxmlformats.org/wordprocessingml/2006/main" xmlns:m="http://schemas.openxmlformats.org/officeDocument/2006/math" xmlns:r="http://schemas.openxmlformats.org/officeDocument/2006/relationships" xmlns:o="urn:schemas-microsoft-com:office:office" xmlns:v="urn:schemas-microsoft-com:vml" xmlns:w10="urn:schemas-microsoft-com:office:word" xmlns:a="http://schemas.openxmlformats.org/drawingml/2006/main" xmlns:pic="http://schemas.openxmlformats.org/drawingml/2006/picture" xmlns:wp="http://schemas.openxmlformats.org/drawingml/2006/wordprocessingDrawing">
   <w:body>
-    <w:bookmarkStart w:id="98" w:name="assembly-reference-manual"/>
+    <w:bookmarkStart w:id="100" w:name="assembly-reference-manual"/>
     <w:p>
       <w:pPr>
         <w:pStyle w:val="Heading1"/>
@@ -1577,6 +1577,40 @@
     <w:p>
       <w:pPr>
         <w:numPr>
+          <w:ilvl w:val="2"/>
+          <w:numId w:val="1016"/>
+        </w:numPr>
+        <w:pStyle w:val="Compact"/>
+      </w:pPr>
+      <w:hyperlink w:anchor="external-assembly-extension-set">
+        <w:r>
+          <w:rPr>
+            <w:rStyle w:val="Hyperlink"/>
+          </w:rPr>
+          <w:t xml:space="preserve">External Assembly Extension Set</w:t>
+        </w:r>
+      </w:hyperlink>
+    </w:p>
+    <w:p>
+      <w:pPr>
+        <w:numPr>
+          <w:ilvl w:val="2"/>
+          <w:numId w:val="1016"/>
+        </w:numPr>
+        <w:pStyle w:val="Compact"/>
+      </w:pPr>
+      <w:hyperlink w:anchor="memory-allocation-extension-set">
+        <w:r>
+          <w:rPr>
+            <w:rStyle w:val="Hyperlink"/>
+          </w:rPr>
+          <w:t xml:space="preserve">Memory Allocation Extension Set</w:t>
+        </w:r>
+      </w:hyperlink>
+    </w:p>
+    <w:p>
+      <w:pPr>
+        <w:numPr>
           <w:ilvl w:val="1"/>
           <w:numId w:val="1002"/>
         </w:numPr>
@@ -25943,6 +25977,271 @@
           </w:p>
         </w:tc>
       </w:tr>
+      <w:tr>
+        <w:tc>
+          <w:tcPr/>
+          <w:p>
+            <w:pPr>
+              <w:pStyle w:val="Compact"/>
+              <w:jc w:val="left"/>
+            </w:pPr>
+            <w:r>
+              <w:rPr>
+                <w:rStyle w:val="VerbatimChar"/>
+              </w:rPr>
+              <w:t xml:space="preserve">EXTD_BSW</w:t>
+            </w:r>
+          </w:p>
+        </w:tc>
+        <w:tc>
+          <w:tcPr/>
+          <w:p>
+            <w:pPr>
+              <w:pStyle w:val="Compact"/>
+              <w:jc w:val="left"/>
+            </w:pPr>
+            <w:r>
+              <w:t xml:space="preserve">(4)</w:t>
+            </w:r>
+          </w:p>
+        </w:tc>
+        <w:tc>
+          <w:tcPr/>
+          <w:p>
+            <w:pPr>
+              <w:pStyle w:val="Compact"/>
+              <w:jc w:val="left"/>
+            </w:pPr>
+            <w:r>
+              <w:t xml:space="preserve">(4)</w:t>
+            </w:r>
+          </w:p>
+        </w:tc>
+        <w:tc>
+          <w:tcPr/>
+          <w:p>
+            <w:pPr>
+              <w:pStyle w:val="Compact"/>
+              <w:jc w:val="left"/>
+            </w:pPr>
+            <w:r>
+              <w:t xml:space="preserve">(4)</w:t>
+            </w:r>
+          </w:p>
+        </w:tc>
+      </w:tr>
+      <w:tr>
+        <w:tc>
+          <w:tcPr/>
+          <w:p>
+            <w:pPr>
+              <w:pStyle w:val="Compact"/>
+              <w:jc w:val="left"/>
+            </w:pPr>
+            <w:r>
+              <w:rPr>
+                <w:rStyle w:val="VerbatimChar"/>
+              </w:rPr>
+              <w:t xml:space="preserve">HEAP_ALC</w:t>
+            </w:r>
+          </w:p>
+        </w:tc>
+        <w:tc>
+          <w:tcPr/>
+          <w:p>
+            <w:pPr>
+              <w:pStyle w:val="Compact"/>
+              <w:jc w:val="left"/>
+            </w:pPr>
+            <w:r>
+              <w:t xml:space="preserve">O</w:t>
+            </w:r>
+          </w:p>
+        </w:tc>
+        <w:tc>
+          <w:tcPr/>
+          <w:p>
+            <w:pPr>
+              <w:pStyle w:val="Compact"/>
+              <w:jc w:val="left"/>
+            </w:pPr>
+            <w:r>
+              <w:t xml:space="preserve">X</w:t>
+            </w:r>
+          </w:p>
+        </w:tc>
+        <w:tc>
+          <w:tcPr/>
+          <w:p>
+            <w:pPr>
+              <w:pStyle w:val="Compact"/>
+              <w:jc w:val="left"/>
+            </w:pPr>
+            <w:r>
+              <w:t xml:space="preserve">X</w:t>
+            </w:r>
+          </w:p>
+        </w:tc>
+      </w:tr>
+      <w:tr>
+        <w:tc>
+          <w:tcPr/>
+          <w:p>
+            <w:pPr>
+              <w:pStyle w:val="Compact"/>
+              <w:jc w:val="left"/>
+            </w:pPr>
+            <w:r>
+              <w:rPr>
+                <w:rStyle w:val="VerbatimChar"/>
+              </w:rPr>
+              <w:t xml:space="preserve">HEAP_TRY</w:t>
+            </w:r>
+          </w:p>
+        </w:tc>
+        <w:tc>
+          <w:tcPr/>
+          <w:p>
+            <w:pPr>
+              <w:pStyle w:val="Compact"/>
+              <w:jc w:val="left"/>
+            </w:pPr>
+            <w:r>
+              <w:t xml:space="preserve">O</w:t>
+            </w:r>
+          </w:p>
+        </w:tc>
+        <w:tc>
+          <w:tcPr/>
+          <w:p>
+            <w:pPr>
+              <w:pStyle w:val="Compact"/>
+              <w:jc w:val="left"/>
+            </w:pPr>
+            <w:r>
+              <w:t xml:space="preserve">X</w:t>
+            </w:r>
+          </w:p>
+        </w:tc>
+        <w:tc>
+          <w:tcPr/>
+          <w:p>
+            <w:pPr>
+              <w:pStyle w:val="Compact"/>
+              <w:jc w:val="left"/>
+            </w:pPr>
+            <w:r>
+              <w:t xml:space="preserve">X</w:t>
+            </w:r>
+          </w:p>
+        </w:tc>
+      </w:tr>
+      <w:tr>
+        <w:tc>
+          <w:tcPr/>
+          <w:p>
+            <w:pPr>
+              <w:pStyle w:val="Compact"/>
+              <w:jc w:val="left"/>
+            </w:pPr>
+            <w:r>
+              <w:rPr>
+                <w:rStyle w:val="VerbatimChar"/>
+              </w:rPr>
+              <w:t xml:space="preserve">HEAP_REA</w:t>
+            </w:r>
+          </w:p>
+        </w:tc>
+        <w:tc>
+          <w:tcPr/>
+          <w:p>
+            <w:pPr>
+              <w:pStyle w:val="Compact"/>
+              <w:jc w:val="left"/>
+            </w:pPr>
+            <w:r>
+              <w:t xml:space="preserve">O</w:t>
+            </w:r>
+          </w:p>
+        </w:tc>
+        <w:tc>
+          <w:tcPr/>
+          <w:p>
+            <w:pPr>
+              <w:pStyle w:val="Compact"/>
+              <w:jc w:val="left"/>
+            </w:pPr>
+            <w:r>
+              <w:t xml:space="preserve">X</w:t>
+            </w:r>
+          </w:p>
+        </w:tc>
+        <w:tc>
+          <w:tcPr/>
+          <w:p>
+            <w:pPr>
+              <w:pStyle w:val="Compact"/>
+              <w:jc w:val="left"/>
+            </w:pPr>
+            <w:r>
+              <w:t xml:space="preserve">X</w:t>
+            </w:r>
+          </w:p>
+        </w:tc>
+      </w:tr>
+      <w:tr>
+        <w:tc>
+          <w:tcPr/>
+          <w:p>
+            <w:pPr>
+              <w:pStyle w:val="Compact"/>
+              <w:jc w:val="left"/>
+            </w:pPr>
+            <w:r>
+              <w:rPr>
+                <w:rStyle w:val="VerbatimChar"/>
+              </w:rPr>
+              <w:t xml:space="preserve">HEAP_TRE</w:t>
+            </w:r>
+          </w:p>
+        </w:tc>
+        <w:tc>
+          <w:tcPr/>
+          <w:p>
+            <w:pPr>
+              <w:pStyle w:val="Compact"/>
+              <w:jc w:val="left"/>
+            </w:pPr>
+            <w:r>
+              <w:t xml:space="preserve">O</w:t>
+            </w:r>
+          </w:p>
+        </w:tc>
+        <w:tc>
+          <w:tcPr/>
+          <w:p>
+            <w:pPr>
+              <w:pStyle w:val="Compact"/>
+              <w:jc w:val="left"/>
+            </w:pPr>
+            <w:r>
+              <w:t xml:space="preserve">X</w:t>
+            </w:r>
+          </w:p>
+        </w:tc>
+        <w:tc>
+          <w:tcPr/>
+          <w:p>
+            <w:pPr>
+              <w:pStyle w:val="Compact"/>
+              <w:jc w:val="left"/>
+            </w:pPr>
+            <w:r>
+              <w:t xml:space="preserve">X</w:t>
+            </w:r>
+          </w:p>
+        </w:tc>
+      </w:tr>
     </w:tbl>
     <w:p>
       <w:pPr>
@@ -26006,6 +26305,62 @@
       </w:pPr>
       <w:r>
         <w:t xml:space="preserve">Using smaller-than-64-bit move instructions on signed integers if the target is a label or pointer will work as expected, truncating the upper bits. If the target is a register, however, you may wish to use the signed versions to automatically extend the smaller integer to a signed 64-bit one so it is correctly interpreted by other instructions.</w:t>
+      </w:r>
+    </w:p>
+    <w:p>
+      <w:pPr>
+        <w:numPr>
+          <w:ilvl w:val="0"/>
+          <w:numId w:val="1018"/>
+        </w:numPr>
+        <w:pStyle w:val="Compact"/>
+      </w:pPr>
+      <w:r>
+        <w:t xml:space="preserve">Reversing the byte order of a register can work on any data type, however, registers</w:t>
+      </w:r>
+      <w:r>
+        <w:t xml:space="preserve"> </w:t>
+      </w:r>
+      <w:r>
+        <w:rPr>
+          <w:bCs/>
+          <w:b/>
+        </w:rPr>
+        <w:t xml:space="preserve">must</w:t>
+      </w:r>
+      <w:r>
+        <w:t xml:space="preserve"> </w:t>
+      </w:r>
+      <w:r>
+        <w:t xml:space="preserve">be in little endian order</w:t>
+      </w:r>
+      <w:r>
+        <w:t xml:space="preserve"> </w:t>
+      </w:r>
+      <w:r>
+        <w:rPr>
+          <w:iCs/>
+          <w:i/>
+        </w:rPr>
+        <w:t xml:space="preserve">after</w:t>
+      </w:r>
+      <w:r>
+        <w:t xml:space="preserve"> </w:t>
+      </w:r>
+      <w:r>
+        <w:t xml:space="preserve">reversing to have their value correctly interpreted by other instructions (this does not apply to instructions where the format of the register’s value is unimportant, such as with</w:t>
+      </w:r>
+      <w:r>
+        <w:t xml:space="preserve"> </w:t>
+      </w:r>
+      <w:r>
+        <w:rPr>
+          <w:rStyle w:val="VerbatimChar"/>
+        </w:rPr>
+        <w:t xml:space="preserve">MVQ</w:t>
+      </w:r>
+      <w:r>
+        <w:t xml:space="preserve">).</w:t>
       </w:r>
     </w:p>
     <w:bookmarkEnd w:id="90"/>
@@ -34256,9 +34611,933 @@
           </w:p>
         </w:tc>
       </w:tr>
+      <w:tr>
+        <w:tc>
+          <w:tcPr/>
+          <w:p>
+            <w:pPr>
+              <w:pStyle w:val="Compact"/>
+              <w:jc w:val="left"/>
+            </w:pPr>
+            <w:r>
+              <w:rPr>
+                <w:rStyle w:val="VerbatimChar"/>
+              </w:rPr>
+              <w:t xml:space="preserve">ASMX_LDA</w:t>
+            </w:r>
+          </w:p>
+        </w:tc>
+        <w:tc>
+          <w:tcPr/>
+          <w:p>
+            <w:pPr>
+              <w:pStyle w:val="Compact"/>
+              <w:jc w:val="left"/>
+            </w:pPr>
+            <w:r>
+              <w:t xml:space="preserve">X</w:t>
+            </w:r>
+          </w:p>
+        </w:tc>
+        <w:tc>
+          <w:tcPr/>
+          <w:p>
+            <w:pPr>
+              <w:pStyle w:val="Compact"/>
+              <w:jc w:val="left"/>
+            </w:pPr>
+            <w:r>
+              <w:t xml:space="preserve">X</w:t>
+            </w:r>
+          </w:p>
+        </w:tc>
+        <w:tc>
+          <w:tcPr/>
+          <w:p>
+            <w:pPr>
+              <w:pStyle w:val="Compact"/>
+              <w:jc w:val="left"/>
+            </w:pPr>
+            <w:r>
+              <w:t xml:space="preserve">X</w:t>
+            </w:r>
+          </w:p>
+        </w:tc>
+        <w:tc>
+          <w:tcPr/>
+          <w:p>
+            <w:pPr>
+              <w:pStyle w:val="Compact"/>
+              <w:jc w:val="left"/>
+            </w:pPr>
+            <w:r>
+              <w:t xml:space="preserve">X</w:t>
+            </w:r>
+          </w:p>
+        </w:tc>
+        <w:tc>
+          <w:tcPr/>
+          <w:p>
+            <w:pPr>
+              <w:pStyle w:val="Compact"/>
+              <w:jc w:val="left"/>
+            </w:pPr>
+            <w:r>
+              <w:t xml:space="preserve">X</w:t>
+            </w:r>
+          </w:p>
+        </w:tc>
+      </w:tr>
+      <w:tr>
+        <w:tc>
+          <w:tcPr/>
+          <w:p>
+            <w:pPr>
+              <w:pStyle w:val="Compact"/>
+              <w:jc w:val="left"/>
+            </w:pPr>
+            <w:r>
+              <w:rPr>
+                <w:rStyle w:val="VerbatimChar"/>
+              </w:rPr>
+              <w:t xml:space="preserve">ASMX_LDF</w:t>
+            </w:r>
+          </w:p>
+        </w:tc>
+        <w:tc>
+          <w:tcPr/>
+          <w:p>
+            <w:pPr>
+              <w:pStyle w:val="Compact"/>
+              <w:jc w:val="left"/>
+            </w:pPr>
+            <w:r>
+              <w:t xml:space="preserve">X</w:t>
+            </w:r>
+          </w:p>
+        </w:tc>
+        <w:tc>
+          <w:tcPr/>
+          <w:p>
+            <w:pPr>
+              <w:pStyle w:val="Compact"/>
+              <w:jc w:val="left"/>
+            </w:pPr>
+            <w:r>
+              <w:t xml:space="preserve">X</w:t>
+            </w:r>
+          </w:p>
+        </w:tc>
+        <w:tc>
+          <w:tcPr/>
+          <w:p>
+            <w:pPr>
+              <w:pStyle w:val="Compact"/>
+              <w:jc w:val="left"/>
+            </w:pPr>
+            <w:r>
+              <w:t xml:space="preserve">X</w:t>
+            </w:r>
+          </w:p>
+        </w:tc>
+        <w:tc>
+          <w:tcPr/>
+          <w:p>
+            <w:pPr>
+              <w:pStyle w:val="Compact"/>
+              <w:jc w:val="left"/>
+            </w:pPr>
+            <w:r>
+              <w:t xml:space="preserve">X</w:t>
+            </w:r>
+          </w:p>
+        </w:tc>
+        <w:tc>
+          <w:tcPr/>
+          <w:p>
+            <w:pPr>
+              <w:pStyle w:val="Compact"/>
+              <w:jc w:val="left"/>
+            </w:pPr>
+            <w:r>
+              <w:t xml:space="preserve">X</w:t>
+            </w:r>
+          </w:p>
+        </w:tc>
+      </w:tr>
+      <w:tr>
+        <w:tc>
+          <w:tcPr/>
+          <w:p>
+            <w:pPr>
+              <w:pStyle w:val="Compact"/>
+              <w:jc w:val="left"/>
+            </w:pPr>
+            <w:r>
+              <w:rPr>
+                <w:rStyle w:val="VerbatimChar"/>
+              </w:rPr>
+              <w:t xml:space="preserve">ASMX_CLA</w:t>
+            </w:r>
+          </w:p>
+        </w:tc>
+        <w:tc>
+          <w:tcPr/>
+          <w:p>
+            <w:pPr>
+              <w:pStyle w:val="Compact"/>
+              <w:jc w:val="left"/>
+            </w:pPr>
+            <w:r>
+              <w:t xml:space="preserve">X</w:t>
+            </w:r>
+          </w:p>
+        </w:tc>
+        <w:tc>
+          <w:tcPr/>
+          <w:p>
+            <w:pPr>
+              <w:pStyle w:val="Compact"/>
+              <w:jc w:val="left"/>
+            </w:pPr>
+            <w:r>
+              <w:t xml:space="preserve">X</w:t>
+            </w:r>
+          </w:p>
+        </w:tc>
+        <w:tc>
+          <w:tcPr/>
+          <w:p>
+            <w:pPr>
+              <w:pStyle w:val="Compact"/>
+              <w:jc w:val="left"/>
+            </w:pPr>
+            <w:r>
+              <w:t xml:space="preserve">X</w:t>
+            </w:r>
+          </w:p>
+        </w:tc>
+        <w:tc>
+          <w:tcPr/>
+          <w:p>
+            <w:pPr>
+              <w:pStyle w:val="Compact"/>
+              <w:jc w:val="left"/>
+            </w:pPr>
+            <w:r>
+              <w:t xml:space="preserve">X</w:t>
+            </w:r>
+          </w:p>
+        </w:tc>
+        <w:tc>
+          <w:tcPr/>
+          <w:p>
+            <w:pPr>
+              <w:pStyle w:val="Compact"/>
+              <w:jc w:val="left"/>
+            </w:pPr>
+            <w:r>
+              <w:t xml:space="preserve">X</w:t>
+            </w:r>
+          </w:p>
+        </w:tc>
+      </w:tr>
+      <w:tr>
+        <w:tc>
+          <w:tcPr/>
+          <w:p>
+            <w:pPr>
+              <w:pStyle w:val="Compact"/>
+              <w:jc w:val="left"/>
+            </w:pPr>
+            <w:r>
+              <w:rPr>
+                <w:rStyle w:val="VerbatimChar"/>
+              </w:rPr>
+              <w:t xml:space="preserve">ASMX_CLF</w:t>
+            </w:r>
+          </w:p>
+        </w:tc>
+        <w:tc>
+          <w:tcPr/>
+          <w:p>
+            <w:pPr>
+              <w:pStyle w:val="Compact"/>
+              <w:jc w:val="left"/>
+            </w:pPr>
+            <w:r>
+              <w:t xml:space="preserve">X</w:t>
+            </w:r>
+          </w:p>
+        </w:tc>
+        <w:tc>
+          <w:tcPr/>
+          <w:p>
+            <w:pPr>
+              <w:pStyle w:val="Compact"/>
+              <w:jc w:val="left"/>
+            </w:pPr>
+            <w:r>
+              <w:t xml:space="preserve">X</w:t>
+            </w:r>
+          </w:p>
+        </w:tc>
+        <w:tc>
+          <w:tcPr/>
+          <w:p>
+            <w:pPr>
+              <w:pStyle w:val="Compact"/>
+              <w:jc w:val="left"/>
+            </w:pPr>
+            <w:r>
+              <w:t xml:space="preserve">X</w:t>
+            </w:r>
+          </w:p>
+        </w:tc>
+        <w:tc>
+          <w:tcPr/>
+          <w:p>
+            <w:pPr>
+              <w:pStyle w:val="Compact"/>
+              <w:jc w:val="left"/>
+            </w:pPr>
+            <w:r>
+              <w:t xml:space="preserve">X</w:t>
+            </w:r>
+          </w:p>
+        </w:tc>
+        <w:tc>
+          <w:tcPr/>
+          <w:p>
+            <w:pPr>
+              <w:pStyle w:val="Compact"/>
+              <w:jc w:val="left"/>
+            </w:pPr>
+            <w:r>
+              <w:t xml:space="preserve">X</w:t>
+            </w:r>
+          </w:p>
+        </w:tc>
+      </w:tr>
+      <w:tr>
+        <w:tc>
+          <w:tcPr/>
+          <w:p>
+            <w:pPr>
+              <w:pStyle w:val="Compact"/>
+              <w:jc w:val="left"/>
+            </w:pPr>
+            <w:r>
+              <w:rPr>
+                <w:rStyle w:val="VerbatimChar"/>
+              </w:rPr>
+              <w:t xml:space="preserve">ASMX_AEX</w:t>
+            </w:r>
+          </w:p>
+        </w:tc>
+        <w:tc>
+          <w:tcPr/>
+          <w:p>
+            <w:pPr>
+              <w:pStyle w:val="Compact"/>
+              <w:jc w:val="left"/>
+            </w:pPr>
+            <w:r>
+              <w:t xml:space="preserve">X</w:t>
+            </w:r>
+          </w:p>
+        </w:tc>
+        <w:tc>
+          <w:tcPr/>
+          <w:p>
+            <w:pPr>
+              <w:pStyle w:val="Compact"/>
+              <w:jc w:val="left"/>
+            </w:pPr>
+            <w:r>
+              <w:t xml:space="preserve">X</w:t>
+            </w:r>
+          </w:p>
+        </w:tc>
+        <w:tc>
+          <w:tcPr/>
+          <w:p>
+            <w:pPr>
+              <w:pStyle w:val="Compact"/>
+              <w:jc w:val="left"/>
+            </w:pPr>
+            <w:r>
+              <w:t xml:space="preserve">X</w:t>
+            </w:r>
+          </w:p>
+        </w:tc>
+        <w:tc>
+          <w:tcPr/>
+          <w:p>
+            <w:pPr>
+              <w:pStyle w:val="Compact"/>
+              <w:jc w:val="left"/>
+            </w:pPr>
+            <w:r>
+              <w:t xml:space="preserve">X</w:t>
+            </w:r>
+          </w:p>
+        </w:tc>
+        <w:tc>
+          <w:tcPr/>
+          <w:p>
+            <w:pPr>
+              <w:pStyle w:val="Compact"/>
+              <w:jc w:val="left"/>
+            </w:pPr>
+            <w:r>
+              <w:t xml:space="preserve">X</w:t>
+            </w:r>
+          </w:p>
+        </w:tc>
+      </w:tr>
+      <w:tr>
+        <w:tc>
+          <w:tcPr/>
+          <w:p>
+            <w:pPr>
+              <w:pStyle w:val="Compact"/>
+              <w:jc w:val="left"/>
+            </w:pPr>
+            <w:r>
+              <w:rPr>
+                <w:rStyle w:val="VerbatimChar"/>
+              </w:rPr>
+              <w:t xml:space="preserve">ASMX_FEX</w:t>
+            </w:r>
+          </w:p>
+        </w:tc>
+        <w:tc>
+          <w:tcPr/>
+          <w:p>
+            <w:pPr>
+              <w:pStyle w:val="Compact"/>
+              <w:jc w:val="left"/>
+            </w:pPr>
+            <w:r>
+              <w:t xml:space="preserve">X</w:t>
+            </w:r>
+          </w:p>
+        </w:tc>
+        <w:tc>
+          <w:tcPr/>
+          <w:p>
+            <w:pPr>
+              <w:pStyle w:val="Compact"/>
+              <w:jc w:val="left"/>
+            </w:pPr>
+            <w:r>
+              <w:t xml:space="preserve">X</w:t>
+            </w:r>
+          </w:p>
+        </w:tc>
+        <w:tc>
+          <w:tcPr/>
+          <w:p>
+            <w:pPr>
+              <w:pStyle w:val="Compact"/>
+              <w:jc w:val="left"/>
+            </w:pPr>
+            <w:r>
+              <w:t xml:space="preserve">X</w:t>
+            </w:r>
+          </w:p>
+        </w:tc>
+        <w:tc>
+          <w:tcPr/>
+          <w:p>
+            <w:pPr>
+              <w:pStyle w:val="Compact"/>
+              <w:jc w:val="left"/>
+            </w:pPr>
+            <w:r>
+              <w:t xml:space="preserve">X</w:t>
+            </w:r>
+          </w:p>
+        </w:tc>
+        <w:tc>
+          <w:tcPr/>
+          <w:p>
+            <w:pPr>
+              <w:pStyle w:val="Compact"/>
+              <w:jc w:val="left"/>
+            </w:pPr>
+            <w:r>
+              <w:t xml:space="preserve">X</w:t>
+            </w:r>
+          </w:p>
+        </w:tc>
+      </w:tr>
+      <w:tr>
+        <w:tc>
+          <w:tcPr/>
+          <w:p>
+            <w:pPr>
+              <w:pStyle w:val="Compact"/>
+              <w:jc w:val="left"/>
+            </w:pPr>
+            <w:r>
+              <w:rPr>
+                <w:rStyle w:val="VerbatimChar"/>
+              </w:rPr>
+              <w:t xml:space="preserve">ASMX_CAL</w:t>
+            </w:r>
+          </w:p>
+        </w:tc>
+        <w:tc>
+          <w:tcPr/>
+          <w:p>
+            <w:pPr>
+              <w:pStyle w:val="Compact"/>
+              <w:jc w:val="left"/>
+            </w:pPr>
+            <w:r>
+              <w:t xml:space="preserve">X</w:t>
+            </w:r>
+          </w:p>
+        </w:tc>
+        <w:tc>
+          <w:tcPr/>
+          <w:p>
+            <w:pPr>
+              <w:pStyle w:val="Compact"/>
+              <w:jc w:val="left"/>
+            </w:pPr>
+            <w:r>
+              <w:t xml:space="preserve">X</w:t>
+            </w:r>
+          </w:p>
+        </w:tc>
+        <w:tc>
+          <w:tcPr/>
+          <w:p>
+            <w:pPr>
+              <w:pStyle w:val="Compact"/>
+              <w:jc w:val="left"/>
+            </w:pPr>
+            <w:r>
+              <w:t xml:space="preserve">X</w:t>
+            </w:r>
+          </w:p>
+        </w:tc>
+        <w:tc>
+          <w:tcPr/>
+          <w:p>
+            <w:pPr>
+              <w:pStyle w:val="Compact"/>
+              <w:jc w:val="left"/>
+            </w:pPr>
+            <w:r>
+              <w:t xml:space="preserve">X</w:t>
+            </w:r>
+          </w:p>
+        </w:tc>
+        <w:tc>
+          <w:tcPr/>
+          <w:p>
+            <w:pPr>
+              <w:pStyle w:val="Compact"/>
+              <w:jc w:val="left"/>
+            </w:pPr>
+            <w:r>
+              <w:t xml:space="preserve">X</w:t>
+            </w:r>
+          </w:p>
+        </w:tc>
+      </w:tr>
+      <w:tr>
+        <w:tc>
+          <w:tcPr/>
+          <w:p>
+            <w:pPr>
+              <w:pStyle w:val="Compact"/>
+              <w:jc w:val="left"/>
+            </w:pPr>
+            <w:r>
+              <w:rPr>
+                <w:rStyle w:val="VerbatimChar"/>
+              </w:rPr>
+              <w:t xml:space="preserve">HEAP_ALC</w:t>
+            </w:r>
+          </w:p>
+        </w:tc>
+        <w:tc>
+          <w:tcPr/>
+          <w:p>
+            <w:pPr>
+              <w:pStyle w:val="Compact"/>
+              <w:jc w:val="left"/>
+            </w:pPr>
+            <w:r>
+              <w:t xml:space="preserve">X</w:t>
+            </w:r>
+          </w:p>
+        </w:tc>
+        <w:tc>
+          <w:tcPr/>
+          <w:p>
+            <w:pPr>
+              <w:pStyle w:val="Compact"/>
+              <w:jc w:val="left"/>
+            </w:pPr>
+            <w:r>
+              <w:t xml:space="preserve">X</w:t>
+            </w:r>
+          </w:p>
+        </w:tc>
+        <w:tc>
+          <w:tcPr/>
+          <w:p>
+            <w:pPr>
+              <w:pStyle w:val="Compact"/>
+              <w:jc w:val="left"/>
+            </w:pPr>
+            <w:r>
+              <w:t xml:space="preserve">X</w:t>
+            </w:r>
+          </w:p>
+        </w:tc>
+        <w:tc>
+          <w:tcPr/>
+          <w:p>
+            <w:pPr>
+              <w:pStyle w:val="Compact"/>
+              <w:jc w:val="left"/>
+            </w:pPr>
+            <w:r>
+              <w:t xml:space="preserve">X</w:t>
+            </w:r>
+          </w:p>
+        </w:tc>
+        <w:tc>
+          <w:tcPr/>
+          <w:p>
+            <w:pPr>
+              <w:pStyle w:val="Compact"/>
+              <w:jc w:val="left"/>
+            </w:pPr>
+            <w:r>
+              <w:t xml:space="preserve">X</w:t>
+            </w:r>
+          </w:p>
+        </w:tc>
+      </w:tr>
+      <w:tr>
+        <w:tc>
+          <w:tcPr/>
+          <w:p>
+            <w:pPr>
+              <w:pStyle w:val="Compact"/>
+              <w:jc w:val="left"/>
+            </w:pPr>
+            <w:r>
+              <w:rPr>
+                <w:rStyle w:val="VerbatimChar"/>
+              </w:rPr>
+              <w:t xml:space="preserve">HEAP_TRY</w:t>
+            </w:r>
+          </w:p>
+        </w:tc>
+        <w:tc>
+          <w:tcPr/>
+          <w:p>
+            <w:pPr>
+              <w:pStyle w:val="Compact"/>
+              <w:jc w:val="left"/>
+            </w:pPr>
+            <w:r>
+              <w:t xml:space="preserve">X</w:t>
+            </w:r>
+          </w:p>
+        </w:tc>
+        <w:tc>
+          <w:tcPr/>
+          <w:p>
+            <w:pPr>
+              <w:pStyle w:val="Compact"/>
+              <w:jc w:val="left"/>
+            </w:pPr>
+            <w:r>
+              <w:t xml:space="preserve">X</w:t>
+            </w:r>
+          </w:p>
+        </w:tc>
+        <w:tc>
+          <w:tcPr/>
+          <w:p>
+            <w:pPr>
+              <w:pStyle w:val="Compact"/>
+              <w:jc w:val="left"/>
+            </w:pPr>
+            <w:r>
+              <w:t xml:space="preserve">X</w:t>
+            </w:r>
+          </w:p>
+        </w:tc>
+        <w:tc>
+          <w:tcPr/>
+          <w:p>
+            <w:pPr>
+              <w:pStyle w:val="Compact"/>
+              <w:jc w:val="left"/>
+            </w:pPr>
+            <w:r>
+              <w:t xml:space="preserve">X</w:t>
+            </w:r>
+          </w:p>
+        </w:tc>
+        <w:tc>
+          <w:tcPr/>
+          <w:p>
+            <w:pPr>
+              <w:pStyle w:val="Compact"/>
+              <w:jc w:val="left"/>
+            </w:pPr>
+            <w:r>
+              <w:t xml:space="preserve">X</w:t>
+            </w:r>
+          </w:p>
+        </w:tc>
+      </w:tr>
+      <w:tr>
+        <w:tc>
+          <w:tcPr/>
+          <w:p>
+            <w:pPr>
+              <w:pStyle w:val="Compact"/>
+              <w:jc w:val="left"/>
+            </w:pPr>
+            <w:r>
+              <w:rPr>
+                <w:rStyle w:val="VerbatimChar"/>
+              </w:rPr>
+              <w:t xml:space="preserve">HEAP_REA</w:t>
+            </w:r>
+          </w:p>
+        </w:tc>
+        <w:tc>
+          <w:tcPr/>
+          <w:p>
+            <w:pPr>
+              <w:pStyle w:val="Compact"/>
+              <w:jc w:val="left"/>
+            </w:pPr>
+            <w:r>
+              <w:t xml:space="preserve">X</w:t>
+            </w:r>
+          </w:p>
+        </w:tc>
+        <w:tc>
+          <w:tcPr/>
+          <w:p>
+            <w:pPr>
+              <w:pStyle w:val="Compact"/>
+              <w:jc w:val="left"/>
+            </w:pPr>
+            <w:r>
+              <w:t xml:space="preserve">X</w:t>
+            </w:r>
+          </w:p>
+        </w:tc>
+        <w:tc>
+          <w:tcPr/>
+          <w:p>
+            <w:pPr>
+              <w:pStyle w:val="Compact"/>
+              <w:jc w:val="left"/>
+            </w:pPr>
+            <w:r>
+              <w:t xml:space="preserve">X</w:t>
+            </w:r>
+          </w:p>
+        </w:tc>
+        <w:tc>
+          <w:tcPr/>
+          <w:p>
+            <w:pPr>
+              <w:pStyle w:val="Compact"/>
+              <w:jc w:val="left"/>
+            </w:pPr>
+            <w:r>
+              <w:t xml:space="preserve">X</w:t>
+            </w:r>
+          </w:p>
+        </w:tc>
+        <w:tc>
+          <w:tcPr/>
+          <w:p>
+            <w:pPr>
+              <w:pStyle w:val="Compact"/>
+              <w:jc w:val="left"/>
+            </w:pPr>
+            <w:r>
+              <w:t xml:space="preserve">X</w:t>
+            </w:r>
+          </w:p>
+        </w:tc>
+      </w:tr>
+      <w:tr>
+        <w:tc>
+          <w:tcPr/>
+          <w:p>
+            <w:pPr>
+              <w:pStyle w:val="Compact"/>
+              <w:jc w:val="left"/>
+            </w:pPr>
+            <w:r>
+              <w:rPr>
+                <w:rStyle w:val="VerbatimChar"/>
+              </w:rPr>
+              <w:t xml:space="preserve">HEAP_TRE</w:t>
+            </w:r>
+          </w:p>
+        </w:tc>
+        <w:tc>
+          <w:tcPr/>
+          <w:p>
+            <w:pPr>
+              <w:pStyle w:val="Compact"/>
+              <w:jc w:val="left"/>
+            </w:pPr>
+            <w:r>
+              <w:t xml:space="preserve">X</w:t>
+            </w:r>
+          </w:p>
+        </w:tc>
+        <w:tc>
+          <w:tcPr/>
+          <w:p>
+            <w:pPr>
+              <w:pStyle w:val="Compact"/>
+              <w:jc w:val="left"/>
+            </w:pPr>
+            <w:r>
+              <w:t xml:space="preserve">X</w:t>
+            </w:r>
+          </w:p>
+        </w:tc>
+        <w:tc>
+          <w:tcPr/>
+          <w:p>
+            <w:pPr>
+              <w:pStyle w:val="Compact"/>
+              <w:jc w:val="left"/>
+            </w:pPr>
+            <w:r>
+              <w:t xml:space="preserve">X</w:t>
+            </w:r>
+          </w:p>
+        </w:tc>
+        <w:tc>
+          <w:tcPr/>
+          <w:p>
+            <w:pPr>
+              <w:pStyle w:val="Compact"/>
+              <w:jc w:val="left"/>
+            </w:pPr>
+            <w:r>
+              <w:t xml:space="preserve">X</w:t>
+            </w:r>
+          </w:p>
+        </w:tc>
+        <w:tc>
+          <w:tcPr/>
+          <w:p>
+            <w:pPr>
+              <w:pStyle w:val="Compact"/>
+              <w:jc w:val="left"/>
+            </w:pPr>
+            <w:r>
+              <w:t xml:space="preserve">X</w:t>
+            </w:r>
+          </w:p>
+        </w:tc>
+      </w:tr>
+      <w:tr>
+        <w:tc>
+          <w:tcPr/>
+          <w:p>
+            <w:pPr>
+              <w:pStyle w:val="Compact"/>
+              <w:jc w:val="left"/>
+            </w:pPr>
+            <w:r>
+              <w:rPr>
+                <w:rStyle w:val="VerbatimChar"/>
+              </w:rPr>
+              <w:t xml:space="preserve">HEAP_FRE</w:t>
+            </w:r>
+          </w:p>
+        </w:tc>
+        <w:tc>
+          <w:tcPr/>
+          <w:p>
+            <w:pPr>
+              <w:pStyle w:val="Compact"/>
+              <w:jc w:val="left"/>
+            </w:pPr>
+            <w:r>
+              <w:t xml:space="preserve">X</w:t>
+            </w:r>
+          </w:p>
+        </w:tc>
+        <w:tc>
+          <w:tcPr/>
+          <w:p>
+            <w:pPr>
+              <w:pStyle w:val="Compact"/>
+              <w:jc w:val="left"/>
+            </w:pPr>
+            <w:r>
+              <w:t xml:space="preserve">X</w:t>
+            </w:r>
+          </w:p>
+        </w:tc>
+        <w:tc>
+          <w:tcPr/>
+          <w:p>
+            <w:pPr>
+              <w:pStyle w:val="Compact"/>
+              <w:jc w:val="left"/>
+            </w:pPr>
+            <w:r>
+              <w:t xml:space="preserve">X</w:t>
+            </w:r>
+          </w:p>
+        </w:tc>
+        <w:tc>
+          <w:tcPr/>
+          <w:p>
+            <w:pPr>
+              <w:pStyle w:val="Compact"/>
+              <w:jc w:val="left"/>
+            </w:pPr>
+            <w:r>
+              <w:t xml:space="preserve">X</w:t>
+            </w:r>
+          </w:p>
+        </w:tc>
+        <w:tc>
+          <w:tcPr/>
+          <w:p>
+            <w:pPr>
+              <w:pStyle w:val="Compact"/>
+              <w:jc w:val="left"/>
+            </w:pPr>
+            <w:r>
+              <w:t xml:space="preserve">X</w:t>
+            </w:r>
+          </w:p>
+        </w:tc>
+      </w:tr>
     </w:tbl>
     <w:bookmarkEnd w:id="91"/>
-    <w:bookmarkStart w:id="96" w:name="full-instruction-reference"/>
+    <w:bookmarkStart w:id="98" w:name="full-instruction-reference"/>
     <w:p>
       <w:pPr>
         <w:pStyle w:val="Heading2"/>
@@ -34305,7 +35584,7 @@
         <w:t xml:space="preserve">0xFF, 0x00</w:t>
       </w:r>
       <w:r>
-        <w:t xml:space="preserve">.</w:t>
+        <w:t xml:space="preserve">. Contains the core features of the architecture, remaining mostly unchanged by updates.</w:t>
       </w:r>
     </w:p>
     <w:p>
@@ -46933,7 +48212,7 @@
         <w:t xml:space="preserve">0xFF, 0x01</w:t>
       </w:r>
       <w:r>
-        <w:t xml:space="preserve">.</w:t>
+        <w:t xml:space="preserve">. Contains instructions required for interacting with two’s complement signed/negative values.</w:t>
       </w:r>
     </w:p>
     <w:tbl>
@@ -51758,7 +53037,7 @@
         <w:t xml:space="preserve">0xFF, 0x02</w:t>
       </w:r>
       <w:r>
-        <w:t xml:space="preserve">.</w:t>
+        <w:t xml:space="preserve">. Contains instructions required for interacting with IEEE 754 floating point values.</w:t>
       </w:r>
     </w:p>
     <w:tbl>
@@ -56551,7 +57830,7 @@
         <w:t xml:space="preserve">0xFF, 0x03</w:t>
       </w:r>
       <w:r>
-        <w:t xml:space="preserve">.</w:t>
+        <w:t xml:space="preserve">. Contains additional instructions that complement the base instruction set, but do not provide any major additional functionality.</w:t>
       </w:r>
     </w:p>
     <w:tbl>
@@ -56754,8 +58033,3071 @@
       </w:tr>
     </w:tbl>
     <w:bookmarkEnd w:id="95"/>
+    <w:bookmarkStart w:id="96" w:name="external-assembly-extension-set"/>
+    <w:p>
+      <w:pPr>
+        <w:pStyle w:val="Heading3"/>
+      </w:pPr>
+      <w:r>
+        <w:t xml:space="preserve">External Assembly Extension Set</w:t>
+      </w:r>
+    </w:p>
+    <w:p>
+      <w:pPr>
+        <w:pStyle w:val="FirstParagraph"/>
+      </w:pPr>
+      <w:r>
+        <w:t xml:space="preserve">Extension set number</w:t>
+      </w:r>
+      <w:r>
+        <w:t xml:space="preserve"> </w:t>
+      </w:r>
+      <w:r>
+        <w:rPr>
+          <w:rStyle w:val="VerbatimChar"/>
+        </w:rPr>
+        <w:t xml:space="preserve">0x04</w:t>
+      </w:r>
+      <w:r>
+        <w:t xml:space="preserve">, opcodes start with</w:t>
+      </w:r>
+      <w:r>
+        <w:t xml:space="preserve"> </w:t>
+      </w:r>
+      <w:r>
+        <w:rPr>
+          <w:rStyle w:val="VerbatimChar"/>
+        </w:rPr>
+        <w:t xml:space="preserve">0xFF, 0x04</w:t>
+      </w:r>
+      <w:r>
+        <w:t xml:space="preserve">. Contains instructions that enable interoperation with external C#/.NET programs.</w:t>
+      </w:r>
+    </w:p>
+    <w:tbl>
+      <w:tblPr>
+        <w:tblStyle w:val="Table"/>
+        <w:tblW w:type="pct" w:w="5000"/>
+        <w:tblLook w:firstRow="1" w:lastRow="0" w:firstColumn="0" w:lastColumn="0" w:noHBand="0" w:noVBand="0" w:val="0020"/>
+        <w:jc w:val="start"/>
+        <w:tblLayout w:type="fixed"/>
+      </w:tblPr>
+      <w:tblGrid>
+        <w:gridCol w:w="1342"/>
+        <w:gridCol w:w="1476"/>
+        <w:gridCol w:w="1342"/>
+        <w:gridCol w:w="1342"/>
+        <w:gridCol w:w="2416"/>
+      </w:tblGrid>
+      <w:tr>
+        <w:trPr>
+          <w:tblHeader w:val="true"/>
+        </w:trPr>
+        <w:tc>
+          <w:tcPr/>
+          <w:p>
+            <w:pPr>
+              <w:pStyle w:val="Compact"/>
+              <w:jc w:val="left"/>
+            </w:pPr>
+            <w:r>
+              <w:t xml:space="preserve">Mnemonic</w:t>
+            </w:r>
+          </w:p>
+        </w:tc>
+        <w:tc>
+          <w:tcPr/>
+          <w:p>
+            <w:pPr>
+              <w:pStyle w:val="Compact"/>
+              <w:jc w:val="left"/>
+            </w:pPr>
+            <w:r>
+              <w:t xml:space="preserve">Full Name</w:t>
+            </w:r>
+          </w:p>
+        </w:tc>
+        <w:tc>
+          <w:tcPr/>
+          <w:p>
+            <w:pPr>
+              <w:pStyle w:val="Compact"/>
+              <w:jc w:val="left"/>
+            </w:pPr>
+            <w:r>
+              <w:t xml:space="preserve">Operands</w:t>
+            </w:r>
+          </w:p>
+        </w:tc>
+        <w:tc>
+          <w:tcPr/>
+          <w:p>
+            <w:pPr>
+              <w:pStyle w:val="Compact"/>
+              <w:jc w:val="left"/>
+            </w:pPr>
+            <w:r>
+              <w:t xml:space="preserve">Function</w:t>
+            </w:r>
+          </w:p>
+        </w:tc>
+        <w:tc>
+          <w:tcPr/>
+          <w:p>
+            <w:pPr>
+              <w:pStyle w:val="Compact"/>
+              <w:jc w:val="left"/>
+            </w:pPr>
+            <w:r>
+              <w:t xml:space="preserve">Instruction Code</w:t>
+            </w:r>
+          </w:p>
+        </w:tc>
+      </w:tr>
+      <w:tr>
+        <w:tc>
+          <w:tcPr/>
+          <w:p>
+            <w:pPr>
+              <w:pStyle w:val="Compact"/>
+              <w:jc w:val="left"/>
+            </w:pPr>
+            <w:r>
+              <w:rPr>
+                <w:bCs/>
+                <w:b/>
+              </w:rPr>
+              <w:t xml:space="preserve">Loading</w:t>
+            </w:r>
+          </w:p>
+        </w:tc>
+        <w:tc>
+          <w:tcPr/>
+          <w:p>
+            <w:pPr>
+              <w:pStyle w:val="Compact"/>
+            </w:pPr>
+          </w:p>
+        </w:tc>
+        <w:tc>
+          <w:tcPr/>
+          <w:p>
+            <w:pPr>
+              <w:pStyle w:val="Compact"/>
+            </w:pPr>
+          </w:p>
+        </w:tc>
+        <w:tc>
+          <w:tcPr/>
+          <w:p>
+            <w:pPr>
+              <w:pStyle w:val="Compact"/>
+            </w:pPr>
+          </w:p>
+        </w:tc>
+        <w:tc>
+          <w:tcPr/>
+          <w:p>
+            <w:pPr>
+              <w:pStyle w:val="Compact"/>
+            </w:pPr>
+          </w:p>
+        </w:tc>
+      </w:tr>
+      <w:tr>
+        <w:tc>
+          <w:tcPr/>
+          <w:p>
+            <w:pPr>
+              <w:pStyle w:val="Compact"/>
+              <w:jc w:val="left"/>
+            </w:pPr>
+            <w:r>
+              <w:rPr>
+                <w:rStyle w:val="VerbatimChar"/>
+              </w:rPr>
+              <w:t xml:space="preserve">ASMX_LDA</w:t>
+            </w:r>
+          </w:p>
+        </w:tc>
+        <w:tc>
+          <w:tcPr/>
+          <w:p>
+            <w:pPr>
+              <w:pStyle w:val="Compact"/>
+              <w:jc w:val="left"/>
+            </w:pPr>
+            <w:r>
+              <w:t xml:space="preserve">Load Assembly</w:t>
+            </w:r>
+          </w:p>
+        </w:tc>
+        <w:tc>
+          <w:tcPr/>
+          <w:p>
+            <w:pPr>
+              <w:pStyle w:val="Compact"/>
+              <w:jc w:val="left"/>
+            </w:pPr>
+            <w:r>
+              <w:t xml:space="preserve">Address</w:t>
+            </w:r>
+          </w:p>
+        </w:tc>
+        <w:tc>
+          <w:tcPr/>
+          <w:p>
+            <w:pPr>
+              <w:pStyle w:val="Compact"/>
+              <w:jc w:val="left"/>
+            </w:pPr>
+            <w:r>
+              <w:t xml:space="preserve">Open the .NET Assembly at the path specified by a</w:t>
+            </w:r>
+            <w:r>
+              <w:t xml:space="preserve"> </w:t>
+            </w:r>
+            <w:r>
+              <w:rPr>
+                <w:rStyle w:val="VerbatimChar"/>
+              </w:rPr>
+              <w:t xml:space="preserve">0x00</w:t>
+            </w:r>
+            <w:r>
+              <w:t xml:space="preserve"> </w:t>
+            </w:r>
+            <w:r>
+              <w:t xml:space="preserve">terminated string in memory starting at an address in a label</w:t>
+            </w:r>
+          </w:p>
+        </w:tc>
+        <w:tc>
+          <w:tcPr/>
+          <w:p>
+            <w:pPr>
+              <w:pStyle w:val="Compact"/>
+              <w:jc w:val="left"/>
+            </w:pPr>
+            <w:r>
+              <w:rPr>
+                <w:rStyle w:val="VerbatimChar"/>
+              </w:rPr>
+              <w:t xml:space="preserve">0x00</w:t>
+            </w:r>
+          </w:p>
+        </w:tc>
+      </w:tr>
+      <w:tr>
+        <w:tc>
+          <w:tcPr/>
+          <w:p>
+            <w:pPr>
+              <w:pStyle w:val="Compact"/>
+              <w:jc w:val="left"/>
+            </w:pPr>
+            <w:r>
+              <w:rPr>
+                <w:rStyle w:val="VerbatimChar"/>
+              </w:rPr>
+              <w:t xml:space="preserve">ASMX_LDA</w:t>
+            </w:r>
+          </w:p>
+        </w:tc>
+        <w:tc>
+          <w:tcPr/>
+          <w:p>
+            <w:pPr>
+              <w:pStyle w:val="Compact"/>
+              <w:jc w:val="left"/>
+            </w:pPr>
+            <w:r>
+              <w:t xml:space="preserve">Load Assembly</w:t>
+            </w:r>
+          </w:p>
+        </w:tc>
+        <w:tc>
+          <w:tcPr/>
+          <w:p>
+            <w:pPr>
+              <w:pStyle w:val="Compact"/>
+              <w:jc w:val="left"/>
+            </w:pPr>
+            <w:r>
+              <w:t xml:space="preserve">Pointer</w:t>
+            </w:r>
+          </w:p>
+        </w:tc>
+        <w:tc>
+          <w:tcPr/>
+          <w:p>
+            <w:pPr>
+              <w:pStyle w:val="Compact"/>
+              <w:jc w:val="left"/>
+            </w:pPr>
+            <w:r>
+              <w:t xml:space="preserve">Open the .NET Assembly at the path specified by a</w:t>
+            </w:r>
+            <w:r>
+              <w:t xml:space="preserve"> </w:t>
+            </w:r>
+            <w:r>
+              <w:rPr>
+                <w:rStyle w:val="VerbatimChar"/>
+              </w:rPr>
+              <w:t xml:space="preserve">0x00</w:t>
+            </w:r>
+            <w:r>
+              <w:t xml:space="preserve"> </w:t>
+            </w:r>
+            <w:r>
+              <w:t xml:space="preserve">terminated string in memory starting at an address in a register</w:t>
+            </w:r>
+          </w:p>
+        </w:tc>
+        <w:tc>
+          <w:tcPr/>
+          <w:p>
+            <w:pPr>
+              <w:pStyle w:val="Compact"/>
+              <w:jc w:val="left"/>
+            </w:pPr>
+            <w:r>
+              <w:rPr>
+                <w:rStyle w:val="VerbatimChar"/>
+              </w:rPr>
+              <w:t xml:space="preserve">0x01</w:t>
+            </w:r>
+          </w:p>
+        </w:tc>
+      </w:tr>
+      <w:tr>
+        <w:tc>
+          <w:tcPr/>
+          <w:p>
+            <w:pPr>
+              <w:pStyle w:val="Compact"/>
+              <w:jc w:val="left"/>
+            </w:pPr>
+            <w:r>
+              <w:rPr>
+                <w:rStyle w:val="VerbatimChar"/>
+              </w:rPr>
+              <w:t xml:space="preserve">ASMX_LDF</w:t>
+            </w:r>
+          </w:p>
+        </w:tc>
+        <w:tc>
+          <w:tcPr/>
+          <w:p>
+            <w:pPr>
+              <w:pStyle w:val="Compact"/>
+              <w:jc w:val="left"/>
+            </w:pPr>
+            <w:r>
+              <w:t xml:space="preserve">Load Function</w:t>
+            </w:r>
+          </w:p>
+        </w:tc>
+        <w:tc>
+          <w:tcPr/>
+          <w:p>
+            <w:pPr>
+              <w:pStyle w:val="Compact"/>
+              <w:jc w:val="left"/>
+            </w:pPr>
+            <w:r>
+              <w:t xml:space="preserve">Address</w:t>
+            </w:r>
+          </w:p>
+        </w:tc>
+        <w:tc>
+          <w:tcPr/>
+          <w:p>
+            <w:pPr>
+              <w:pStyle w:val="Compact"/>
+              <w:jc w:val="left"/>
+            </w:pPr>
+            <w:r>
+              <w:t xml:space="preserve">Open the function in the open .NET assembly with the name specified by a</w:t>
+            </w:r>
+            <w:r>
+              <w:t xml:space="preserve"> </w:t>
+            </w:r>
+            <w:r>
+              <w:rPr>
+                <w:rStyle w:val="VerbatimChar"/>
+              </w:rPr>
+              <w:t xml:space="preserve">0x00</w:t>
+            </w:r>
+            <w:r>
+              <w:t xml:space="preserve"> </w:t>
+            </w:r>
+            <w:r>
+              <w:t xml:space="preserve">terminated string in memory starting at an address in a label</w:t>
+            </w:r>
+          </w:p>
+        </w:tc>
+        <w:tc>
+          <w:tcPr/>
+          <w:p>
+            <w:pPr>
+              <w:pStyle w:val="Compact"/>
+              <w:jc w:val="left"/>
+            </w:pPr>
+            <w:r>
+              <w:rPr>
+                <w:rStyle w:val="VerbatimChar"/>
+              </w:rPr>
+              <w:t xml:space="preserve">0x02</w:t>
+            </w:r>
+          </w:p>
+        </w:tc>
+      </w:tr>
+      <w:tr>
+        <w:tc>
+          <w:tcPr/>
+          <w:p>
+            <w:pPr>
+              <w:pStyle w:val="Compact"/>
+              <w:jc w:val="left"/>
+            </w:pPr>
+            <w:r>
+              <w:rPr>
+                <w:rStyle w:val="VerbatimChar"/>
+              </w:rPr>
+              <w:t xml:space="preserve">ASMX_LDF</w:t>
+            </w:r>
+          </w:p>
+        </w:tc>
+        <w:tc>
+          <w:tcPr/>
+          <w:p>
+            <w:pPr>
+              <w:pStyle w:val="Compact"/>
+              <w:jc w:val="left"/>
+            </w:pPr>
+            <w:r>
+              <w:t xml:space="preserve">Load Function</w:t>
+            </w:r>
+          </w:p>
+        </w:tc>
+        <w:tc>
+          <w:tcPr/>
+          <w:p>
+            <w:pPr>
+              <w:pStyle w:val="Compact"/>
+              <w:jc w:val="left"/>
+            </w:pPr>
+            <w:r>
+              <w:t xml:space="preserve">Pointer</w:t>
+            </w:r>
+          </w:p>
+        </w:tc>
+        <w:tc>
+          <w:tcPr/>
+          <w:p>
+            <w:pPr>
+              <w:pStyle w:val="Compact"/>
+              <w:jc w:val="left"/>
+            </w:pPr>
+            <w:r>
+              <w:t xml:space="preserve">Open the function in the open .NET assembly with the name specified by a</w:t>
+            </w:r>
+            <w:r>
+              <w:t xml:space="preserve"> </w:t>
+            </w:r>
+            <w:r>
+              <w:rPr>
+                <w:rStyle w:val="VerbatimChar"/>
+              </w:rPr>
+              <w:t xml:space="preserve">0x00</w:t>
+            </w:r>
+            <w:r>
+              <w:t xml:space="preserve"> </w:t>
+            </w:r>
+            <w:r>
+              <w:t xml:space="preserve">terminated string in memory starting at an address in a register</w:t>
+            </w:r>
+          </w:p>
+        </w:tc>
+        <w:tc>
+          <w:tcPr/>
+          <w:p>
+            <w:pPr>
+              <w:pStyle w:val="Compact"/>
+              <w:jc w:val="left"/>
+            </w:pPr>
+            <w:r>
+              <w:rPr>
+                <w:rStyle w:val="VerbatimChar"/>
+              </w:rPr>
+              <w:t xml:space="preserve">0x03</w:t>
+            </w:r>
+          </w:p>
+        </w:tc>
+      </w:tr>
+      <w:tr>
+        <w:tc>
+          <w:tcPr/>
+          <w:p>
+            <w:pPr>
+              <w:pStyle w:val="Compact"/>
+              <w:jc w:val="left"/>
+            </w:pPr>
+            <w:r>
+              <w:rPr>
+                <w:bCs/>
+                <w:b/>
+              </w:rPr>
+              <w:t xml:space="preserve">Closing</w:t>
+            </w:r>
+          </w:p>
+        </w:tc>
+        <w:tc>
+          <w:tcPr/>
+          <w:p>
+            <w:pPr>
+              <w:pStyle w:val="Compact"/>
+            </w:pPr>
+          </w:p>
+        </w:tc>
+        <w:tc>
+          <w:tcPr/>
+          <w:p>
+            <w:pPr>
+              <w:pStyle w:val="Compact"/>
+            </w:pPr>
+          </w:p>
+        </w:tc>
+        <w:tc>
+          <w:tcPr/>
+          <w:p>
+            <w:pPr>
+              <w:pStyle w:val="Compact"/>
+            </w:pPr>
+          </w:p>
+        </w:tc>
+        <w:tc>
+          <w:tcPr/>
+          <w:p>
+            <w:pPr>
+              <w:pStyle w:val="Compact"/>
+            </w:pPr>
+          </w:p>
+        </w:tc>
+      </w:tr>
+      <w:tr>
+        <w:tc>
+          <w:tcPr/>
+          <w:p>
+            <w:pPr>
+              <w:pStyle w:val="Compact"/>
+              <w:jc w:val="left"/>
+            </w:pPr>
+            <w:r>
+              <w:rPr>
+                <w:rStyle w:val="VerbatimChar"/>
+              </w:rPr>
+              <w:t xml:space="preserve">ASMX_CLA</w:t>
+            </w:r>
+          </w:p>
+        </w:tc>
+        <w:tc>
+          <w:tcPr/>
+          <w:p>
+            <w:pPr>
+              <w:pStyle w:val="Compact"/>
+              <w:jc w:val="left"/>
+            </w:pPr>
+            <w:r>
+              <w:t xml:space="preserve">Close Assembly</w:t>
+            </w:r>
+          </w:p>
+        </w:tc>
+        <w:tc>
+          <w:tcPr/>
+          <w:p>
+            <w:pPr>
+              <w:pStyle w:val="Compact"/>
+              <w:jc w:val="left"/>
+            </w:pPr>
+            <w:r>
+              <w:t xml:space="preserve">-</w:t>
+            </w:r>
+          </w:p>
+        </w:tc>
+        <w:tc>
+          <w:tcPr/>
+          <w:p>
+            <w:pPr>
+              <w:pStyle w:val="Compact"/>
+              <w:jc w:val="left"/>
+            </w:pPr>
+            <w:r>
+              <w:t xml:space="preserve">Close the currently open .NET Assembly, as well as any open function</w:t>
+            </w:r>
+          </w:p>
+        </w:tc>
+        <w:tc>
+          <w:tcPr/>
+          <w:p>
+            <w:pPr>
+              <w:pStyle w:val="Compact"/>
+              <w:jc w:val="left"/>
+            </w:pPr>
+            <w:r>
+              <w:rPr>
+                <w:rStyle w:val="VerbatimChar"/>
+              </w:rPr>
+              <w:t xml:space="preserve">0x10</w:t>
+            </w:r>
+          </w:p>
+        </w:tc>
+      </w:tr>
+      <w:tr>
+        <w:tc>
+          <w:tcPr/>
+          <w:p>
+            <w:pPr>
+              <w:pStyle w:val="Compact"/>
+              <w:jc w:val="left"/>
+            </w:pPr>
+            <w:r>
+              <w:rPr>
+                <w:rStyle w:val="VerbatimChar"/>
+              </w:rPr>
+              <w:t xml:space="preserve">ASMX_CLF</w:t>
+            </w:r>
+          </w:p>
+        </w:tc>
+        <w:tc>
+          <w:tcPr/>
+          <w:p>
+            <w:pPr>
+              <w:pStyle w:val="Compact"/>
+              <w:jc w:val="left"/>
+            </w:pPr>
+            <w:r>
+              <w:t xml:space="preserve">Close Function</w:t>
+            </w:r>
+          </w:p>
+        </w:tc>
+        <w:tc>
+          <w:tcPr/>
+          <w:p>
+            <w:pPr>
+              <w:pStyle w:val="Compact"/>
+              <w:jc w:val="left"/>
+            </w:pPr>
+            <w:r>
+              <w:t xml:space="preserve">-</w:t>
+            </w:r>
+          </w:p>
+        </w:tc>
+        <w:tc>
+          <w:tcPr/>
+          <w:p>
+            <w:pPr>
+              <w:pStyle w:val="Compact"/>
+              <w:jc w:val="left"/>
+            </w:pPr>
+            <w:r>
+              <w:t xml:space="preserve">Close the currently open function, the assembly stays open</w:t>
+            </w:r>
+          </w:p>
+        </w:tc>
+        <w:tc>
+          <w:tcPr/>
+          <w:p>
+            <w:pPr>
+              <w:pStyle w:val="Compact"/>
+              <w:jc w:val="left"/>
+            </w:pPr>
+            <w:r>
+              <w:rPr>
+                <w:rStyle w:val="VerbatimChar"/>
+              </w:rPr>
+              <w:t xml:space="preserve">0x11</w:t>
+            </w:r>
+          </w:p>
+        </w:tc>
+      </w:tr>
+      <w:tr>
+        <w:tc>
+          <w:tcPr/>
+          <w:p>
+            <w:pPr>
+              <w:pStyle w:val="Compact"/>
+              <w:jc w:val="left"/>
+            </w:pPr>
+            <w:r>
+              <w:rPr>
+                <w:bCs/>
+                <w:b/>
+              </w:rPr>
+              <w:t xml:space="preserve">Validity Check</w:t>
+            </w:r>
+          </w:p>
+        </w:tc>
+        <w:tc>
+          <w:tcPr/>
+          <w:p>
+            <w:pPr>
+              <w:pStyle w:val="Compact"/>
+            </w:pPr>
+          </w:p>
+        </w:tc>
+        <w:tc>
+          <w:tcPr/>
+          <w:p>
+            <w:pPr>
+              <w:pStyle w:val="Compact"/>
+            </w:pPr>
+          </w:p>
+        </w:tc>
+        <w:tc>
+          <w:tcPr/>
+          <w:p>
+            <w:pPr>
+              <w:pStyle w:val="Compact"/>
+            </w:pPr>
+          </w:p>
+        </w:tc>
+        <w:tc>
+          <w:tcPr/>
+          <w:p>
+            <w:pPr>
+              <w:pStyle w:val="Compact"/>
+            </w:pPr>
+          </w:p>
+        </w:tc>
+      </w:tr>
+      <w:tr>
+        <w:tc>
+          <w:tcPr/>
+          <w:p>
+            <w:pPr>
+              <w:pStyle w:val="Compact"/>
+              <w:jc w:val="left"/>
+            </w:pPr>
+            <w:r>
+              <w:rPr>
+                <w:rStyle w:val="VerbatimChar"/>
+              </w:rPr>
+              <w:t xml:space="preserve">ASMX_AEX</w:t>
+            </w:r>
+          </w:p>
+        </w:tc>
+        <w:tc>
+          <w:tcPr/>
+          <w:p>
+            <w:pPr>
+              <w:pStyle w:val="Compact"/>
+              <w:jc w:val="left"/>
+            </w:pPr>
+            <w:r>
+              <w:t xml:space="preserve">Assembly Valid</w:t>
+            </w:r>
+          </w:p>
+        </w:tc>
+        <w:tc>
+          <w:tcPr/>
+          <w:p>
+            <w:pPr>
+              <w:pStyle w:val="Compact"/>
+              <w:jc w:val="left"/>
+            </w:pPr>
+            <w:r>
+              <w:t xml:space="preserve">Address</w:t>
+            </w:r>
+          </w:p>
+        </w:tc>
+        <w:tc>
+          <w:tcPr/>
+          <w:p>
+            <w:pPr>
+              <w:pStyle w:val="Compact"/>
+              <w:jc w:val="left"/>
+            </w:pPr>
+            <w:r>
+              <w:t xml:space="preserve">Store</w:t>
+            </w:r>
+            <w:r>
+              <w:t xml:space="preserve"> </w:t>
+            </w:r>
+            <w:r>
+              <w:rPr>
+                <w:rStyle w:val="VerbatimChar"/>
+              </w:rPr>
+              <w:t xml:space="preserve">1</w:t>
+            </w:r>
+            <w:r>
+              <w:t xml:space="preserve"> </w:t>
+            </w:r>
+            <w:r>
+              <w:t xml:space="preserve">in a register if the .NET Assembly at the path specified in memory starting at an address in a label exists and is valid, else</w:t>
+            </w:r>
+            <w:r>
+              <w:t xml:space="preserve"> </w:t>
+            </w:r>
+            <w:r>
+              <w:rPr>
+                <w:rStyle w:val="VerbatimChar"/>
+              </w:rPr>
+              <w:t xml:space="preserve">0</w:t>
+            </w:r>
+          </w:p>
+        </w:tc>
+        <w:tc>
+          <w:tcPr/>
+          <w:p>
+            <w:pPr>
+              <w:pStyle w:val="Compact"/>
+              <w:jc w:val="left"/>
+            </w:pPr>
+            <w:r>
+              <w:rPr>
+                <w:rStyle w:val="VerbatimChar"/>
+              </w:rPr>
+              <w:t xml:space="preserve">0x20</w:t>
+            </w:r>
+          </w:p>
+        </w:tc>
+      </w:tr>
+      <w:tr>
+        <w:tc>
+          <w:tcPr/>
+          <w:p>
+            <w:pPr>
+              <w:pStyle w:val="Compact"/>
+              <w:jc w:val="left"/>
+            </w:pPr>
+            <w:r>
+              <w:rPr>
+                <w:rStyle w:val="VerbatimChar"/>
+              </w:rPr>
+              <w:t xml:space="preserve">ASMX_AEX</w:t>
+            </w:r>
+          </w:p>
+        </w:tc>
+        <w:tc>
+          <w:tcPr/>
+          <w:p>
+            <w:pPr>
+              <w:pStyle w:val="Compact"/>
+              <w:jc w:val="left"/>
+            </w:pPr>
+            <w:r>
+              <w:t xml:space="preserve">Assembly Valid</w:t>
+            </w:r>
+          </w:p>
+        </w:tc>
+        <w:tc>
+          <w:tcPr/>
+          <w:p>
+            <w:pPr>
+              <w:pStyle w:val="Compact"/>
+              <w:jc w:val="left"/>
+            </w:pPr>
+            <w:r>
+              <w:t xml:space="preserve">Pointer</w:t>
+            </w:r>
+          </w:p>
+        </w:tc>
+        <w:tc>
+          <w:tcPr/>
+          <w:p>
+            <w:pPr>
+              <w:pStyle w:val="Compact"/>
+              <w:jc w:val="left"/>
+            </w:pPr>
+            <w:r>
+              <w:t xml:space="preserve">Store</w:t>
+            </w:r>
+            <w:r>
+              <w:t xml:space="preserve"> </w:t>
+            </w:r>
+            <w:r>
+              <w:rPr>
+                <w:rStyle w:val="VerbatimChar"/>
+              </w:rPr>
+              <w:t xml:space="preserve">1</w:t>
+            </w:r>
+            <w:r>
+              <w:t xml:space="preserve"> </w:t>
+            </w:r>
+            <w:r>
+              <w:t xml:space="preserve">in a register if the .NET Assembly at the path specified in memory starting at an address in a register exists and is valid, else</w:t>
+            </w:r>
+            <w:r>
+              <w:t xml:space="preserve"> </w:t>
+            </w:r>
+            <w:r>
+              <w:rPr>
+                <w:rStyle w:val="VerbatimChar"/>
+              </w:rPr>
+              <w:t xml:space="preserve">0</w:t>
+            </w:r>
+          </w:p>
+        </w:tc>
+        <w:tc>
+          <w:tcPr/>
+          <w:p>
+            <w:pPr>
+              <w:pStyle w:val="Compact"/>
+              <w:jc w:val="left"/>
+            </w:pPr>
+            <w:r>
+              <w:rPr>
+                <w:rStyle w:val="VerbatimChar"/>
+              </w:rPr>
+              <w:t xml:space="preserve">0x21</w:t>
+            </w:r>
+          </w:p>
+        </w:tc>
+      </w:tr>
+      <w:tr>
+        <w:tc>
+          <w:tcPr/>
+          <w:p>
+            <w:pPr>
+              <w:pStyle w:val="Compact"/>
+              <w:jc w:val="left"/>
+            </w:pPr>
+            <w:r>
+              <w:rPr>
+                <w:rStyle w:val="VerbatimChar"/>
+              </w:rPr>
+              <w:t xml:space="preserve">ASMX_FEX</w:t>
+            </w:r>
+          </w:p>
+        </w:tc>
+        <w:tc>
+          <w:tcPr/>
+          <w:p>
+            <w:pPr>
+              <w:pStyle w:val="Compact"/>
+              <w:jc w:val="left"/>
+            </w:pPr>
+            <w:r>
+              <w:t xml:space="preserve">Function Valid</w:t>
+            </w:r>
+          </w:p>
+        </w:tc>
+        <w:tc>
+          <w:tcPr/>
+          <w:p>
+            <w:pPr>
+              <w:pStyle w:val="Compact"/>
+              <w:jc w:val="left"/>
+            </w:pPr>
+            <w:r>
+              <w:t xml:space="preserve">Address</w:t>
+            </w:r>
+          </w:p>
+        </w:tc>
+        <w:tc>
+          <w:tcPr/>
+          <w:p>
+            <w:pPr>
+              <w:pStyle w:val="Compact"/>
+              <w:jc w:val="left"/>
+            </w:pPr>
+            <w:r>
+              <w:t xml:space="preserve">Store</w:t>
+            </w:r>
+            <w:r>
+              <w:t xml:space="preserve"> </w:t>
+            </w:r>
+            <w:r>
+              <w:rPr>
+                <w:rStyle w:val="VerbatimChar"/>
+              </w:rPr>
+              <w:t xml:space="preserve">1</w:t>
+            </w:r>
+            <w:r>
+              <w:t xml:space="preserve"> </w:t>
+            </w:r>
+            <w:r>
+              <w:t xml:space="preserve">in a register if the function with the name specified in memory starting at an address in a label exists in the open .NET Assembly and is valid, else</w:t>
+            </w:r>
+            <w:r>
+              <w:t xml:space="preserve"> </w:t>
+            </w:r>
+            <w:r>
+              <w:rPr>
+                <w:rStyle w:val="VerbatimChar"/>
+              </w:rPr>
+              <w:t xml:space="preserve">0</w:t>
+            </w:r>
+          </w:p>
+        </w:tc>
+        <w:tc>
+          <w:tcPr/>
+          <w:p>
+            <w:pPr>
+              <w:pStyle w:val="Compact"/>
+              <w:jc w:val="left"/>
+            </w:pPr>
+            <w:r>
+              <w:rPr>
+                <w:rStyle w:val="VerbatimChar"/>
+              </w:rPr>
+              <w:t xml:space="preserve">0x22</w:t>
+            </w:r>
+          </w:p>
+        </w:tc>
+      </w:tr>
+      <w:tr>
+        <w:tc>
+          <w:tcPr/>
+          <w:p>
+            <w:pPr>
+              <w:pStyle w:val="Compact"/>
+              <w:jc w:val="left"/>
+            </w:pPr>
+            <w:r>
+              <w:rPr>
+                <w:rStyle w:val="VerbatimChar"/>
+              </w:rPr>
+              <w:t xml:space="preserve">ASMX_FEX</w:t>
+            </w:r>
+          </w:p>
+        </w:tc>
+        <w:tc>
+          <w:tcPr/>
+          <w:p>
+            <w:pPr>
+              <w:pStyle w:val="Compact"/>
+              <w:jc w:val="left"/>
+            </w:pPr>
+            <w:r>
+              <w:t xml:space="preserve">Function Valid</w:t>
+            </w:r>
+          </w:p>
+        </w:tc>
+        <w:tc>
+          <w:tcPr/>
+          <w:p>
+            <w:pPr>
+              <w:pStyle w:val="Compact"/>
+              <w:jc w:val="left"/>
+            </w:pPr>
+            <w:r>
+              <w:t xml:space="preserve">Pointer</w:t>
+            </w:r>
+          </w:p>
+        </w:tc>
+        <w:tc>
+          <w:tcPr/>
+          <w:p>
+            <w:pPr>
+              <w:pStyle w:val="Compact"/>
+              <w:jc w:val="left"/>
+            </w:pPr>
+            <w:r>
+              <w:t xml:space="preserve">Store</w:t>
+            </w:r>
+            <w:r>
+              <w:t xml:space="preserve"> </w:t>
+            </w:r>
+            <w:r>
+              <w:rPr>
+                <w:rStyle w:val="VerbatimChar"/>
+              </w:rPr>
+              <w:t xml:space="preserve">1</w:t>
+            </w:r>
+            <w:r>
+              <w:t xml:space="preserve"> </w:t>
+            </w:r>
+            <w:r>
+              <w:t xml:space="preserve">in a register if the function with the name specified in memory starting at an address in a register exists in the open .NET Assembly and is valid, else</w:t>
+            </w:r>
+            <w:r>
+              <w:t xml:space="preserve"> </w:t>
+            </w:r>
+            <w:r>
+              <w:rPr>
+                <w:rStyle w:val="VerbatimChar"/>
+              </w:rPr>
+              <w:t xml:space="preserve">0</w:t>
+            </w:r>
+          </w:p>
+        </w:tc>
+        <w:tc>
+          <w:tcPr/>
+          <w:p>
+            <w:pPr>
+              <w:pStyle w:val="Compact"/>
+              <w:jc w:val="left"/>
+            </w:pPr>
+            <w:r>
+              <w:rPr>
+                <w:rStyle w:val="VerbatimChar"/>
+              </w:rPr>
+              <w:t xml:space="preserve">0x23</w:t>
+            </w:r>
+          </w:p>
+        </w:tc>
+      </w:tr>
+      <w:tr>
+        <w:tc>
+          <w:tcPr/>
+          <w:p>
+            <w:pPr>
+              <w:pStyle w:val="Compact"/>
+              <w:jc w:val="left"/>
+            </w:pPr>
+            <w:r>
+              <w:rPr>
+                <w:bCs/>
+                <w:b/>
+              </w:rPr>
+              <w:t xml:space="preserve">Calling</w:t>
+            </w:r>
+          </w:p>
+        </w:tc>
+        <w:tc>
+          <w:tcPr/>
+          <w:p>
+            <w:pPr>
+              <w:pStyle w:val="Compact"/>
+            </w:pPr>
+          </w:p>
+        </w:tc>
+        <w:tc>
+          <w:tcPr/>
+          <w:p>
+            <w:pPr>
+              <w:pStyle w:val="Compact"/>
+            </w:pPr>
+          </w:p>
+        </w:tc>
+        <w:tc>
+          <w:tcPr/>
+          <w:p>
+            <w:pPr>
+              <w:pStyle w:val="Compact"/>
+            </w:pPr>
+          </w:p>
+        </w:tc>
+        <w:tc>
+          <w:tcPr/>
+          <w:p>
+            <w:pPr>
+              <w:pStyle w:val="Compact"/>
+            </w:pPr>
+          </w:p>
+        </w:tc>
+      </w:tr>
+      <w:tr>
+        <w:tc>
+          <w:tcPr/>
+          <w:p>
+            <w:pPr>
+              <w:pStyle w:val="Compact"/>
+              <w:jc w:val="left"/>
+            </w:pPr>
+            <w:r>
+              <w:rPr>
+                <w:rStyle w:val="VerbatimChar"/>
+              </w:rPr>
+              <w:t xml:space="preserve">ASMX_CAL</w:t>
+            </w:r>
+          </w:p>
+        </w:tc>
+        <w:tc>
+          <w:tcPr/>
+          <w:p>
+            <w:pPr>
+              <w:pStyle w:val="Compact"/>
+              <w:jc w:val="left"/>
+            </w:pPr>
+            <w:r>
+              <w:t xml:space="preserve">Call External Function</w:t>
+            </w:r>
+          </w:p>
+        </w:tc>
+        <w:tc>
+          <w:tcPr/>
+          <w:p>
+            <w:pPr>
+              <w:pStyle w:val="Compact"/>
+              <w:jc w:val="left"/>
+            </w:pPr>
+            <w:r>
+              <w:t xml:space="preserve">-</w:t>
+            </w:r>
+          </w:p>
+        </w:tc>
+        <w:tc>
+          <w:tcPr/>
+          <w:p>
+            <w:pPr>
+              <w:pStyle w:val="Compact"/>
+              <w:jc w:val="left"/>
+            </w:pPr>
+            <w:r>
+              <w:t xml:space="preserve">Call the loaded external function, giving</w:t>
+            </w:r>
+            <w:r>
+              <w:t xml:space="preserve"> </w:t>
+            </w:r>
+            <w:r>
+              <w:rPr>
+                <w:rStyle w:val="VerbatimChar"/>
+              </w:rPr>
+              <w:t xml:space="preserve">null</w:t>
+            </w:r>
+            <w:r>
+              <w:t xml:space="preserve"> </w:t>
+            </w:r>
+            <w:r>
+              <w:t xml:space="preserve">as the passed value</w:t>
+            </w:r>
+          </w:p>
+        </w:tc>
+        <w:tc>
+          <w:tcPr/>
+          <w:p>
+            <w:pPr>
+              <w:pStyle w:val="Compact"/>
+              <w:jc w:val="left"/>
+            </w:pPr>
+            <w:r>
+              <w:rPr>
+                <w:rStyle w:val="VerbatimChar"/>
+              </w:rPr>
+              <w:t xml:space="preserve">0x30</w:t>
+            </w:r>
+          </w:p>
+        </w:tc>
+      </w:tr>
+      <w:tr>
+        <w:tc>
+          <w:tcPr/>
+          <w:p>
+            <w:pPr>
+              <w:pStyle w:val="Compact"/>
+              <w:jc w:val="left"/>
+            </w:pPr>
+            <w:r>
+              <w:rPr>
+                <w:rStyle w:val="VerbatimChar"/>
+              </w:rPr>
+              <w:t xml:space="preserve">ASMX_CAL</w:t>
+            </w:r>
+          </w:p>
+        </w:tc>
+        <w:tc>
+          <w:tcPr/>
+          <w:p>
+            <w:pPr>
+              <w:pStyle w:val="Compact"/>
+              <w:jc w:val="left"/>
+            </w:pPr>
+            <w:r>
+              <w:t xml:space="preserve">Call External Function</w:t>
+            </w:r>
+          </w:p>
+        </w:tc>
+        <w:tc>
+          <w:tcPr/>
+          <w:p>
+            <w:pPr>
+              <w:pStyle w:val="Compact"/>
+              <w:jc w:val="left"/>
+            </w:pPr>
+            <w:r>
+              <w:t xml:space="preserve">Register</w:t>
+            </w:r>
+          </w:p>
+        </w:tc>
+        <w:tc>
+          <w:tcPr/>
+          <w:p>
+            <w:pPr>
+              <w:pStyle w:val="Compact"/>
+              <w:jc w:val="left"/>
+            </w:pPr>
+            <w:r>
+              <w:t xml:space="preserve">Call the loaded external function, giving the value of a register as the passed value</w:t>
+            </w:r>
+          </w:p>
+        </w:tc>
+        <w:tc>
+          <w:tcPr/>
+          <w:p>
+            <w:pPr>
+              <w:pStyle w:val="Compact"/>
+              <w:jc w:val="left"/>
+            </w:pPr>
+            <w:r>
+              <w:rPr>
+                <w:rStyle w:val="VerbatimChar"/>
+              </w:rPr>
+              <w:t xml:space="preserve">0x31</w:t>
+            </w:r>
+          </w:p>
+        </w:tc>
+      </w:tr>
+      <w:tr>
+        <w:tc>
+          <w:tcPr/>
+          <w:p>
+            <w:pPr>
+              <w:pStyle w:val="Compact"/>
+              <w:jc w:val="left"/>
+            </w:pPr>
+            <w:r>
+              <w:rPr>
+                <w:rStyle w:val="VerbatimChar"/>
+              </w:rPr>
+              <w:t xml:space="preserve">ASMX_CAL</w:t>
+            </w:r>
+          </w:p>
+        </w:tc>
+        <w:tc>
+          <w:tcPr/>
+          <w:p>
+            <w:pPr>
+              <w:pStyle w:val="Compact"/>
+              <w:jc w:val="left"/>
+            </w:pPr>
+            <w:r>
+              <w:t xml:space="preserve">Call External Function</w:t>
+            </w:r>
+          </w:p>
+        </w:tc>
+        <w:tc>
+          <w:tcPr/>
+          <w:p>
+            <w:pPr>
+              <w:pStyle w:val="Compact"/>
+              <w:jc w:val="left"/>
+            </w:pPr>
+            <w:r>
+              <w:t xml:space="preserve">Literal</w:t>
+            </w:r>
+          </w:p>
+        </w:tc>
+        <w:tc>
+          <w:tcPr/>
+          <w:p>
+            <w:pPr>
+              <w:pStyle w:val="Compact"/>
+              <w:jc w:val="left"/>
+            </w:pPr>
+            <w:r>
+              <w:t xml:space="preserve">Call the loaded external function, giving a literal value as the passed value</w:t>
+            </w:r>
+          </w:p>
+        </w:tc>
+        <w:tc>
+          <w:tcPr/>
+          <w:p>
+            <w:pPr>
+              <w:pStyle w:val="Compact"/>
+              <w:jc w:val="left"/>
+            </w:pPr>
+            <w:r>
+              <w:rPr>
+                <w:rStyle w:val="VerbatimChar"/>
+              </w:rPr>
+              <w:t xml:space="preserve">0x32</w:t>
+            </w:r>
+          </w:p>
+        </w:tc>
+      </w:tr>
+      <w:tr>
+        <w:tc>
+          <w:tcPr/>
+          <w:p>
+            <w:pPr>
+              <w:pStyle w:val="Compact"/>
+              <w:jc w:val="left"/>
+            </w:pPr>
+            <w:r>
+              <w:rPr>
+                <w:rStyle w:val="VerbatimChar"/>
+              </w:rPr>
+              <w:t xml:space="preserve">ASMX_CAL</w:t>
+            </w:r>
+          </w:p>
+        </w:tc>
+        <w:tc>
+          <w:tcPr/>
+          <w:p>
+            <w:pPr>
+              <w:pStyle w:val="Compact"/>
+              <w:jc w:val="left"/>
+            </w:pPr>
+            <w:r>
+              <w:t xml:space="preserve">Call External Function</w:t>
+            </w:r>
+          </w:p>
+        </w:tc>
+        <w:tc>
+          <w:tcPr/>
+          <w:p>
+            <w:pPr>
+              <w:pStyle w:val="Compact"/>
+              <w:jc w:val="left"/>
+            </w:pPr>
+            <w:r>
+              <w:t xml:space="preserve">Address</w:t>
+            </w:r>
+          </w:p>
+        </w:tc>
+        <w:tc>
+          <w:tcPr/>
+          <w:p>
+            <w:pPr>
+              <w:pStyle w:val="Compact"/>
+              <w:jc w:val="left"/>
+            </w:pPr>
+            <w:r>
+              <w:t xml:space="preserve">Call the loaded external function, giving the contents of memory at an address in a label as the passed value</w:t>
+            </w:r>
+          </w:p>
+        </w:tc>
+        <w:tc>
+          <w:tcPr/>
+          <w:p>
+            <w:pPr>
+              <w:pStyle w:val="Compact"/>
+              <w:jc w:val="left"/>
+            </w:pPr>
+            <w:r>
+              <w:rPr>
+                <w:rStyle w:val="VerbatimChar"/>
+              </w:rPr>
+              <w:t xml:space="preserve">0x33</w:t>
+            </w:r>
+          </w:p>
+        </w:tc>
+      </w:tr>
+      <w:tr>
+        <w:tc>
+          <w:tcPr/>
+          <w:p>
+            <w:pPr>
+              <w:pStyle w:val="Compact"/>
+              <w:jc w:val="left"/>
+            </w:pPr>
+            <w:r>
+              <w:rPr>
+                <w:rStyle w:val="VerbatimChar"/>
+              </w:rPr>
+              <w:t xml:space="preserve">ASMX_CAL</w:t>
+            </w:r>
+          </w:p>
+        </w:tc>
+        <w:tc>
+          <w:tcPr/>
+          <w:p>
+            <w:pPr>
+              <w:pStyle w:val="Compact"/>
+              <w:jc w:val="left"/>
+            </w:pPr>
+            <w:r>
+              <w:t xml:space="preserve">Call External Function</w:t>
+            </w:r>
+          </w:p>
+        </w:tc>
+        <w:tc>
+          <w:tcPr/>
+          <w:p>
+            <w:pPr>
+              <w:pStyle w:val="Compact"/>
+              <w:jc w:val="left"/>
+            </w:pPr>
+            <w:r>
+              <w:t xml:space="preserve">Pointer</w:t>
+            </w:r>
+          </w:p>
+        </w:tc>
+        <w:tc>
+          <w:tcPr/>
+          <w:p>
+            <w:pPr>
+              <w:pStyle w:val="Compact"/>
+              <w:jc w:val="left"/>
+            </w:pPr>
+            <w:r>
+              <w:t xml:space="preserve">Call the loaded external function, giving the contents of memory at an address in a register as the passed value</w:t>
+            </w:r>
+          </w:p>
+        </w:tc>
+        <w:tc>
+          <w:tcPr/>
+          <w:p>
+            <w:pPr>
+              <w:pStyle w:val="Compact"/>
+              <w:jc w:val="left"/>
+            </w:pPr>
+            <w:r>
+              <w:rPr>
+                <w:rStyle w:val="VerbatimChar"/>
+              </w:rPr>
+              <w:t xml:space="preserve">0x34</w:t>
+            </w:r>
+          </w:p>
+        </w:tc>
+      </w:tr>
+    </w:tbl>
     <w:bookmarkEnd w:id="96"/>
-    <w:bookmarkStart w:id="97" w:name="ascii-table"/>
+    <w:bookmarkStart w:id="97" w:name="memory-allocation-extension-set"/>
+    <w:p>
+      <w:pPr>
+        <w:pStyle w:val="Heading3"/>
+      </w:pPr>
+      <w:r>
+        <w:t xml:space="preserve">Memory Allocation Extension Set</w:t>
+      </w:r>
+    </w:p>
+    <w:p>
+      <w:pPr>
+        <w:pStyle w:val="FirstParagraph"/>
+      </w:pPr>
+      <w:r>
+        <w:t xml:space="preserve">Extension set number</w:t>
+      </w:r>
+      <w:r>
+        <w:t xml:space="preserve"> </w:t>
+      </w:r>
+      <w:r>
+        <w:rPr>
+          <w:rStyle w:val="VerbatimChar"/>
+        </w:rPr>
+        <w:t xml:space="preserve">0x05</w:t>
+      </w:r>
+      <w:r>
+        <w:t xml:space="preserve">, opcodes start with</w:t>
+      </w:r>
+      <w:r>
+        <w:t xml:space="preserve"> </w:t>
+      </w:r>
+      <w:r>
+        <w:rPr>
+          <w:rStyle w:val="VerbatimChar"/>
+        </w:rPr>
+        <w:t xml:space="preserve">0xFF, 0x05</w:t>
+      </w:r>
+      <w:r>
+        <w:t xml:space="preserve">. Contains instructions that provide runtime memory management, ensuring that memory regions are non-overlapping and that there is enough free memory available.</w:t>
+      </w:r>
+    </w:p>
+    <w:tbl>
+      <w:tblPr>
+        <w:tblStyle w:val="Table"/>
+        <w:tblW w:type="pct" w:w="5000"/>
+        <w:tblLook w:firstRow="1" w:lastRow="0" w:firstColumn="0" w:lastColumn="0" w:noHBand="0" w:noVBand="0" w:val="0020"/>
+        <w:jc w:val="start"/>
+        <w:tblLayout w:type="fixed"/>
+      </w:tblPr>
+      <w:tblGrid>
+        <w:gridCol w:w="1342"/>
+        <w:gridCol w:w="1476"/>
+        <w:gridCol w:w="1342"/>
+        <w:gridCol w:w="1342"/>
+        <w:gridCol w:w="2416"/>
+      </w:tblGrid>
+      <w:tr>
+        <w:trPr>
+          <w:tblHeader w:val="true"/>
+        </w:trPr>
+        <w:tc>
+          <w:tcPr/>
+          <w:p>
+            <w:pPr>
+              <w:pStyle w:val="Compact"/>
+              <w:jc w:val="left"/>
+            </w:pPr>
+            <w:r>
+              <w:t xml:space="preserve">Mnemonic</w:t>
+            </w:r>
+          </w:p>
+        </w:tc>
+        <w:tc>
+          <w:tcPr/>
+          <w:p>
+            <w:pPr>
+              <w:pStyle w:val="Compact"/>
+              <w:jc w:val="left"/>
+            </w:pPr>
+            <w:r>
+              <w:t xml:space="preserve">Full Name</w:t>
+            </w:r>
+          </w:p>
+        </w:tc>
+        <w:tc>
+          <w:tcPr/>
+          <w:p>
+            <w:pPr>
+              <w:pStyle w:val="Compact"/>
+              <w:jc w:val="left"/>
+            </w:pPr>
+            <w:r>
+              <w:t xml:space="preserve">Operands</w:t>
+            </w:r>
+          </w:p>
+        </w:tc>
+        <w:tc>
+          <w:tcPr/>
+          <w:p>
+            <w:pPr>
+              <w:pStyle w:val="Compact"/>
+              <w:jc w:val="left"/>
+            </w:pPr>
+            <w:r>
+              <w:t xml:space="preserve">Function</w:t>
+            </w:r>
+          </w:p>
+        </w:tc>
+        <w:tc>
+          <w:tcPr/>
+          <w:p>
+            <w:pPr>
+              <w:pStyle w:val="Compact"/>
+              <w:jc w:val="left"/>
+            </w:pPr>
+            <w:r>
+              <w:t xml:space="preserve">Instruction Code</w:t>
+            </w:r>
+          </w:p>
+        </w:tc>
+      </w:tr>
+      <w:tr>
+        <w:tc>
+          <w:tcPr/>
+          <w:p>
+            <w:pPr>
+              <w:pStyle w:val="Compact"/>
+              <w:jc w:val="left"/>
+            </w:pPr>
+            <w:r>
+              <w:rPr>
+                <w:bCs/>
+                <w:b/>
+              </w:rPr>
+              <w:t xml:space="preserve">Allocation</w:t>
+            </w:r>
+          </w:p>
+        </w:tc>
+        <w:tc>
+          <w:tcPr/>
+          <w:p>
+            <w:pPr>
+              <w:pStyle w:val="Compact"/>
+            </w:pPr>
+          </w:p>
+        </w:tc>
+        <w:tc>
+          <w:tcPr/>
+          <w:p>
+            <w:pPr>
+              <w:pStyle w:val="Compact"/>
+            </w:pPr>
+          </w:p>
+        </w:tc>
+        <w:tc>
+          <w:tcPr/>
+          <w:p>
+            <w:pPr>
+              <w:pStyle w:val="Compact"/>
+            </w:pPr>
+          </w:p>
+        </w:tc>
+        <w:tc>
+          <w:tcPr/>
+          <w:p>
+            <w:pPr>
+              <w:pStyle w:val="Compact"/>
+            </w:pPr>
+          </w:p>
+        </w:tc>
+      </w:tr>
+      <w:tr>
+        <w:tc>
+          <w:tcPr/>
+          <w:p>
+            <w:pPr>
+              <w:pStyle w:val="Compact"/>
+              <w:jc w:val="left"/>
+            </w:pPr>
+            <w:r>
+              <w:rPr>
+                <w:rStyle w:val="VerbatimChar"/>
+              </w:rPr>
+              <w:t xml:space="preserve">HEAP_ALC</w:t>
+            </w:r>
+          </w:p>
+        </w:tc>
+        <w:tc>
+          <w:tcPr/>
+          <w:p>
+            <w:pPr>
+              <w:pStyle w:val="Compact"/>
+              <w:jc w:val="left"/>
+            </w:pPr>
+            <w:r>
+              <w:t xml:space="preserve">Allocate Memory</w:t>
+            </w:r>
+          </w:p>
+        </w:tc>
+        <w:tc>
+          <w:tcPr/>
+          <w:p>
+            <w:pPr>
+              <w:pStyle w:val="Compact"/>
+              <w:jc w:val="left"/>
+            </w:pPr>
+            <w:r>
+              <w:t xml:space="preserve">Register, Register</w:t>
+            </w:r>
+          </w:p>
+        </w:tc>
+        <w:tc>
+          <w:tcPr/>
+          <w:p>
+            <w:pPr>
+              <w:pStyle w:val="Compact"/>
+              <w:jc w:val="left"/>
+            </w:pPr>
+            <w:r>
+              <w:t xml:space="preserve">Allocate a block of memory with the value of a register as its size, storing the first address of the allocated block in a register, throwing an error if the operation fails</w:t>
+            </w:r>
+          </w:p>
+        </w:tc>
+        <w:tc>
+          <w:tcPr/>
+          <w:p>
+            <w:pPr>
+              <w:pStyle w:val="Compact"/>
+              <w:jc w:val="left"/>
+            </w:pPr>
+            <w:r>
+              <w:rPr>
+                <w:rStyle w:val="VerbatimChar"/>
+              </w:rPr>
+              <w:t xml:space="preserve">0x00</w:t>
+            </w:r>
+          </w:p>
+        </w:tc>
+      </w:tr>
+      <w:tr>
+        <w:tc>
+          <w:tcPr/>
+          <w:p>
+            <w:pPr>
+              <w:pStyle w:val="Compact"/>
+              <w:jc w:val="left"/>
+            </w:pPr>
+            <w:r>
+              <w:rPr>
+                <w:rStyle w:val="VerbatimChar"/>
+              </w:rPr>
+              <w:t xml:space="preserve">HEAP_ALC</w:t>
+            </w:r>
+          </w:p>
+        </w:tc>
+        <w:tc>
+          <w:tcPr/>
+          <w:p>
+            <w:pPr>
+              <w:pStyle w:val="Compact"/>
+              <w:jc w:val="left"/>
+            </w:pPr>
+            <w:r>
+              <w:t xml:space="preserve">Allocate Memory</w:t>
+            </w:r>
+          </w:p>
+        </w:tc>
+        <w:tc>
+          <w:tcPr/>
+          <w:p>
+            <w:pPr>
+              <w:pStyle w:val="Compact"/>
+              <w:jc w:val="left"/>
+            </w:pPr>
+            <w:r>
+              <w:t xml:space="preserve">Register, Literal</w:t>
+            </w:r>
+          </w:p>
+        </w:tc>
+        <w:tc>
+          <w:tcPr/>
+          <w:p>
+            <w:pPr>
+              <w:pStyle w:val="Compact"/>
+              <w:jc w:val="left"/>
+            </w:pPr>
+            <w:r>
+              <w:t xml:space="preserve">Allocate a block of memory with a literal value as its size, storing the first address of the allocated block in a register, throwing an error if the operation fails</w:t>
+            </w:r>
+          </w:p>
+        </w:tc>
+        <w:tc>
+          <w:tcPr/>
+          <w:p>
+            <w:pPr>
+              <w:pStyle w:val="Compact"/>
+              <w:jc w:val="left"/>
+            </w:pPr>
+            <w:r>
+              <w:rPr>
+                <w:rStyle w:val="VerbatimChar"/>
+              </w:rPr>
+              <w:t xml:space="preserve">0x01</w:t>
+            </w:r>
+          </w:p>
+        </w:tc>
+      </w:tr>
+      <w:tr>
+        <w:tc>
+          <w:tcPr/>
+          <w:p>
+            <w:pPr>
+              <w:pStyle w:val="Compact"/>
+              <w:jc w:val="left"/>
+            </w:pPr>
+            <w:r>
+              <w:rPr>
+                <w:rStyle w:val="VerbatimChar"/>
+              </w:rPr>
+              <w:t xml:space="preserve">HEAP_ALC</w:t>
+            </w:r>
+          </w:p>
+        </w:tc>
+        <w:tc>
+          <w:tcPr/>
+          <w:p>
+            <w:pPr>
+              <w:pStyle w:val="Compact"/>
+              <w:jc w:val="left"/>
+            </w:pPr>
+            <w:r>
+              <w:t xml:space="preserve">Allocate Memory</w:t>
+            </w:r>
+          </w:p>
+        </w:tc>
+        <w:tc>
+          <w:tcPr/>
+          <w:p>
+            <w:pPr>
+              <w:pStyle w:val="Compact"/>
+              <w:jc w:val="left"/>
+            </w:pPr>
+            <w:r>
+              <w:t xml:space="preserve">Register, Address</w:t>
+            </w:r>
+          </w:p>
+        </w:tc>
+        <w:tc>
+          <w:tcPr/>
+          <w:p>
+            <w:pPr>
+              <w:pStyle w:val="Compact"/>
+              <w:jc w:val="left"/>
+            </w:pPr>
+            <w:r>
+              <w:t xml:space="preserve">Allocate a block of memory with the contents of memory at an address in a label as its size, storing the first address of the allocated block in a register, throwing an error if the operation fails</w:t>
+            </w:r>
+          </w:p>
+        </w:tc>
+        <w:tc>
+          <w:tcPr/>
+          <w:p>
+            <w:pPr>
+              <w:pStyle w:val="Compact"/>
+              <w:jc w:val="left"/>
+            </w:pPr>
+            <w:r>
+              <w:rPr>
+                <w:rStyle w:val="VerbatimChar"/>
+              </w:rPr>
+              <w:t xml:space="preserve">0x02</w:t>
+            </w:r>
+          </w:p>
+        </w:tc>
+      </w:tr>
+      <w:tr>
+        <w:tc>
+          <w:tcPr/>
+          <w:p>
+            <w:pPr>
+              <w:pStyle w:val="Compact"/>
+              <w:jc w:val="left"/>
+            </w:pPr>
+            <w:r>
+              <w:rPr>
+                <w:rStyle w:val="VerbatimChar"/>
+              </w:rPr>
+              <w:t xml:space="preserve">HEAP_ALC</w:t>
+            </w:r>
+          </w:p>
+        </w:tc>
+        <w:tc>
+          <w:tcPr/>
+          <w:p>
+            <w:pPr>
+              <w:pStyle w:val="Compact"/>
+              <w:jc w:val="left"/>
+            </w:pPr>
+            <w:r>
+              <w:t xml:space="preserve">Allocate Memory</w:t>
+            </w:r>
+          </w:p>
+        </w:tc>
+        <w:tc>
+          <w:tcPr/>
+          <w:p>
+            <w:pPr>
+              <w:pStyle w:val="Compact"/>
+              <w:jc w:val="left"/>
+            </w:pPr>
+            <w:r>
+              <w:t xml:space="preserve">Register, Pointer</w:t>
+            </w:r>
+          </w:p>
+        </w:tc>
+        <w:tc>
+          <w:tcPr/>
+          <w:p>
+            <w:pPr>
+              <w:pStyle w:val="Compact"/>
+              <w:jc w:val="left"/>
+            </w:pPr>
+            <w:r>
+              <w:t xml:space="preserve">Allocate a block of memory with the contents of memory at an address in a register as its size, storing the first address of the allocated block in a register, throwing an error if the operation fails</w:t>
+            </w:r>
+          </w:p>
+        </w:tc>
+        <w:tc>
+          <w:tcPr/>
+          <w:p>
+            <w:pPr>
+              <w:pStyle w:val="Compact"/>
+              <w:jc w:val="left"/>
+            </w:pPr>
+            <w:r>
+              <w:rPr>
+                <w:rStyle w:val="VerbatimChar"/>
+              </w:rPr>
+              <w:t xml:space="preserve">0x03</w:t>
+            </w:r>
+          </w:p>
+        </w:tc>
+      </w:tr>
+      <w:tr>
+        <w:tc>
+          <w:tcPr/>
+          <w:p>
+            <w:pPr>
+              <w:pStyle w:val="Compact"/>
+              <w:jc w:val="left"/>
+            </w:pPr>
+            <w:r>
+              <w:rPr>
+                <w:rStyle w:val="VerbatimChar"/>
+              </w:rPr>
+              <w:t xml:space="preserve">HEAP_TRY</w:t>
+            </w:r>
+          </w:p>
+        </w:tc>
+        <w:tc>
+          <w:tcPr/>
+          <w:p>
+            <w:pPr>
+              <w:pStyle w:val="Compact"/>
+              <w:jc w:val="left"/>
+            </w:pPr>
+            <w:r>
+              <w:t xml:space="preserve">Try Allocate Memory</w:t>
+            </w:r>
+          </w:p>
+        </w:tc>
+        <w:tc>
+          <w:tcPr/>
+          <w:p>
+            <w:pPr>
+              <w:pStyle w:val="Compact"/>
+              <w:jc w:val="left"/>
+            </w:pPr>
+            <w:r>
+              <w:t xml:space="preserve">Register, Register</w:t>
+            </w:r>
+          </w:p>
+        </w:tc>
+        <w:tc>
+          <w:tcPr/>
+          <w:p>
+            <w:pPr>
+              <w:pStyle w:val="Compact"/>
+              <w:jc w:val="left"/>
+            </w:pPr>
+            <w:r>
+              <w:t xml:space="preserve">Allocate a block of memory with the value of a register as its size, storing the first address of the allocated block in a register, or storing</w:t>
+            </w:r>
+            <w:r>
+              <w:t xml:space="preserve"> </w:t>
+            </w:r>
+            <w:r>
+              <w:rPr>
+                <w:rStyle w:val="VerbatimChar"/>
+              </w:rPr>
+              <w:t xml:space="preserve">-1</w:t>
+            </w:r>
+            <w:r>
+              <w:t xml:space="preserve"> </w:t>
+            </w:r>
+            <w:r>
+              <w:t xml:space="preserve">if the operation fails</w:t>
+            </w:r>
+          </w:p>
+        </w:tc>
+        <w:tc>
+          <w:tcPr/>
+          <w:p>
+            <w:pPr>
+              <w:pStyle w:val="Compact"/>
+              <w:jc w:val="left"/>
+            </w:pPr>
+            <w:r>
+              <w:rPr>
+                <w:rStyle w:val="VerbatimChar"/>
+              </w:rPr>
+              <w:t xml:space="preserve">0x04</w:t>
+            </w:r>
+          </w:p>
+        </w:tc>
+      </w:tr>
+      <w:tr>
+        <w:tc>
+          <w:tcPr/>
+          <w:p>
+            <w:pPr>
+              <w:pStyle w:val="Compact"/>
+              <w:jc w:val="left"/>
+            </w:pPr>
+            <w:r>
+              <w:rPr>
+                <w:rStyle w:val="VerbatimChar"/>
+              </w:rPr>
+              <w:t xml:space="preserve">HEAP_TRY</w:t>
+            </w:r>
+          </w:p>
+        </w:tc>
+        <w:tc>
+          <w:tcPr/>
+          <w:p>
+            <w:pPr>
+              <w:pStyle w:val="Compact"/>
+              <w:jc w:val="left"/>
+            </w:pPr>
+            <w:r>
+              <w:t xml:space="preserve">Try Allocate Memory</w:t>
+            </w:r>
+          </w:p>
+        </w:tc>
+        <w:tc>
+          <w:tcPr/>
+          <w:p>
+            <w:pPr>
+              <w:pStyle w:val="Compact"/>
+              <w:jc w:val="left"/>
+            </w:pPr>
+            <w:r>
+              <w:t xml:space="preserve">Register, Literal</w:t>
+            </w:r>
+          </w:p>
+        </w:tc>
+        <w:tc>
+          <w:tcPr/>
+          <w:p>
+            <w:pPr>
+              <w:pStyle w:val="Compact"/>
+              <w:jc w:val="left"/>
+            </w:pPr>
+            <w:r>
+              <w:t xml:space="preserve">Allocate a block of memory with a literal value as its size, storing the first address of the allocated block in a register, or storing</w:t>
+            </w:r>
+            <w:r>
+              <w:t xml:space="preserve"> </w:t>
+            </w:r>
+            <w:r>
+              <w:rPr>
+                <w:rStyle w:val="VerbatimChar"/>
+              </w:rPr>
+              <w:t xml:space="preserve">-1</w:t>
+            </w:r>
+            <w:r>
+              <w:t xml:space="preserve"> </w:t>
+            </w:r>
+            <w:r>
+              <w:t xml:space="preserve">if the operation fails</w:t>
+            </w:r>
+          </w:p>
+        </w:tc>
+        <w:tc>
+          <w:tcPr/>
+          <w:p>
+            <w:pPr>
+              <w:pStyle w:val="Compact"/>
+              <w:jc w:val="left"/>
+            </w:pPr>
+            <w:r>
+              <w:rPr>
+                <w:rStyle w:val="VerbatimChar"/>
+              </w:rPr>
+              <w:t xml:space="preserve">0x05</w:t>
+            </w:r>
+          </w:p>
+        </w:tc>
+      </w:tr>
+      <w:tr>
+        <w:tc>
+          <w:tcPr/>
+          <w:p>
+            <w:pPr>
+              <w:pStyle w:val="Compact"/>
+              <w:jc w:val="left"/>
+            </w:pPr>
+            <w:r>
+              <w:rPr>
+                <w:rStyle w:val="VerbatimChar"/>
+              </w:rPr>
+              <w:t xml:space="preserve">HEAP_TRY</w:t>
+            </w:r>
+          </w:p>
+        </w:tc>
+        <w:tc>
+          <w:tcPr/>
+          <w:p>
+            <w:pPr>
+              <w:pStyle w:val="Compact"/>
+              <w:jc w:val="left"/>
+            </w:pPr>
+            <w:r>
+              <w:t xml:space="preserve">Try Allocate Memory</w:t>
+            </w:r>
+          </w:p>
+        </w:tc>
+        <w:tc>
+          <w:tcPr/>
+          <w:p>
+            <w:pPr>
+              <w:pStyle w:val="Compact"/>
+              <w:jc w:val="left"/>
+            </w:pPr>
+            <w:r>
+              <w:t xml:space="preserve">Register, Address</w:t>
+            </w:r>
+          </w:p>
+        </w:tc>
+        <w:tc>
+          <w:tcPr/>
+          <w:p>
+            <w:pPr>
+              <w:pStyle w:val="Compact"/>
+              <w:jc w:val="left"/>
+            </w:pPr>
+            <w:r>
+              <w:t xml:space="preserve">Allocate a block of memory with the contents of memory at an address in a label as its size, storing the first address of the allocated block in a register, or storing</w:t>
+            </w:r>
+            <w:r>
+              <w:t xml:space="preserve"> </w:t>
+            </w:r>
+            <w:r>
+              <w:rPr>
+                <w:rStyle w:val="VerbatimChar"/>
+              </w:rPr>
+              <w:t xml:space="preserve">-1</w:t>
+            </w:r>
+            <w:r>
+              <w:t xml:space="preserve"> </w:t>
+            </w:r>
+            <w:r>
+              <w:t xml:space="preserve">if the operation fails</w:t>
+            </w:r>
+          </w:p>
+        </w:tc>
+        <w:tc>
+          <w:tcPr/>
+          <w:p>
+            <w:pPr>
+              <w:pStyle w:val="Compact"/>
+              <w:jc w:val="left"/>
+            </w:pPr>
+            <w:r>
+              <w:rPr>
+                <w:rStyle w:val="VerbatimChar"/>
+              </w:rPr>
+              <w:t xml:space="preserve">0x06</w:t>
+            </w:r>
+          </w:p>
+        </w:tc>
+      </w:tr>
+      <w:tr>
+        <w:tc>
+          <w:tcPr/>
+          <w:p>
+            <w:pPr>
+              <w:pStyle w:val="Compact"/>
+              <w:jc w:val="left"/>
+            </w:pPr>
+            <w:r>
+              <w:rPr>
+                <w:rStyle w:val="VerbatimChar"/>
+              </w:rPr>
+              <w:t xml:space="preserve">HEAP_TRY</w:t>
+            </w:r>
+          </w:p>
+        </w:tc>
+        <w:tc>
+          <w:tcPr/>
+          <w:p>
+            <w:pPr>
+              <w:pStyle w:val="Compact"/>
+              <w:jc w:val="left"/>
+            </w:pPr>
+            <w:r>
+              <w:t xml:space="preserve">Try Allocate Memory</w:t>
+            </w:r>
+          </w:p>
+        </w:tc>
+        <w:tc>
+          <w:tcPr/>
+          <w:p>
+            <w:pPr>
+              <w:pStyle w:val="Compact"/>
+              <w:jc w:val="left"/>
+            </w:pPr>
+            <w:r>
+              <w:t xml:space="preserve">Register, Pointer</w:t>
+            </w:r>
+          </w:p>
+        </w:tc>
+        <w:tc>
+          <w:tcPr/>
+          <w:p>
+            <w:pPr>
+              <w:pStyle w:val="Compact"/>
+              <w:jc w:val="left"/>
+            </w:pPr>
+            <w:r>
+              <w:t xml:space="preserve">Allocate a block of memory with the contents of memory at an address in a register as its size, storing the first address of the allocated block in a register, or storing</w:t>
+            </w:r>
+            <w:r>
+              <w:t xml:space="preserve"> </w:t>
+            </w:r>
+            <w:r>
+              <w:rPr>
+                <w:rStyle w:val="VerbatimChar"/>
+              </w:rPr>
+              <w:t xml:space="preserve">-1</w:t>
+            </w:r>
+            <w:r>
+              <w:t xml:space="preserve"> </w:t>
+            </w:r>
+            <w:r>
+              <w:t xml:space="preserve">if the operation fails</w:t>
+            </w:r>
+          </w:p>
+        </w:tc>
+        <w:tc>
+          <w:tcPr/>
+          <w:p>
+            <w:pPr>
+              <w:pStyle w:val="Compact"/>
+              <w:jc w:val="left"/>
+            </w:pPr>
+            <w:r>
+              <w:rPr>
+                <w:rStyle w:val="VerbatimChar"/>
+              </w:rPr>
+              <w:t xml:space="preserve">0x07</w:t>
+            </w:r>
+          </w:p>
+        </w:tc>
+      </w:tr>
+      <w:tr>
+        <w:tc>
+          <w:tcPr/>
+          <w:p>
+            <w:pPr>
+              <w:pStyle w:val="Compact"/>
+              <w:jc w:val="left"/>
+            </w:pPr>
+            <w:r>
+              <w:rPr>
+                <w:bCs/>
+                <w:b/>
+              </w:rPr>
+              <w:t xml:space="preserve">Re-allocation</w:t>
+            </w:r>
+          </w:p>
+        </w:tc>
+        <w:tc>
+          <w:tcPr/>
+          <w:p>
+            <w:pPr>
+              <w:pStyle w:val="Compact"/>
+            </w:pPr>
+          </w:p>
+        </w:tc>
+        <w:tc>
+          <w:tcPr/>
+          <w:p>
+            <w:pPr>
+              <w:pStyle w:val="Compact"/>
+            </w:pPr>
+          </w:p>
+        </w:tc>
+        <w:tc>
+          <w:tcPr/>
+          <w:p>
+            <w:pPr>
+              <w:pStyle w:val="Compact"/>
+            </w:pPr>
+          </w:p>
+        </w:tc>
+        <w:tc>
+          <w:tcPr/>
+          <w:p>
+            <w:pPr>
+              <w:pStyle w:val="Compact"/>
+            </w:pPr>
+          </w:p>
+        </w:tc>
+      </w:tr>
+      <w:tr>
+        <w:tc>
+          <w:tcPr/>
+          <w:p>
+            <w:pPr>
+              <w:pStyle w:val="Compact"/>
+              <w:jc w:val="left"/>
+            </w:pPr>
+            <w:r>
+              <w:rPr>
+                <w:rStyle w:val="VerbatimChar"/>
+              </w:rPr>
+              <w:t xml:space="preserve">HEAP_REA</w:t>
+            </w:r>
+          </w:p>
+        </w:tc>
+        <w:tc>
+          <w:tcPr/>
+          <w:p>
+            <w:pPr>
+              <w:pStyle w:val="Compact"/>
+              <w:jc w:val="left"/>
+            </w:pPr>
+            <w:r>
+              <w:t xml:space="preserve">Re-allocate Memory</w:t>
+            </w:r>
+          </w:p>
+        </w:tc>
+        <w:tc>
+          <w:tcPr/>
+          <w:p>
+            <w:pPr>
+              <w:pStyle w:val="Compact"/>
+              <w:jc w:val="left"/>
+            </w:pPr>
+            <w:r>
+              <w:t xml:space="preserve">Register, Register</w:t>
+            </w:r>
+          </w:p>
+        </w:tc>
+        <w:tc>
+          <w:tcPr/>
+          <w:p>
+            <w:pPr>
+              <w:pStyle w:val="Compact"/>
+              <w:jc w:val="left"/>
+            </w:pPr>
+            <w:r>
+              <w:t xml:space="preserve">Re-allocate a block of memory starting at the address in a register with the value of a register as its size, storing the first address of the allocated block in a register, throwing an error if the operation fails</w:t>
+            </w:r>
+          </w:p>
+        </w:tc>
+        <w:tc>
+          <w:tcPr/>
+          <w:p>
+            <w:pPr>
+              <w:pStyle w:val="Compact"/>
+              <w:jc w:val="left"/>
+            </w:pPr>
+            <w:r>
+              <w:rPr>
+                <w:rStyle w:val="VerbatimChar"/>
+              </w:rPr>
+              <w:t xml:space="preserve">0x10</w:t>
+            </w:r>
+          </w:p>
+        </w:tc>
+      </w:tr>
+      <w:tr>
+        <w:tc>
+          <w:tcPr/>
+          <w:p>
+            <w:pPr>
+              <w:pStyle w:val="Compact"/>
+              <w:jc w:val="left"/>
+            </w:pPr>
+            <w:r>
+              <w:rPr>
+                <w:rStyle w:val="VerbatimChar"/>
+              </w:rPr>
+              <w:t xml:space="preserve">HEAP_REA</w:t>
+            </w:r>
+          </w:p>
+        </w:tc>
+        <w:tc>
+          <w:tcPr/>
+          <w:p>
+            <w:pPr>
+              <w:pStyle w:val="Compact"/>
+              <w:jc w:val="left"/>
+            </w:pPr>
+            <w:r>
+              <w:t xml:space="preserve">Re-allocate Memory</w:t>
+            </w:r>
+          </w:p>
+        </w:tc>
+        <w:tc>
+          <w:tcPr/>
+          <w:p>
+            <w:pPr>
+              <w:pStyle w:val="Compact"/>
+              <w:jc w:val="left"/>
+            </w:pPr>
+            <w:r>
+              <w:t xml:space="preserve">Register, Literal</w:t>
+            </w:r>
+          </w:p>
+        </w:tc>
+        <w:tc>
+          <w:tcPr/>
+          <w:p>
+            <w:pPr>
+              <w:pStyle w:val="Compact"/>
+              <w:jc w:val="left"/>
+            </w:pPr>
+            <w:r>
+              <w:t xml:space="preserve">Re-allocate a block of memory starting at the address in a register with a literal value as its size, storing the first address of the allocated block in a register, throwing an error if the operation fails</w:t>
+            </w:r>
+          </w:p>
+        </w:tc>
+        <w:tc>
+          <w:tcPr/>
+          <w:p>
+            <w:pPr>
+              <w:pStyle w:val="Compact"/>
+              <w:jc w:val="left"/>
+            </w:pPr>
+            <w:r>
+              <w:rPr>
+                <w:rStyle w:val="VerbatimChar"/>
+              </w:rPr>
+              <w:t xml:space="preserve">0x11</w:t>
+            </w:r>
+          </w:p>
+        </w:tc>
+      </w:tr>
+      <w:tr>
+        <w:tc>
+          <w:tcPr/>
+          <w:p>
+            <w:pPr>
+              <w:pStyle w:val="Compact"/>
+              <w:jc w:val="left"/>
+            </w:pPr>
+            <w:r>
+              <w:rPr>
+                <w:rStyle w:val="VerbatimChar"/>
+              </w:rPr>
+              <w:t xml:space="preserve">HEAP_REA</w:t>
+            </w:r>
+          </w:p>
+        </w:tc>
+        <w:tc>
+          <w:tcPr/>
+          <w:p>
+            <w:pPr>
+              <w:pStyle w:val="Compact"/>
+              <w:jc w:val="left"/>
+            </w:pPr>
+            <w:r>
+              <w:t xml:space="preserve">Re-allocate Memory</w:t>
+            </w:r>
+          </w:p>
+        </w:tc>
+        <w:tc>
+          <w:tcPr/>
+          <w:p>
+            <w:pPr>
+              <w:pStyle w:val="Compact"/>
+              <w:jc w:val="left"/>
+            </w:pPr>
+            <w:r>
+              <w:t xml:space="preserve">Register, Address</w:t>
+            </w:r>
+          </w:p>
+        </w:tc>
+        <w:tc>
+          <w:tcPr/>
+          <w:p>
+            <w:pPr>
+              <w:pStyle w:val="Compact"/>
+              <w:jc w:val="left"/>
+            </w:pPr>
+            <w:r>
+              <w:t xml:space="preserve">Re-allocate a block of memory starting at the address in a register with the contents of memory at an address in a label as its size, storing the first address of the allocated block in a register, throwing an error if the operation fails</w:t>
+            </w:r>
+          </w:p>
+        </w:tc>
+        <w:tc>
+          <w:tcPr/>
+          <w:p>
+            <w:pPr>
+              <w:pStyle w:val="Compact"/>
+              <w:jc w:val="left"/>
+            </w:pPr>
+            <w:r>
+              <w:rPr>
+                <w:rStyle w:val="VerbatimChar"/>
+              </w:rPr>
+              <w:t xml:space="preserve">0x12</w:t>
+            </w:r>
+          </w:p>
+        </w:tc>
+      </w:tr>
+      <w:tr>
+        <w:tc>
+          <w:tcPr/>
+          <w:p>
+            <w:pPr>
+              <w:pStyle w:val="Compact"/>
+              <w:jc w:val="left"/>
+            </w:pPr>
+            <w:r>
+              <w:rPr>
+                <w:rStyle w:val="VerbatimChar"/>
+              </w:rPr>
+              <w:t xml:space="preserve">HEAP_REA</w:t>
+            </w:r>
+          </w:p>
+        </w:tc>
+        <w:tc>
+          <w:tcPr/>
+          <w:p>
+            <w:pPr>
+              <w:pStyle w:val="Compact"/>
+              <w:jc w:val="left"/>
+            </w:pPr>
+            <w:r>
+              <w:t xml:space="preserve">Re-allocate Memory</w:t>
+            </w:r>
+          </w:p>
+        </w:tc>
+        <w:tc>
+          <w:tcPr/>
+          <w:p>
+            <w:pPr>
+              <w:pStyle w:val="Compact"/>
+              <w:jc w:val="left"/>
+            </w:pPr>
+            <w:r>
+              <w:t xml:space="preserve">Register, Pointer</w:t>
+            </w:r>
+          </w:p>
+        </w:tc>
+        <w:tc>
+          <w:tcPr/>
+          <w:p>
+            <w:pPr>
+              <w:pStyle w:val="Compact"/>
+              <w:jc w:val="left"/>
+            </w:pPr>
+            <w:r>
+              <w:t xml:space="preserve">Re-allocate a block of memory starting at the address in a register with the contents of memory at an address in a register as its size, storing the first address of the allocated block in a register, throwing an error if the operation fails</w:t>
+            </w:r>
+          </w:p>
+        </w:tc>
+        <w:tc>
+          <w:tcPr/>
+          <w:p>
+            <w:pPr>
+              <w:pStyle w:val="Compact"/>
+              <w:jc w:val="left"/>
+            </w:pPr>
+            <w:r>
+              <w:rPr>
+                <w:rStyle w:val="VerbatimChar"/>
+              </w:rPr>
+              <w:t xml:space="preserve">0x13</w:t>
+            </w:r>
+          </w:p>
+        </w:tc>
+      </w:tr>
+      <w:tr>
+        <w:tc>
+          <w:tcPr/>
+          <w:p>
+            <w:pPr>
+              <w:pStyle w:val="Compact"/>
+              <w:jc w:val="left"/>
+            </w:pPr>
+            <w:r>
+              <w:rPr>
+                <w:rStyle w:val="VerbatimChar"/>
+              </w:rPr>
+              <w:t xml:space="preserve">HEAP_TRE</w:t>
+            </w:r>
+          </w:p>
+        </w:tc>
+        <w:tc>
+          <w:tcPr/>
+          <w:p>
+            <w:pPr>
+              <w:pStyle w:val="Compact"/>
+              <w:jc w:val="left"/>
+            </w:pPr>
+            <w:r>
+              <w:t xml:space="preserve">Try Re-allocate Memory</w:t>
+            </w:r>
+          </w:p>
+        </w:tc>
+        <w:tc>
+          <w:tcPr/>
+          <w:p>
+            <w:pPr>
+              <w:pStyle w:val="Compact"/>
+              <w:jc w:val="left"/>
+            </w:pPr>
+            <w:r>
+              <w:t xml:space="preserve">Register, Register</w:t>
+            </w:r>
+          </w:p>
+        </w:tc>
+        <w:tc>
+          <w:tcPr/>
+          <w:p>
+            <w:pPr>
+              <w:pStyle w:val="Compact"/>
+              <w:jc w:val="left"/>
+            </w:pPr>
+            <w:r>
+              <w:t xml:space="preserve">Re-allocate a block of memory starting at the address in a register with the value of a register as its size, storing the first address of the allocated block in a register, or storing</w:t>
+            </w:r>
+            <w:r>
+              <w:t xml:space="preserve"> </w:t>
+            </w:r>
+            <w:r>
+              <w:rPr>
+                <w:rStyle w:val="VerbatimChar"/>
+              </w:rPr>
+              <w:t xml:space="preserve">-1</w:t>
+            </w:r>
+            <w:r>
+              <w:t xml:space="preserve"> </w:t>
+            </w:r>
+            <w:r>
+              <w:t xml:space="preserve">if the operation fails</w:t>
+            </w:r>
+          </w:p>
+        </w:tc>
+        <w:tc>
+          <w:tcPr/>
+          <w:p>
+            <w:pPr>
+              <w:pStyle w:val="Compact"/>
+              <w:jc w:val="left"/>
+            </w:pPr>
+            <w:r>
+              <w:rPr>
+                <w:rStyle w:val="VerbatimChar"/>
+              </w:rPr>
+              <w:t xml:space="preserve">0x14</w:t>
+            </w:r>
+          </w:p>
+        </w:tc>
+      </w:tr>
+      <w:tr>
+        <w:tc>
+          <w:tcPr/>
+          <w:p>
+            <w:pPr>
+              <w:pStyle w:val="Compact"/>
+              <w:jc w:val="left"/>
+            </w:pPr>
+            <w:r>
+              <w:rPr>
+                <w:rStyle w:val="VerbatimChar"/>
+              </w:rPr>
+              <w:t xml:space="preserve">HEAP_TRE</w:t>
+            </w:r>
+          </w:p>
+        </w:tc>
+        <w:tc>
+          <w:tcPr/>
+          <w:p>
+            <w:pPr>
+              <w:pStyle w:val="Compact"/>
+              <w:jc w:val="left"/>
+            </w:pPr>
+            <w:r>
+              <w:t xml:space="preserve">Try Re-allocate Memory</w:t>
+            </w:r>
+          </w:p>
+        </w:tc>
+        <w:tc>
+          <w:tcPr/>
+          <w:p>
+            <w:pPr>
+              <w:pStyle w:val="Compact"/>
+              <w:jc w:val="left"/>
+            </w:pPr>
+            <w:r>
+              <w:t xml:space="preserve">Register, Literal</w:t>
+            </w:r>
+          </w:p>
+        </w:tc>
+        <w:tc>
+          <w:tcPr/>
+          <w:p>
+            <w:pPr>
+              <w:pStyle w:val="Compact"/>
+              <w:jc w:val="left"/>
+            </w:pPr>
+            <w:r>
+              <w:t xml:space="preserve">Re-allocate a block of memory starting at the address in a register with a literal value as its size, storing the first address of the allocated block in a register, or storing</w:t>
+            </w:r>
+            <w:r>
+              <w:t xml:space="preserve"> </w:t>
+            </w:r>
+            <w:r>
+              <w:rPr>
+                <w:rStyle w:val="VerbatimChar"/>
+              </w:rPr>
+              <w:t xml:space="preserve">-1</w:t>
+            </w:r>
+            <w:r>
+              <w:t xml:space="preserve"> </w:t>
+            </w:r>
+            <w:r>
+              <w:t xml:space="preserve">if the operation fails</w:t>
+            </w:r>
+          </w:p>
+        </w:tc>
+        <w:tc>
+          <w:tcPr/>
+          <w:p>
+            <w:pPr>
+              <w:pStyle w:val="Compact"/>
+              <w:jc w:val="left"/>
+            </w:pPr>
+            <w:r>
+              <w:rPr>
+                <w:rStyle w:val="VerbatimChar"/>
+              </w:rPr>
+              <w:t xml:space="preserve">0x15</w:t>
+            </w:r>
+          </w:p>
+        </w:tc>
+      </w:tr>
+      <w:tr>
+        <w:tc>
+          <w:tcPr/>
+          <w:p>
+            <w:pPr>
+              <w:pStyle w:val="Compact"/>
+              <w:jc w:val="left"/>
+            </w:pPr>
+            <w:r>
+              <w:rPr>
+                <w:rStyle w:val="VerbatimChar"/>
+              </w:rPr>
+              <w:t xml:space="preserve">HEAP_TRE</w:t>
+            </w:r>
+          </w:p>
+        </w:tc>
+        <w:tc>
+          <w:tcPr/>
+          <w:p>
+            <w:pPr>
+              <w:pStyle w:val="Compact"/>
+              <w:jc w:val="left"/>
+            </w:pPr>
+            <w:r>
+              <w:t xml:space="preserve">Try Re-allocate Memory</w:t>
+            </w:r>
+          </w:p>
+        </w:tc>
+        <w:tc>
+          <w:tcPr/>
+          <w:p>
+            <w:pPr>
+              <w:pStyle w:val="Compact"/>
+              <w:jc w:val="left"/>
+            </w:pPr>
+            <w:r>
+              <w:t xml:space="preserve">Register, Address</w:t>
+            </w:r>
+          </w:p>
+        </w:tc>
+        <w:tc>
+          <w:tcPr/>
+          <w:p>
+            <w:pPr>
+              <w:pStyle w:val="Compact"/>
+              <w:jc w:val="left"/>
+            </w:pPr>
+            <w:r>
+              <w:t xml:space="preserve">Re-allocate a block of memory starting at the address in a register with the contents of memory at an address in a label as its size, storing the first address of the allocated block in a register, or storing</w:t>
+            </w:r>
+            <w:r>
+              <w:t xml:space="preserve"> </w:t>
+            </w:r>
+            <w:r>
+              <w:rPr>
+                <w:rStyle w:val="VerbatimChar"/>
+              </w:rPr>
+              <w:t xml:space="preserve">-1</w:t>
+            </w:r>
+            <w:r>
+              <w:t xml:space="preserve"> </w:t>
+            </w:r>
+            <w:r>
+              <w:t xml:space="preserve">if the operation fails</w:t>
+            </w:r>
+          </w:p>
+        </w:tc>
+        <w:tc>
+          <w:tcPr/>
+          <w:p>
+            <w:pPr>
+              <w:pStyle w:val="Compact"/>
+              <w:jc w:val="left"/>
+            </w:pPr>
+            <w:r>
+              <w:rPr>
+                <w:rStyle w:val="VerbatimChar"/>
+              </w:rPr>
+              <w:t xml:space="preserve">0x16</w:t>
+            </w:r>
+          </w:p>
+        </w:tc>
+      </w:tr>
+      <w:tr>
+        <w:tc>
+          <w:tcPr/>
+          <w:p>
+            <w:pPr>
+              <w:pStyle w:val="Compact"/>
+              <w:jc w:val="left"/>
+            </w:pPr>
+            <w:r>
+              <w:rPr>
+                <w:rStyle w:val="VerbatimChar"/>
+              </w:rPr>
+              <w:t xml:space="preserve">HEAP_TRE</w:t>
+            </w:r>
+          </w:p>
+        </w:tc>
+        <w:tc>
+          <w:tcPr/>
+          <w:p>
+            <w:pPr>
+              <w:pStyle w:val="Compact"/>
+              <w:jc w:val="left"/>
+            </w:pPr>
+            <w:r>
+              <w:t xml:space="preserve">Try Re-allocate Memory</w:t>
+            </w:r>
+          </w:p>
+        </w:tc>
+        <w:tc>
+          <w:tcPr/>
+          <w:p>
+            <w:pPr>
+              <w:pStyle w:val="Compact"/>
+              <w:jc w:val="left"/>
+            </w:pPr>
+            <w:r>
+              <w:t xml:space="preserve">Register, Pointer</w:t>
+            </w:r>
+          </w:p>
+        </w:tc>
+        <w:tc>
+          <w:tcPr/>
+          <w:p>
+            <w:pPr>
+              <w:pStyle w:val="Compact"/>
+              <w:jc w:val="left"/>
+            </w:pPr>
+            <w:r>
+              <w:t xml:space="preserve">Re-allocate a block of memory starting at the address in a register with the contents of memory at an address in a register as its size, storing the first address of the allocated block in a register, or storing</w:t>
+            </w:r>
+            <w:r>
+              <w:t xml:space="preserve"> </w:t>
+            </w:r>
+            <w:r>
+              <w:rPr>
+                <w:rStyle w:val="VerbatimChar"/>
+              </w:rPr>
+              <w:t xml:space="preserve">-1</w:t>
+            </w:r>
+            <w:r>
+              <w:t xml:space="preserve"> </w:t>
+            </w:r>
+            <w:r>
+              <w:t xml:space="preserve">if the operation fails</w:t>
+            </w:r>
+          </w:p>
+        </w:tc>
+        <w:tc>
+          <w:tcPr/>
+          <w:p>
+            <w:pPr>
+              <w:pStyle w:val="Compact"/>
+              <w:jc w:val="left"/>
+            </w:pPr>
+            <w:r>
+              <w:rPr>
+                <w:rStyle w:val="VerbatimChar"/>
+              </w:rPr>
+              <w:t xml:space="preserve">0x17</w:t>
+            </w:r>
+          </w:p>
+        </w:tc>
+      </w:tr>
+      <w:tr>
+        <w:tc>
+          <w:tcPr/>
+          <w:p>
+            <w:pPr>
+              <w:pStyle w:val="Compact"/>
+              <w:jc w:val="left"/>
+            </w:pPr>
+            <w:r>
+              <w:rPr>
+                <w:bCs/>
+                <w:b/>
+              </w:rPr>
+              <w:t xml:space="preserve">Freeing</w:t>
+            </w:r>
+          </w:p>
+        </w:tc>
+        <w:tc>
+          <w:tcPr/>
+          <w:p>
+            <w:pPr>
+              <w:pStyle w:val="Compact"/>
+            </w:pPr>
+          </w:p>
+        </w:tc>
+        <w:tc>
+          <w:tcPr/>
+          <w:p>
+            <w:pPr>
+              <w:pStyle w:val="Compact"/>
+            </w:pPr>
+          </w:p>
+        </w:tc>
+        <w:tc>
+          <w:tcPr/>
+          <w:p>
+            <w:pPr>
+              <w:pStyle w:val="Compact"/>
+            </w:pPr>
+          </w:p>
+        </w:tc>
+        <w:tc>
+          <w:tcPr/>
+          <w:p>
+            <w:pPr>
+              <w:pStyle w:val="Compact"/>
+            </w:pPr>
+          </w:p>
+        </w:tc>
+      </w:tr>
+      <w:tr>
+        <w:tc>
+          <w:tcPr/>
+          <w:p>
+            <w:pPr>
+              <w:pStyle w:val="Compact"/>
+              <w:jc w:val="left"/>
+            </w:pPr>
+            <w:r>
+              <w:rPr>
+                <w:rStyle w:val="VerbatimChar"/>
+              </w:rPr>
+              <w:t xml:space="preserve">HEAP_FRE</w:t>
+            </w:r>
+          </w:p>
+        </w:tc>
+        <w:tc>
+          <w:tcPr/>
+          <w:p>
+            <w:pPr>
+              <w:pStyle w:val="Compact"/>
+              <w:jc w:val="left"/>
+            </w:pPr>
+            <w:r>
+              <w:t xml:space="preserve">Free Memory</w:t>
+            </w:r>
+          </w:p>
+        </w:tc>
+        <w:tc>
+          <w:tcPr/>
+          <w:p>
+            <w:pPr>
+              <w:pStyle w:val="Compact"/>
+              <w:jc w:val="left"/>
+            </w:pPr>
+            <w:r>
+              <w:t xml:space="preserve">Register</w:t>
+            </w:r>
+          </w:p>
+        </w:tc>
+        <w:tc>
+          <w:tcPr/>
+          <w:p>
+            <w:pPr>
+              <w:pStyle w:val="Compact"/>
+              <w:jc w:val="left"/>
+            </w:pPr>
+            <w:r>
+              <w:t xml:space="preserve">Free a block of memory starting at the address in a register</w:t>
+            </w:r>
+          </w:p>
+        </w:tc>
+        <w:tc>
+          <w:tcPr/>
+          <w:p>
+            <w:pPr>
+              <w:pStyle w:val="Compact"/>
+              <w:jc w:val="left"/>
+            </w:pPr>
+            <w:r>
+              <w:rPr>
+                <w:rStyle w:val="VerbatimChar"/>
+              </w:rPr>
+              <w:t xml:space="preserve">0x20</w:t>
+            </w:r>
+          </w:p>
+        </w:tc>
+      </w:tr>
+    </w:tbl>
+    <w:bookmarkEnd w:id="97"/>
+    <w:bookmarkEnd w:id="98"/>
+    <w:bookmarkStart w:id="99" w:name="ascii-table"/>
     <w:p>
       <w:pPr>
         <w:pStyle w:val="Heading2"/>
@@ -59354,8 +63696,8 @@
         <w:t xml:space="preserve">Copyright © 2022–2023 Ptolemy Hill</w:t>
       </w:r>
     </w:p>
-    <w:bookmarkEnd w:id="97"/>
-    <w:bookmarkEnd w:id="98"/>
+    <w:bookmarkEnd w:id="99"/>
+    <w:bookmarkEnd w:id="100"/>
     <w:sectPr/>
   </w:body>
 </w:document>
@@ -60066,6 +64408,18 @@
     <w:uiPriority w:val="9"/>
     <w:unhideWhenUsed/>
     <w:qFormat/>
+  </w:style>
+  <w:style w:styleId="FootnoteBlockText" w:type="paragraph">
+    <w:name w:val="Footnote Block Text"/>
+    <w:basedOn w:val="Footnote Text"/>
+    <w:next w:val="Footnote Text"/>
+    <w:uiPriority w:val="9"/>
+    <w:unhideWhenUsed/>
+    <w:qFormat/>
+    <w:pPr>
+      <w:spacing w:after="100" w:before="100"/>
+      <w:ind w:firstLine="0" w:left="480" w:right="480"/>
+    </w:pPr>
   </w:style>
   <w:style w:default="1" w:styleId="DefaultParagraphFont" w:type="character">
     <w:name w:val="Default Paragraph Font"/>

</xml_diff>

<commit_message>
Remove backticks from docs headers
</commit_message>
<xml_diff>
--- a/Documentation/ReferenceManual/ReferenceManual.docx
+++ b/Documentation/ReferenceManual/ReferenceManual.docx
@@ -368,21 +368,9 @@
       <w:hyperlink w:anchor="rpo--program-offset">
         <w:r>
           <w:rPr>
-            <w:rStyle w:val="VerbatimChar"/>
-          </w:rPr>
-          <w:t xml:space="preserve">rpo</w:t>
-        </w:r>
-        <w:r>
-          <w:rPr>
             <w:rStyle w:val="Hyperlink"/>
           </w:rPr>
-          <w:t xml:space="preserve"> </w:t>
-        </w:r>
-        <w:r>
-          <w:rPr>
-            <w:rStyle w:val="Hyperlink"/>
-          </w:rPr>
-          <w:t xml:space="preserve">— Program Offset</w:t>
+          <w:t xml:space="preserve">rpo — Program Offset</w:t>
         </w:r>
       </w:hyperlink>
     </w:p>
@@ -397,21 +385,9 @@
       <w:hyperlink w:anchor="rsf--status-flags">
         <w:r>
           <w:rPr>
-            <w:rStyle w:val="VerbatimChar"/>
-          </w:rPr>
-          <w:t xml:space="preserve">rsf</w:t>
-        </w:r>
-        <w:r>
-          <w:rPr>
             <w:rStyle w:val="Hyperlink"/>
           </w:rPr>
-          <w:t xml:space="preserve"> </w:t>
-        </w:r>
-        <w:r>
-          <w:rPr>
-            <w:rStyle w:val="Hyperlink"/>
-          </w:rPr>
-          <w:t xml:space="preserve">— Status Flags</w:t>
+          <w:t xml:space="preserve">rsf — Status Flags</w:t>
         </w:r>
       </w:hyperlink>
     </w:p>
@@ -426,21 +402,9 @@
       <w:hyperlink w:anchor="rrv--return-value">
         <w:r>
           <w:rPr>
-            <w:rStyle w:val="VerbatimChar"/>
-          </w:rPr>
-          <w:t xml:space="preserve">rrv</w:t>
-        </w:r>
-        <w:r>
-          <w:rPr>
             <w:rStyle w:val="Hyperlink"/>
           </w:rPr>
-          <w:t xml:space="preserve"> </w:t>
-        </w:r>
-        <w:r>
-          <w:rPr>
-            <w:rStyle w:val="Hyperlink"/>
-          </w:rPr>
-          <w:t xml:space="preserve">— Return Value</w:t>
+          <w:t xml:space="preserve">rrv — Return Value</w:t>
         </w:r>
       </w:hyperlink>
     </w:p>
@@ -455,21 +419,9 @@
       <w:hyperlink w:anchor="rfp--fast-pass-parameter">
         <w:r>
           <w:rPr>
-            <w:rStyle w:val="VerbatimChar"/>
-          </w:rPr>
-          <w:t xml:space="preserve">rfp</w:t>
-        </w:r>
-        <w:r>
-          <w:rPr>
             <w:rStyle w:val="Hyperlink"/>
           </w:rPr>
-          <w:t xml:space="preserve"> </w:t>
-        </w:r>
-        <w:r>
-          <w:rPr>
-            <w:rStyle w:val="Hyperlink"/>
-          </w:rPr>
-          <w:t xml:space="preserve">— Fast Pass Parameter</w:t>
+          <w:t xml:space="preserve">rfp — Fast Pass Parameter</w:t>
         </w:r>
       </w:hyperlink>
     </w:p>
@@ -484,21 +436,9 @@
       <w:hyperlink w:anchor="rso--stack-offset">
         <w:r>
           <w:rPr>
-            <w:rStyle w:val="VerbatimChar"/>
-          </w:rPr>
-          <w:t xml:space="preserve">rso</w:t>
-        </w:r>
-        <w:r>
-          <w:rPr>
             <w:rStyle w:val="Hyperlink"/>
           </w:rPr>
-          <w:t xml:space="preserve"> </w:t>
-        </w:r>
-        <w:r>
-          <w:rPr>
-            <w:rStyle w:val="Hyperlink"/>
-          </w:rPr>
-          <w:t xml:space="preserve">— Stack Offset</w:t>
+          <w:t xml:space="preserve">rso — Stack Offset</w:t>
         </w:r>
       </w:hyperlink>
     </w:p>
@@ -513,21 +453,9 @@
       <w:hyperlink w:anchor="rsb--stack-base">
         <w:r>
           <w:rPr>
-            <w:rStyle w:val="VerbatimChar"/>
-          </w:rPr>
-          <w:t xml:space="preserve">rsb</w:t>
-        </w:r>
-        <w:r>
-          <w:rPr>
             <w:rStyle w:val="Hyperlink"/>
           </w:rPr>
-          <w:t xml:space="preserve"> </w:t>
-        </w:r>
-        <w:r>
-          <w:rPr>
-            <w:rStyle w:val="Hyperlink"/>
-          </w:rPr>
-          <w:t xml:space="preserve">— Stack Base</w:t>
+          <w:t xml:space="preserve">rsb — Stack Base</w:t>
         </w:r>
       </w:hyperlink>
     </w:p>
@@ -542,45 +470,9 @@
       <w:hyperlink w:anchor="rg0---rg9--general-purpose">
         <w:r>
           <w:rPr>
-            <w:rStyle w:val="VerbatimChar"/>
-          </w:rPr>
-          <w:t xml:space="preserve">rg0</w:t>
-        </w:r>
-        <w:r>
-          <w:rPr>
             <w:rStyle w:val="Hyperlink"/>
           </w:rPr>
-          <w:t xml:space="preserve"> </w:t>
-        </w:r>
-        <w:r>
-          <w:rPr>
-            <w:rStyle w:val="Hyperlink"/>
-          </w:rPr>
-          <w:t xml:space="preserve">-</w:t>
-        </w:r>
-        <w:r>
-          <w:rPr>
-            <w:rStyle w:val="Hyperlink"/>
-          </w:rPr>
-          <w:t xml:space="preserve"> </w:t>
-        </w:r>
-        <w:r>
-          <w:rPr>
-            <w:rStyle w:val="VerbatimChar"/>
-          </w:rPr>
-          <w:t xml:space="preserve">rg9</w:t>
-        </w:r>
-        <w:r>
-          <w:rPr>
-            <w:rStyle w:val="Hyperlink"/>
-          </w:rPr>
-          <w:t xml:space="preserve"> </w:t>
-        </w:r>
-        <w:r>
-          <w:rPr>
-            <w:rStyle w:val="Hyperlink"/>
-          </w:rPr>
-          <w:t xml:space="preserve">— General Purpose</w:t>
+          <w:t xml:space="preserve">rg0 - rg9 — General Purpose</w:t>
         </w:r>
       </w:hyperlink>
     </w:p>
@@ -1054,21 +946,9 @@
       <w:hyperlink w:anchor="pad--byte-padding">
         <w:r>
           <w:rPr>
-            <w:rStyle w:val="VerbatimChar"/>
-          </w:rPr>
-          <w:t xml:space="preserve">PAD</w:t>
-        </w:r>
-        <w:r>
-          <w:rPr>
             <w:rStyle w:val="Hyperlink"/>
           </w:rPr>
-          <w:t xml:space="preserve"> </w:t>
-        </w:r>
-        <w:r>
-          <w:rPr>
-            <w:rStyle w:val="Hyperlink"/>
-          </w:rPr>
-          <w:t xml:space="preserve">— Byte Padding</w:t>
+          <w:t xml:space="preserve">PAD — Byte Padding</w:t>
         </w:r>
       </w:hyperlink>
     </w:p>
@@ -1083,21 +963,9 @@
       <w:hyperlink w:anchor="dat--byte-insertion">
         <w:r>
           <w:rPr>
-            <w:rStyle w:val="VerbatimChar"/>
-          </w:rPr>
-          <w:t xml:space="preserve">DAT</w:t>
-        </w:r>
-        <w:r>
-          <w:rPr>
             <w:rStyle w:val="Hyperlink"/>
           </w:rPr>
-          <w:t xml:space="preserve"> </w:t>
-        </w:r>
-        <w:r>
-          <w:rPr>
-            <w:rStyle w:val="Hyperlink"/>
-          </w:rPr>
-          <w:t xml:space="preserve">— Byte Insertion</w:t>
+          <w:t xml:space="preserve">DAT — Byte Insertion</w:t>
         </w:r>
       </w:hyperlink>
     </w:p>
@@ -1112,21 +980,9 @@
       <w:hyperlink w:anchor="num--number-insertion">
         <w:r>
           <w:rPr>
-            <w:rStyle w:val="VerbatimChar"/>
-          </w:rPr>
-          <w:t xml:space="preserve">NUM</w:t>
-        </w:r>
-        <w:r>
-          <w:rPr>
             <w:rStyle w:val="Hyperlink"/>
           </w:rPr>
-          <w:t xml:space="preserve"> </w:t>
-        </w:r>
-        <w:r>
-          <w:rPr>
-            <w:rStyle w:val="Hyperlink"/>
-          </w:rPr>
-          <w:t xml:space="preserve">— Number Insertion</w:t>
+          <w:t xml:space="preserve">NUM — Number Insertion</w:t>
         </w:r>
       </w:hyperlink>
     </w:p>
@@ -1141,21 +997,9 @@
       <w:hyperlink w:anchor="mac--macro-definition">
         <w:r>
           <w:rPr>
-            <w:rStyle w:val="VerbatimChar"/>
-          </w:rPr>
-          <w:t xml:space="preserve">MAC</w:t>
-        </w:r>
-        <w:r>
-          <w:rPr>
             <w:rStyle w:val="Hyperlink"/>
           </w:rPr>
-          <w:t xml:space="preserve"> </w:t>
-        </w:r>
-        <w:r>
-          <w:rPr>
-            <w:rStyle w:val="Hyperlink"/>
-          </w:rPr>
-          <w:t xml:space="preserve">— Macro Definition</w:t>
+          <w:t xml:space="preserve">MAC — Macro Definition</w:t>
         </w:r>
       </w:hyperlink>
     </w:p>
@@ -1170,21 +1014,9 @@
       <w:hyperlink w:anchor="imp--file-importing">
         <w:r>
           <w:rPr>
-            <w:rStyle w:val="VerbatimChar"/>
-          </w:rPr>
-          <w:t xml:space="preserve">IMP</w:t>
-        </w:r>
-        <w:r>
-          <w:rPr>
             <w:rStyle w:val="Hyperlink"/>
           </w:rPr>
-          <w:t xml:space="preserve"> </w:t>
-        </w:r>
-        <w:r>
-          <w:rPr>
-            <w:rStyle w:val="Hyperlink"/>
-          </w:rPr>
-          <w:t xml:space="preserve">— File Importing</w:t>
+          <w:t xml:space="preserve">IMP — File Importing</w:t>
         </w:r>
       </w:hyperlink>
     </w:p>
@@ -1199,21 +1031,9 @@
       <w:hyperlink w:anchor="analyzer--toggling-assembler-warnings">
         <w:r>
           <w:rPr>
-            <w:rStyle w:val="VerbatimChar"/>
-          </w:rPr>
-          <w:t xml:space="preserve">ANALYZER</w:t>
-        </w:r>
-        <w:r>
-          <w:rPr>
             <w:rStyle w:val="Hyperlink"/>
           </w:rPr>
-          <w:t xml:space="preserve"> </w:t>
-        </w:r>
-        <w:r>
-          <w:rPr>
-            <w:rStyle w:val="Hyperlink"/>
-          </w:rPr>
-          <w:t xml:space="preserve">— Toggling Assembler Warnings</w:t>
+          <w:t xml:space="preserve">ANALYZER — Toggling Assembler Warnings</w:t>
         </w:r>
       </w:hyperlink>
     </w:p>
@@ -5289,16 +5109,7 @@
         <w:pStyle w:val="Heading3"/>
       </w:pPr>
       <w:r>
-        <w:rPr>
-          <w:rStyle w:val="VerbatimChar"/>
-        </w:rPr>
-        <w:t xml:space="preserve">rpo</w:t>
-      </w:r>
-      <w:r>
-        <w:t xml:space="preserve"> </w:t>
-      </w:r>
-      <w:r>
-        <w:t xml:space="preserve">— Program Offset</w:t>
+        <w:t xml:space="preserve">rpo — Program Offset</w:t>
       </w:r>
     </w:p>
     <w:p>
@@ -5776,16 +5587,7 @@
         <w:pStyle w:val="Heading3"/>
       </w:pPr>
       <w:r>
-        <w:rPr>
-          <w:rStyle w:val="VerbatimChar"/>
-        </w:rPr>
-        <w:t xml:space="preserve">rsf</w:t>
-      </w:r>
-      <w:r>
-        <w:t xml:space="preserve"> </w:t>
-      </w:r>
-      <w:r>
-        <w:t xml:space="preserve">— Status Flags</w:t>
+        <w:t xml:space="preserve">rsf — Status Flags</w:t>
       </w:r>
     </w:p>
     <w:p>
@@ -5993,16 +5795,7 @@
         <w:pStyle w:val="Heading3"/>
       </w:pPr>
       <w:r>
-        <w:rPr>
-          <w:rStyle w:val="VerbatimChar"/>
-        </w:rPr>
-        <w:t xml:space="preserve">rrv</w:t>
-      </w:r>
-      <w:r>
-        <w:t xml:space="preserve"> </w:t>
-      </w:r>
-      <w:r>
-        <w:t xml:space="preserve">— Return Value</w:t>
+        <w:t xml:space="preserve">rrv — Return Value</w:t>
       </w:r>
     </w:p>
     <w:p>
@@ -6185,16 +5978,7 @@
         <w:pStyle w:val="Heading3"/>
       </w:pPr>
       <w:r>
-        <w:rPr>
-          <w:rStyle w:val="VerbatimChar"/>
-        </w:rPr>
-        <w:t xml:space="preserve">rfp</w:t>
-      </w:r>
-      <w:r>
-        <w:t xml:space="preserve"> </w:t>
-      </w:r>
-      <w:r>
-        <w:t xml:space="preserve">— Fast Pass Parameter</w:t>
+        <w:t xml:space="preserve">rfp — Fast Pass Parameter</w:t>
       </w:r>
     </w:p>
     <w:p>
@@ -6480,16 +6264,7 @@
         <w:pStyle w:val="Heading3"/>
       </w:pPr>
       <w:r>
-        <w:rPr>
-          <w:rStyle w:val="VerbatimChar"/>
-        </w:rPr>
-        <w:t xml:space="preserve">rso</w:t>
-      </w:r>
-      <w:r>
-        <w:t xml:space="preserve"> </w:t>
-      </w:r>
-      <w:r>
-        <w:t xml:space="preserve">— Stack Offset</w:t>
+        <w:t xml:space="preserve">rso — Stack Offset</w:t>
       </w:r>
     </w:p>
     <w:p>
@@ -6594,16 +6369,7 @@
         <w:pStyle w:val="Heading3"/>
       </w:pPr>
       <w:r>
-        <w:rPr>
-          <w:rStyle w:val="VerbatimChar"/>
-        </w:rPr>
-        <w:t xml:space="preserve">rsb</w:t>
-      </w:r>
-      <w:r>
-        <w:t xml:space="preserve"> </w:t>
-      </w:r>
-      <w:r>
-        <w:t xml:space="preserve">— Stack Base</w:t>
+        <w:t xml:space="preserve">rsb — Stack Base</w:t>
       </w:r>
     </w:p>
     <w:p>
@@ -6659,31 +6425,7 @@
         <w:pStyle w:val="Heading3"/>
       </w:pPr>
       <w:r>
-        <w:rPr>
-          <w:rStyle w:val="VerbatimChar"/>
-        </w:rPr>
-        <w:t xml:space="preserve">rg0</w:t>
-      </w:r>
-      <w:r>
-        <w:t xml:space="preserve"> </w:t>
-      </w:r>
-      <w:r>
-        <w:t xml:space="preserve">-</w:t>
-      </w:r>
-      <w:r>
-        <w:t xml:space="preserve"> </w:t>
-      </w:r>
-      <w:r>
-        <w:rPr>
-          <w:rStyle w:val="VerbatimChar"/>
-        </w:rPr>
-        <w:t xml:space="preserve">rg9</w:t>
-      </w:r>
-      <w:r>
-        <w:t xml:space="preserve"> </w:t>
-      </w:r>
-      <w:r>
-        <w:t xml:space="preserve">— General Purpose</w:t>
+        <w:t xml:space="preserve">rg0 - rg9 — General Purpose</w:t>
       </w:r>
     </w:p>
     <w:p>
@@ -15335,16 +15077,7 @@
         <w:pStyle w:val="Heading3"/>
       </w:pPr>
       <w:r>
-        <w:rPr>
-          <w:rStyle w:val="VerbatimChar"/>
-        </w:rPr>
-        <w:t xml:space="preserve">PAD</w:t>
-      </w:r>
-      <w:r>
-        <w:t xml:space="preserve"> </w:t>
-      </w:r>
-      <w:r>
-        <w:t xml:space="preserve">— Byte Padding</w:t>
+        <w:t xml:space="preserve">PAD — Byte Padding</w:t>
       </w:r>
     </w:p>
     <w:p>
@@ -15664,16 +15397,7 @@
         <w:pStyle w:val="Heading3"/>
       </w:pPr>
       <w:r>
-        <w:rPr>
-          <w:rStyle w:val="VerbatimChar"/>
-        </w:rPr>
-        <w:t xml:space="preserve">DAT</w:t>
-      </w:r>
-      <w:r>
-        <w:t xml:space="preserve"> </w:t>
-      </w:r>
-      <w:r>
-        <w:t xml:space="preserve">— Byte Insertion</w:t>
+        <w:t xml:space="preserve">DAT — Byte Insertion</w:t>
       </w:r>
     </w:p>
     <w:p>
@@ -16413,16 +16137,7 @@
         <w:pStyle w:val="Heading3"/>
       </w:pPr>
       <w:r>
-        <w:rPr>
-          <w:rStyle w:val="VerbatimChar"/>
-        </w:rPr>
-        <w:t xml:space="preserve">NUM</w:t>
-      </w:r>
-      <w:r>
-        <w:t xml:space="preserve"> </w:t>
-      </w:r>
-      <w:r>
-        <w:t xml:space="preserve">— Number Insertion</w:t>
+        <w:t xml:space="preserve">NUM — Number Insertion</w:t>
       </w:r>
     </w:p>
     <w:p>
@@ -16718,16 +16433,7 @@
         <w:pStyle w:val="Heading3"/>
       </w:pPr>
       <w:r>
-        <w:rPr>
-          <w:rStyle w:val="VerbatimChar"/>
-        </w:rPr>
-        <w:t xml:space="preserve">MAC</w:t>
-      </w:r>
-      <w:r>
-        <w:t xml:space="preserve"> </w:t>
-      </w:r>
-      <w:r>
-        <w:t xml:space="preserve">— Macro Definition</w:t>
+        <w:t xml:space="preserve">MAC — Macro Definition</w:t>
       </w:r>
     </w:p>
     <w:p>
@@ -17190,16 +16896,7 @@
         <w:pStyle w:val="Heading3"/>
       </w:pPr>
       <w:r>
-        <w:rPr>
-          <w:rStyle w:val="VerbatimChar"/>
-        </w:rPr>
-        <w:t xml:space="preserve">IMP</w:t>
-      </w:r>
-      <w:r>
-        <w:t xml:space="preserve"> </w:t>
-      </w:r>
-      <w:r>
-        <w:t xml:space="preserve">— File Importing</w:t>
+        <w:t xml:space="preserve">IMP — File Importing</w:t>
       </w:r>
     </w:p>
     <w:p>
@@ -17784,16 +17481,7 @@
         <w:pStyle w:val="Heading3"/>
       </w:pPr>
       <w:r>
-        <w:rPr>
-          <w:rStyle w:val="VerbatimChar"/>
-        </w:rPr>
-        <w:t xml:space="preserve">ANALYZER</w:t>
-      </w:r>
-      <w:r>
-        <w:t xml:space="preserve"> </w:t>
-      </w:r>
-      <w:r>
-        <w:t xml:space="preserve">— Toggling Assembler Warnings</w:t>
+        <w:t xml:space="preserve">ANALYZER — Toggling Assembler Warnings</w:t>
       </w:r>
     </w:p>
     <w:p>

</xml_diff>

<commit_message>
Remove long dashes from docs headers
</commit_message>
<xml_diff>
--- a/Documentation/ReferenceManual/ReferenceManual.docx
+++ b/Documentation/ReferenceManual/ReferenceManual.docx
@@ -365,12 +365,12 @@
         </w:numPr>
         <w:pStyle w:val="Compact"/>
       </w:pPr>
-      <w:hyperlink w:anchor="rpo--program-offset">
+      <w:hyperlink w:anchor="rpo---program-offset">
         <w:r>
           <w:rPr>
             <w:rStyle w:val="Hyperlink"/>
           </w:rPr>
-          <w:t xml:space="preserve">rpo — Program Offset</w:t>
+          <w:t xml:space="preserve">rpo - Program Offset</w:t>
         </w:r>
       </w:hyperlink>
     </w:p>
@@ -382,12 +382,12 @@
         </w:numPr>
         <w:pStyle w:val="Compact"/>
       </w:pPr>
-      <w:hyperlink w:anchor="rsf--status-flags">
+      <w:hyperlink w:anchor="rsf---status-flags">
         <w:r>
           <w:rPr>
             <w:rStyle w:val="Hyperlink"/>
           </w:rPr>
-          <w:t xml:space="preserve">rsf — Status Flags</w:t>
+          <w:t xml:space="preserve">rsf - Status Flags</w:t>
         </w:r>
       </w:hyperlink>
     </w:p>
@@ -399,12 +399,12 @@
         </w:numPr>
         <w:pStyle w:val="Compact"/>
       </w:pPr>
-      <w:hyperlink w:anchor="rrv--return-value">
+      <w:hyperlink w:anchor="rrv---return-value">
         <w:r>
           <w:rPr>
             <w:rStyle w:val="Hyperlink"/>
           </w:rPr>
-          <w:t xml:space="preserve">rrv — Return Value</w:t>
+          <w:t xml:space="preserve">rrv - Return Value</w:t>
         </w:r>
       </w:hyperlink>
     </w:p>
@@ -416,12 +416,12 @@
         </w:numPr>
         <w:pStyle w:val="Compact"/>
       </w:pPr>
-      <w:hyperlink w:anchor="rfp--fast-pass-parameter">
+      <w:hyperlink w:anchor="rfp---fast-pass-parameter">
         <w:r>
           <w:rPr>
             <w:rStyle w:val="Hyperlink"/>
           </w:rPr>
-          <w:t xml:space="preserve">rfp — Fast Pass Parameter</w:t>
+          <w:t xml:space="preserve">rfp - Fast Pass Parameter</w:t>
         </w:r>
       </w:hyperlink>
     </w:p>
@@ -433,12 +433,12 @@
         </w:numPr>
         <w:pStyle w:val="Compact"/>
       </w:pPr>
-      <w:hyperlink w:anchor="rso--stack-offset">
+      <w:hyperlink w:anchor="rso---stack-offset">
         <w:r>
           <w:rPr>
             <w:rStyle w:val="Hyperlink"/>
           </w:rPr>
-          <w:t xml:space="preserve">rso — Stack Offset</w:t>
+          <w:t xml:space="preserve">rso - Stack Offset</w:t>
         </w:r>
       </w:hyperlink>
     </w:p>
@@ -450,12 +450,12 @@
         </w:numPr>
         <w:pStyle w:val="Compact"/>
       </w:pPr>
-      <w:hyperlink w:anchor="rsb--stack-base">
+      <w:hyperlink w:anchor="rsb---stack-base">
         <w:r>
           <w:rPr>
             <w:rStyle w:val="Hyperlink"/>
           </w:rPr>
-          <w:t xml:space="preserve">rsb — Stack Base</w:t>
+          <w:t xml:space="preserve">rsb - Stack Base</w:t>
         </w:r>
       </w:hyperlink>
     </w:p>
@@ -467,12 +467,12 @@
         </w:numPr>
         <w:pStyle w:val="Compact"/>
       </w:pPr>
-      <w:hyperlink w:anchor="rg0---rg9--general-purpose">
+      <w:hyperlink w:anchor="rg0---rg9---general-purpose">
         <w:r>
           <w:rPr>
             <w:rStyle w:val="Hyperlink"/>
           </w:rPr>
-          <w:t xml:space="preserve">rg0 - rg9 — General Purpose</w:t>
+          <w:t xml:space="preserve">rg0 - rg9 - General Purpose</w:t>
         </w:r>
       </w:hyperlink>
     </w:p>
@@ -943,12 +943,12 @@
         </w:numPr>
         <w:pStyle w:val="Compact"/>
       </w:pPr>
-      <w:hyperlink w:anchor="pad--byte-padding">
+      <w:hyperlink w:anchor="pad---byte-padding">
         <w:r>
           <w:rPr>
             <w:rStyle w:val="Hyperlink"/>
           </w:rPr>
-          <w:t xml:space="preserve">PAD — Byte Padding</w:t>
+          <w:t xml:space="preserve">PAD - Byte Padding</w:t>
         </w:r>
       </w:hyperlink>
     </w:p>
@@ -960,12 +960,12 @@
         </w:numPr>
         <w:pStyle w:val="Compact"/>
       </w:pPr>
-      <w:hyperlink w:anchor="dat--byte-insertion">
+      <w:hyperlink w:anchor="dat---byte-insertion">
         <w:r>
           <w:rPr>
             <w:rStyle w:val="Hyperlink"/>
           </w:rPr>
-          <w:t xml:space="preserve">DAT — Byte Insertion</w:t>
+          <w:t xml:space="preserve">DAT - Byte Insertion</w:t>
         </w:r>
       </w:hyperlink>
     </w:p>
@@ -977,12 +977,12 @@
         </w:numPr>
         <w:pStyle w:val="Compact"/>
       </w:pPr>
-      <w:hyperlink w:anchor="num--number-insertion">
+      <w:hyperlink w:anchor="num---number-insertion">
         <w:r>
           <w:rPr>
             <w:rStyle w:val="Hyperlink"/>
           </w:rPr>
-          <w:t xml:space="preserve">NUM — Number Insertion</w:t>
+          <w:t xml:space="preserve">NUM - Number Insertion</w:t>
         </w:r>
       </w:hyperlink>
     </w:p>
@@ -994,12 +994,12 @@
         </w:numPr>
         <w:pStyle w:val="Compact"/>
       </w:pPr>
-      <w:hyperlink w:anchor="mac--macro-definition">
+      <w:hyperlink w:anchor="mac---macro-definition">
         <w:r>
           <w:rPr>
             <w:rStyle w:val="Hyperlink"/>
           </w:rPr>
-          <w:t xml:space="preserve">MAC — Macro Definition</w:t>
+          <w:t xml:space="preserve">MAC - Macro Definition</w:t>
         </w:r>
       </w:hyperlink>
     </w:p>
@@ -1011,12 +1011,12 @@
         </w:numPr>
         <w:pStyle w:val="Compact"/>
       </w:pPr>
-      <w:hyperlink w:anchor="imp--file-importing">
+      <w:hyperlink w:anchor="imp---file-importing">
         <w:r>
           <w:rPr>
             <w:rStyle w:val="Hyperlink"/>
           </w:rPr>
-          <w:t xml:space="preserve">IMP — File Importing</w:t>
+          <w:t xml:space="preserve">IMP - File Importing</w:t>
         </w:r>
       </w:hyperlink>
     </w:p>
@@ -1028,12 +1028,12 @@
         </w:numPr>
         <w:pStyle w:val="Compact"/>
       </w:pPr>
-      <w:hyperlink w:anchor="analyzer--toggling-assembler-warnings">
+      <w:hyperlink w:anchor="analyzer---toggling-assembler-warnings">
         <w:r>
           <w:rPr>
             <w:rStyle w:val="Hyperlink"/>
           </w:rPr>
-          <w:t xml:space="preserve">ANALYZER — Toggling Assembler Warnings</w:t>
+          <w:t xml:space="preserve">ANALYZER - Toggling Assembler Warnings</w:t>
         </w:r>
       </w:hyperlink>
     </w:p>
@@ -5103,13 +5103,13 @@
       </w:tr>
     </w:tbl>
     <w:bookmarkEnd w:id="34"/>
-    <w:bookmarkStart w:id="35" w:name="rpo-program-offset"/>
+    <w:bookmarkStart w:id="35" w:name="rpo---program-offset"/>
     <w:p>
       <w:pPr>
         <w:pStyle w:val="Heading3"/>
       </w:pPr>
       <w:r>
-        <w:t xml:space="preserve">rpo — Program Offset</w:t>
+        <w:t xml:space="preserve">rpo - Program Offset</w:t>
       </w:r>
     </w:p>
     <w:p>
@@ -5581,13 +5581,13 @@
       </w:r>
     </w:p>
     <w:bookmarkEnd w:id="35"/>
-    <w:bookmarkStart w:id="36" w:name="rsf-status-flags"/>
+    <w:bookmarkStart w:id="36" w:name="rsf---status-flags"/>
     <w:p>
       <w:pPr>
         <w:pStyle w:val="Heading3"/>
       </w:pPr>
       <w:r>
-        <w:t xml:space="preserve">rsf — Status Flags</w:t>
+        <w:t xml:space="preserve">rsf - Status Flags</w:t>
       </w:r>
     </w:p>
     <w:p>
@@ -5789,13 +5789,13 @@
       </w:r>
     </w:p>
     <w:bookmarkEnd w:id="36"/>
-    <w:bookmarkStart w:id="37" w:name="rrv-return-value"/>
+    <w:bookmarkStart w:id="37" w:name="rrv---return-value"/>
     <w:p>
       <w:pPr>
         <w:pStyle w:val="Heading3"/>
       </w:pPr>
       <w:r>
-        <w:t xml:space="preserve">rrv — Return Value</w:t>
+        <w:t xml:space="preserve">rrv - Return Value</w:t>
       </w:r>
     </w:p>
     <w:p>
@@ -5972,13 +5972,13 @@
       </w:r>
     </w:p>
     <w:bookmarkEnd w:id="37"/>
-    <w:bookmarkStart w:id="38" w:name="rfp-fast-pass-parameter"/>
+    <w:bookmarkStart w:id="38" w:name="rfp---fast-pass-parameter"/>
     <w:p>
       <w:pPr>
         <w:pStyle w:val="Heading3"/>
       </w:pPr>
       <w:r>
-        <w:t xml:space="preserve">rfp — Fast Pass Parameter</w:t>
+        <w:t xml:space="preserve">rfp - Fast Pass Parameter</w:t>
       </w:r>
     </w:p>
     <w:p>
@@ -6258,13 +6258,13 @@
       </w:r>
     </w:p>
     <w:bookmarkEnd w:id="38"/>
-    <w:bookmarkStart w:id="39" w:name="rso-stack-offset"/>
+    <w:bookmarkStart w:id="39" w:name="rso---stack-offset"/>
     <w:p>
       <w:pPr>
         <w:pStyle w:val="Heading3"/>
       </w:pPr>
       <w:r>
-        <w:t xml:space="preserve">rso — Stack Offset</w:t>
+        <w:t xml:space="preserve">rso - Stack Offset</w:t>
       </w:r>
     </w:p>
     <w:p>
@@ -6363,13 +6363,13 @@
       </w:r>
     </w:p>
     <w:bookmarkEnd w:id="39"/>
-    <w:bookmarkStart w:id="40" w:name="rsb-stack-base"/>
+    <w:bookmarkStart w:id="40" w:name="rsb---stack-base"/>
     <w:p>
       <w:pPr>
         <w:pStyle w:val="Heading3"/>
       </w:pPr>
       <w:r>
-        <w:t xml:space="preserve">rsb — Stack Base</w:t>
+        <w:t xml:space="preserve">rsb - Stack Base</w:t>
       </w:r>
     </w:p>
     <w:p>
@@ -6419,13 +6419,13 @@
       </w:r>
     </w:p>
     <w:bookmarkEnd w:id="40"/>
-    <w:bookmarkStart w:id="41" w:name="rg0---rg9-general-purpose"/>
+    <w:bookmarkStart w:id="41" w:name="rg0---rg9---general-purpose"/>
     <w:p>
       <w:pPr>
         <w:pStyle w:val="Heading3"/>
       </w:pPr>
       <w:r>
-        <w:t xml:space="preserve">rg0 - rg9 — General Purpose</w:t>
+        <w:t xml:space="preserve">rg0 - rg9 - General Purpose</w:t>
       </w:r>
     </w:p>
     <w:p>
@@ -15071,13 +15071,13 @@
         <w:t xml:space="preserve">Assembler directives follow the same format as standard instructions, however, instead of being assembled to an opcode for the processor to execute, they tell the assembler itself to do something to modify either the final binary file or the lines of the source file as its being assembled.</w:t>
       </w:r>
     </w:p>
-    <w:bookmarkStart w:id="69" w:name="pad-byte-padding"/>
+    <w:bookmarkStart w:id="69" w:name="pad---byte-padding"/>
     <w:p>
       <w:pPr>
         <w:pStyle w:val="Heading3"/>
       </w:pPr>
       <w:r>
-        <w:t xml:space="preserve">PAD — Byte Padding</w:t>
+        <w:t xml:space="preserve">PAD - Byte Padding</w:t>
       </w:r>
     </w:p>
     <w:p>
@@ -15391,13 +15391,13 @@
       </w:r>
     </w:p>
     <w:bookmarkEnd w:id="69"/>
-    <w:bookmarkStart w:id="70" w:name="dat-byte-insertion"/>
+    <w:bookmarkStart w:id="70" w:name="dat---byte-insertion"/>
     <w:p>
       <w:pPr>
         <w:pStyle w:val="Heading3"/>
       </w:pPr>
       <w:r>
-        <w:t xml:space="preserve">DAT — Byte Insertion</w:t>
+        <w:t xml:space="preserve">DAT - Byte Insertion</w:t>
       </w:r>
     </w:p>
     <w:p>
@@ -16131,13 +16131,13 @@
       </w:r>
     </w:p>
     <w:bookmarkEnd w:id="70"/>
-    <w:bookmarkStart w:id="71" w:name="num-number-insertion"/>
+    <w:bookmarkStart w:id="71" w:name="num---number-insertion"/>
     <w:p>
       <w:pPr>
         <w:pStyle w:val="Heading3"/>
       </w:pPr>
       <w:r>
-        <w:t xml:space="preserve">NUM — Number Insertion</w:t>
+        <w:t xml:space="preserve">NUM - Number Insertion</w:t>
       </w:r>
     </w:p>
     <w:p>
@@ -16427,13 +16427,13 @@
       </w:r>
     </w:p>
     <w:bookmarkEnd w:id="71"/>
-    <w:bookmarkStart w:id="72" w:name="mac-macro-definition"/>
+    <w:bookmarkStart w:id="72" w:name="mac---macro-definition"/>
     <w:p>
       <w:pPr>
         <w:pStyle w:val="Heading3"/>
       </w:pPr>
       <w:r>
-        <w:t xml:space="preserve">MAC — Macro Definition</w:t>
+        <w:t xml:space="preserve">MAC - Macro Definition</w:t>
       </w:r>
     </w:p>
     <w:p>
@@ -16890,13 +16890,13 @@
       </w:r>
     </w:p>
     <w:bookmarkEnd w:id="72"/>
-    <w:bookmarkStart w:id="73" w:name="imp-file-importing"/>
+    <w:bookmarkStart w:id="73" w:name="imp---file-importing"/>
     <w:p>
       <w:pPr>
         <w:pStyle w:val="Heading3"/>
       </w:pPr>
       <w:r>
-        <w:t xml:space="preserve">IMP — File Importing</w:t>
+        <w:t xml:space="preserve">IMP - File Importing</w:t>
       </w:r>
     </w:p>
     <w:p>
@@ -17475,13 +17475,13 @@
       </w:r>
     </w:p>
     <w:bookmarkEnd w:id="73"/>
-    <w:bookmarkStart w:id="74" w:name="analyzer-toggling-assembler-warnings"/>
+    <w:bookmarkStart w:id="74" w:name="analyzer---toggling-assembler-warnings"/>
     <w:p>
       <w:pPr>
         <w:pStyle w:val="Heading3"/>
       </w:pPr>
       <w:r>
-        <w:t xml:space="preserve">ANALYZER — Toggling Assembler Warnings</w:t>
+        <w:t xml:space="preserve">ANALYZER - Toggling Assembler Warnings</w:t>
       </w:r>
     </w:p>
     <w:p>
@@ -21517,7 +21517,7 @@
         <w:t xml:space="preserve"> </w:t>
       </w:r>
       <w:r>
-        <w:t xml:space="preserve">keep track of data types, it is your responsibility to do so. If you use the wrong instruction for the type of data you have, it is unlikely you will receive an error - you will most likely simply get an unexpected answer, as the processor is interpreting the data as a valid, but different, numeric value in a different format.</w:t>
+        <w:t xml:space="preserve">keep track of data types, it is your responsibility to do so. If you use the wrong instruction for the type of data you have, it is unlikely you will receive an error — you will most likely simply get an unexpected answer, as the processor is interpreting the data as a valid, but different, numeric value in a different format.</w:t>
       </w:r>
     </w:p>
     <w:p>

</xml_diff>

<commit_message>
Add hex values to docs ASCII table
</commit_message>
<xml_diff>
--- a/Documentation/ReferenceManual/ReferenceManual.docx
+++ b/Documentation/ReferenceManual/ReferenceManual.docx
@@ -60810,8 +60810,9 @@
         <w:jc w:val="start"/>
       </w:tblPr>
       <w:tblGrid>
-        <w:gridCol w:w="3960"/>
-        <w:gridCol w:w="3960"/>
+        <w:gridCol w:w="2640"/>
+        <w:gridCol w:w="2640"/>
+        <w:gridCol w:w="2640"/>
       </w:tblGrid>
       <w:tr>
         <w:trPr>
@@ -60825,7 +60826,19 @@
               <w:jc w:val="left"/>
             </w:pPr>
             <w:r>
-              <w:t xml:space="preserve">Code</w:t>
+              <w:t xml:space="preserve">Code (Dec)</w:t>
+            </w:r>
+          </w:p>
+        </w:tc>
+        <w:tc>
+          <w:tcPr/>
+          <w:p>
+            <w:pPr>
+              <w:pStyle w:val="Compact"/>
+              <w:jc w:val="left"/>
+            </w:pPr>
+            <w:r>
+              <w:t xml:space="preserve">Code (Hex)</w:t>
             </w:r>
           </w:p>
         </w:tc>
@@ -60863,6 +60876,18 @@
               <w:jc w:val="left"/>
             </w:pPr>
             <w:r>
+              <w:t xml:space="preserve">0A</w:t>
+            </w:r>
+          </w:p>
+        </w:tc>
+        <w:tc>
+          <w:tcPr/>
+          <w:p>
+            <w:pPr>
+              <w:pStyle w:val="Compact"/>
+              <w:jc w:val="left"/>
+            </w:pPr>
+            <w:r>
               <w:t xml:space="preserve">LF (line feed, new line)</w:t>
             </w:r>
           </w:p>
@@ -60889,6 +60914,18 @@
               <w:jc w:val="left"/>
             </w:pPr>
             <w:r>
+              <w:t xml:space="preserve">0D</w:t>
+            </w:r>
+          </w:p>
+        </w:tc>
+        <w:tc>
+          <w:tcPr/>
+          <w:p>
+            <w:pPr>
+              <w:pStyle w:val="Compact"/>
+              <w:jc w:val="left"/>
+            </w:pPr>
+            <w:r>
               <w:t xml:space="preserve">CR (carriage return)</w:t>
             </w:r>
           </w:p>
@@ -60915,6 +60952,18 @@
               <w:jc w:val="left"/>
             </w:pPr>
             <w:r>
+              <w:t xml:space="preserve">20</w:t>
+            </w:r>
+          </w:p>
+        </w:tc>
+        <w:tc>
+          <w:tcPr/>
+          <w:p>
+            <w:pPr>
+              <w:pStyle w:val="Compact"/>
+              <w:jc w:val="left"/>
+            </w:pPr>
+            <w:r>
               <w:t xml:space="preserve">SPACE</w:t>
             </w:r>
           </w:p>
@@ -60941,6 +60990,18 @@
               <w:jc w:val="left"/>
             </w:pPr>
             <w:r>
+              <w:t xml:space="preserve">21</w:t>
+            </w:r>
+          </w:p>
+        </w:tc>
+        <w:tc>
+          <w:tcPr/>
+          <w:p>
+            <w:pPr>
+              <w:pStyle w:val="Compact"/>
+              <w:jc w:val="left"/>
+            </w:pPr>
+            <w:r>
               <w:t xml:space="preserve">!</w:t>
             </w:r>
           </w:p>
@@ -60967,6 +61028,18 @@
               <w:jc w:val="left"/>
             </w:pPr>
             <w:r>
+              <w:t xml:space="preserve">22</w:t>
+            </w:r>
+          </w:p>
+        </w:tc>
+        <w:tc>
+          <w:tcPr/>
+          <w:p>
+            <w:pPr>
+              <w:pStyle w:val="Compact"/>
+              <w:jc w:val="left"/>
+            </w:pPr>
+            <w:r>
               <w:t xml:space="preserve">”</w:t>
             </w:r>
           </w:p>
@@ -60993,6 +61066,18 @@
               <w:jc w:val="left"/>
             </w:pPr>
             <w:r>
+              <w:t xml:space="preserve">23</w:t>
+            </w:r>
+          </w:p>
+        </w:tc>
+        <w:tc>
+          <w:tcPr/>
+          <w:p>
+            <w:pPr>
+              <w:pStyle w:val="Compact"/>
+              <w:jc w:val="left"/>
+            </w:pPr>
+            <w:r>
               <w:t xml:space="preserve">#</w:t>
             </w:r>
           </w:p>
@@ -61019,6 +61104,18 @@
               <w:jc w:val="left"/>
             </w:pPr>
             <w:r>
+              <w:t xml:space="preserve">24</w:t>
+            </w:r>
+          </w:p>
+        </w:tc>
+        <w:tc>
+          <w:tcPr/>
+          <w:p>
+            <w:pPr>
+              <w:pStyle w:val="Compact"/>
+              <w:jc w:val="left"/>
+            </w:pPr>
+            <w:r>
               <w:t xml:space="preserve">$</w:t>
             </w:r>
           </w:p>
@@ -61045,6 +61142,18 @@
               <w:jc w:val="left"/>
             </w:pPr>
             <w:r>
+              <w:t xml:space="preserve">25</w:t>
+            </w:r>
+          </w:p>
+        </w:tc>
+        <w:tc>
+          <w:tcPr/>
+          <w:p>
+            <w:pPr>
+              <w:pStyle w:val="Compact"/>
+              <w:jc w:val="left"/>
+            </w:pPr>
+            <w:r>
               <w:t xml:space="preserve">%</w:t>
             </w:r>
           </w:p>
@@ -61071,6 +61180,18 @@
               <w:jc w:val="left"/>
             </w:pPr>
             <w:r>
+              <w:t xml:space="preserve">26</w:t>
+            </w:r>
+          </w:p>
+        </w:tc>
+        <w:tc>
+          <w:tcPr/>
+          <w:p>
+            <w:pPr>
+              <w:pStyle w:val="Compact"/>
+              <w:jc w:val="left"/>
+            </w:pPr>
+            <w:r>
               <w:t xml:space="preserve">&amp;</w:t>
             </w:r>
           </w:p>
@@ -61097,6 +61218,18 @@
               <w:jc w:val="left"/>
             </w:pPr>
             <w:r>
+              <w:t xml:space="preserve">27</w:t>
+            </w:r>
+          </w:p>
+        </w:tc>
+        <w:tc>
+          <w:tcPr/>
+          <w:p>
+            <w:pPr>
+              <w:pStyle w:val="Compact"/>
+              <w:jc w:val="left"/>
+            </w:pPr>
+            <w:r>
               <w:t xml:space="preserve">’</w:t>
             </w:r>
           </w:p>
@@ -61123,6 +61256,18 @@
               <w:jc w:val="left"/>
             </w:pPr>
             <w:r>
+              <w:t xml:space="preserve">28</w:t>
+            </w:r>
+          </w:p>
+        </w:tc>
+        <w:tc>
+          <w:tcPr/>
+          <w:p>
+            <w:pPr>
+              <w:pStyle w:val="Compact"/>
+              <w:jc w:val="left"/>
+            </w:pPr>
+            <w:r>
               <w:t xml:space="preserve">(</w:t>
             </w:r>
           </w:p>
@@ -61149,6 +61294,18 @@
               <w:jc w:val="left"/>
             </w:pPr>
             <w:r>
+              <w:t xml:space="preserve">29</w:t>
+            </w:r>
+          </w:p>
+        </w:tc>
+        <w:tc>
+          <w:tcPr/>
+          <w:p>
+            <w:pPr>
+              <w:pStyle w:val="Compact"/>
+              <w:jc w:val="left"/>
+            </w:pPr>
+            <w:r>
               <w:t xml:space="preserve">)</w:t>
             </w:r>
           </w:p>
@@ -61175,6 +61332,18 @@
               <w:jc w:val="left"/>
             </w:pPr>
             <w:r>
+              <w:t xml:space="preserve">2A</w:t>
+            </w:r>
+          </w:p>
+        </w:tc>
+        <w:tc>
+          <w:tcPr/>
+          <w:p>
+            <w:pPr>
+              <w:pStyle w:val="Compact"/>
+              <w:jc w:val="left"/>
+            </w:pPr>
+            <w:r>
               <w:t xml:space="preserve">*</w:t>
             </w:r>
           </w:p>
@@ -61201,6 +61370,18 @@
               <w:jc w:val="left"/>
             </w:pPr>
             <w:r>
+              <w:t xml:space="preserve">2B</w:t>
+            </w:r>
+          </w:p>
+        </w:tc>
+        <w:tc>
+          <w:tcPr/>
+          <w:p>
+            <w:pPr>
+              <w:pStyle w:val="Compact"/>
+              <w:jc w:val="left"/>
+            </w:pPr>
+            <w:r>
               <w:t xml:space="preserve">+</w:t>
             </w:r>
           </w:p>
@@ -61227,6 +61408,18 @@
               <w:jc w:val="left"/>
             </w:pPr>
             <w:r>
+              <w:t xml:space="preserve">2C</w:t>
+            </w:r>
+          </w:p>
+        </w:tc>
+        <w:tc>
+          <w:tcPr/>
+          <w:p>
+            <w:pPr>
+              <w:pStyle w:val="Compact"/>
+              <w:jc w:val="left"/>
+            </w:pPr>
+            <w:r>
               <w:t xml:space="preserve">,</w:t>
             </w:r>
           </w:p>
@@ -61253,6 +61446,18 @@
               <w:jc w:val="left"/>
             </w:pPr>
             <w:r>
+              <w:t xml:space="preserve">2D</w:t>
+            </w:r>
+          </w:p>
+        </w:tc>
+        <w:tc>
+          <w:tcPr/>
+          <w:p>
+            <w:pPr>
+              <w:pStyle w:val="Compact"/>
+              <w:jc w:val="left"/>
+            </w:pPr>
+            <w:r>
               <w:t xml:space="preserve">-</w:t>
             </w:r>
           </w:p>
@@ -61279,6 +61484,18 @@
               <w:jc w:val="left"/>
             </w:pPr>
             <w:r>
+              <w:t xml:space="preserve">2E</w:t>
+            </w:r>
+          </w:p>
+        </w:tc>
+        <w:tc>
+          <w:tcPr/>
+          <w:p>
+            <w:pPr>
+              <w:pStyle w:val="Compact"/>
+              <w:jc w:val="left"/>
+            </w:pPr>
+            <w:r>
               <w:t xml:space="preserve">.</w:t>
             </w:r>
           </w:p>
@@ -61305,6 +61522,18 @@
               <w:jc w:val="left"/>
             </w:pPr>
             <w:r>
+              <w:t xml:space="preserve">2F</w:t>
+            </w:r>
+          </w:p>
+        </w:tc>
+        <w:tc>
+          <w:tcPr/>
+          <w:p>
+            <w:pPr>
+              <w:pStyle w:val="Compact"/>
+              <w:jc w:val="left"/>
+            </w:pPr>
+            <w:r>
               <w:t xml:space="preserve">/</w:t>
             </w:r>
           </w:p>
@@ -61331,6 +61560,18 @@
               <w:jc w:val="left"/>
             </w:pPr>
             <w:r>
+              <w:t xml:space="preserve">30</w:t>
+            </w:r>
+          </w:p>
+        </w:tc>
+        <w:tc>
+          <w:tcPr/>
+          <w:p>
+            <w:pPr>
+              <w:pStyle w:val="Compact"/>
+              <w:jc w:val="left"/>
+            </w:pPr>
+            <w:r>
               <w:t xml:space="preserve">0</w:t>
             </w:r>
           </w:p>
@@ -61357,6 +61598,18 @@
               <w:jc w:val="left"/>
             </w:pPr>
             <w:r>
+              <w:t xml:space="preserve">31</w:t>
+            </w:r>
+          </w:p>
+        </w:tc>
+        <w:tc>
+          <w:tcPr/>
+          <w:p>
+            <w:pPr>
+              <w:pStyle w:val="Compact"/>
+              <w:jc w:val="left"/>
+            </w:pPr>
+            <w:r>
               <w:t xml:space="preserve">1</w:t>
             </w:r>
           </w:p>
@@ -61383,6 +61636,18 @@
               <w:jc w:val="left"/>
             </w:pPr>
             <w:r>
+              <w:t xml:space="preserve">32</w:t>
+            </w:r>
+          </w:p>
+        </w:tc>
+        <w:tc>
+          <w:tcPr/>
+          <w:p>
+            <w:pPr>
+              <w:pStyle w:val="Compact"/>
+              <w:jc w:val="left"/>
+            </w:pPr>
+            <w:r>
               <w:t xml:space="preserve">2</w:t>
             </w:r>
           </w:p>
@@ -61409,6 +61674,18 @@
               <w:jc w:val="left"/>
             </w:pPr>
             <w:r>
+              <w:t xml:space="preserve">33</w:t>
+            </w:r>
+          </w:p>
+        </w:tc>
+        <w:tc>
+          <w:tcPr/>
+          <w:p>
+            <w:pPr>
+              <w:pStyle w:val="Compact"/>
+              <w:jc w:val="left"/>
+            </w:pPr>
+            <w:r>
               <w:t xml:space="preserve">3</w:t>
             </w:r>
           </w:p>
@@ -61435,6 +61712,18 @@
               <w:jc w:val="left"/>
             </w:pPr>
             <w:r>
+              <w:t xml:space="preserve">34</w:t>
+            </w:r>
+          </w:p>
+        </w:tc>
+        <w:tc>
+          <w:tcPr/>
+          <w:p>
+            <w:pPr>
+              <w:pStyle w:val="Compact"/>
+              <w:jc w:val="left"/>
+            </w:pPr>
+            <w:r>
               <w:t xml:space="preserve">4</w:t>
             </w:r>
           </w:p>
@@ -61461,6 +61750,18 @@
               <w:jc w:val="left"/>
             </w:pPr>
             <w:r>
+              <w:t xml:space="preserve">35</w:t>
+            </w:r>
+          </w:p>
+        </w:tc>
+        <w:tc>
+          <w:tcPr/>
+          <w:p>
+            <w:pPr>
+              <w:pStyle w:val="Compact"/>
+              <w:jc w:val="left"/>
+            </w:pPr>
+            <w:r>
               <w:t xml:space="preserve">5</w:t>
             </w:r>
           </w:p>
@@ -61487,6 +61788,18 @@
               <w:jc w:val="left"/>
             </w:pPr>
             <w:r>
+              <w:t xml:space="preserve">36</w:t>
+            </w:r>
+          </w:p>
+        </w:tc>
+        <w:tc>
+          <w:tcPr/>
+          <w:p>
+            <w:pPr>
+              <w:pStyle w:val="Compact"/>
+              <w:jc w:val="left"/>
+            </w:pPr>
+            <w:r>
               <w:t xml:space="preserve">6</w:t>
             </w:r>
           </w:p>
@@ -61513,6 +61826,18 @@
               <w:jc w:val="left"/>
             </w:pPr>
             <w:r>
+              <w:t xml:space="preserve">37</w:t>
+            </w:r>
+          </w:p>
+        </w:tc>
+        <w:tc>
+          <w:tcPr/>
+          <w:p>
+            <w:pPr>
+              <w:pStyle w:val="Compact"/>
+              <w:jc w:val="left"/>
+            </w:pPr>
+            <w:r>
               <w:t xml:space="preserve">7</w:t>
             </w:r>
           </w:p>
@@ -61539,6 +61864,18 @@
               <w:jc w:val="left"/>
             </w:pPr>
             <w:r>
+              <w:t xml:space="preserve">38</w:t>
+            </w:r>
+          </w:p>
+        </w:tc>
+        <w:tc>
+          <w:tcPr/>
+          <w:p>
+            <w:pPr>
+              <w:pStyle w:val="Compact"/>
+              <w:jc w:val="left"/>
+            </w:pPr>
+            <w:r>
               <w:t xml:space="preserve">8</w:t>
             </w:r>
           </w:p>
@@ -61565,6 +61902,18 @@
               <w:jc w:val="left"/>
             </w:pPr>
             <w:r>
+              <w:t xml:space="preserve">39</w:t>
+            </w:r>
+          </w:p>
+        </w:tc>
+        <w:tc>
+          <w:tcPr/>
+          <w:p>
+            <w:pPr>
+              <w:pStyle w:val="Compact"/>
+              <w:jc w:val="left"/>
+            </w:pPr>
+            <w:r>
               <w:t xml:space="preserve">9</w:t>
             </w:r>
           </w:p>
@@ -61591,6 +61940,18 @@
               <w:jc w:val="left"/>
             </w:pPr>
             <w:r>
+              <w:t xml:space="preserve">3A</w:t>
+            </w:r>
+          </w:p>
+        </w:tc>
+        <w:tc>
+          <w:tcPr/>
+          <w:p>
+            <w:pPr>
+              <w:pStyle w:val="Compact"/>
+              <w:jc w:val="left"/>
+            </w:pPr>
+            <w:r>
               <w:t xml:space="preserve">:</w:t>
             </w:r>
           </w:p>
@@ -61617,6 +61978,18 @@
               <w:jc w:val="left"/>
             </w:pPr>
             <w:r>
+              <w:t xml:space="preserve">3B</w:t>
+            </w:r>
+          </w:p>
+        </w:tc>
+        <w:tc>
+          <w:tcPr/>
+          <w:p>
+            <w:pPr>
+              <w:pStyle w:val="Compact"/>
+              <w:jc w:val="left"/>
+            </w:pPr>
+            <w:r>
               <w:t xml:space="preserve">;</w:t>
             </w:r>
           </w:p>
@@ -61643,6 +62016,18 @@
               <w:jc w:val="left"/>
             </w:pPr>
             <w:r>
+              <w:t xml:space="preserve">3C</w:t>
+            </w:r>
+          </w:p>
+        </w:tc>
+        <w:tc>
+          <w:tcPr/>
+          <w:p>
+            <w:pPr>
+              <w:pStyle w:val="Compact"/>
+              <w:jc w:val="left"/>
+            </w:pPr>
+            <w:r>
               <w:t xml:space="preserve">&lt;</w:t>
             </w:r>
           </w:p>
@@ -61669,6 +62054,18 @@
               <w:jc w:val="left"/>
             </w:pPr>
             <w:r>
+              <w:t xml:space="preserve">3D</w:t>
+            </w:r>
+          </w:p>
+        </w:tc>
+        <w:tc>
+          <w:tcPr/>
+          <w:p>
+            <w:pPr>
+              <w:pStyle w:val="Compact"/>
+              <w:jc w:val="left"/>
+            </w:pPr>
+            <w:r>
               <w:t xml:space="preserve">=</w:t>
             </w:r>
           </w:p>
@@ -61695,6 +62092,18 @@
               <w:jc w:val="left"/>
             </w:pPr>
             <w:r>
+              <w:t xml:space="preserve">3E</w:t>
+            </w:r>
+          </w:p>
+        </w:tc>
+        <w:tc>
+          <w:tcPr/>
+          <w:p>
+            <w:pPr>
+              <w:pStyle w:val="Compact"/>
+              <w:jc w:val="left"/>
+            </w:pPr>
+            <w:r>
               <w:t xml:space="preserve">&gt;</w:t>
             </w:r>
           </w:p>
@@ -61721,6 +62130,18 @@
               <w:jc w:val="left"/>
             </w:pPr>
             <w:r>
+              <w:t xml:space="preserve">3F</w:t>
+            </w:r>
+          </w:p>
+        </w:tc>
+        <w:tc>
+          <w:tcPr/>
+          <w:p>
+            <w:pPr>
+              <w:pStyle w:val="Compact"/>
+              <w:jc w:val="left"/>
+            </w:pPr>
+            <w:r>
               <w:t xml:space="preserve">?</w:t>
             </w:r>
           </w:p>
@@ -61747,6 +62168,18 @@
               <w:jc w:val="left"/>
             </w:pPr>
             <w:r>
+              <w:t xml:space="preserve">40</w:t>
+            </w:r>
+          </w:p>
+        </w:tc>
+        <w:tc>
+          <w:tcPr/>
+          <w:p>
+            <w:pPr>
+              <w:pStyle w:val="Compact"/>
+              <w:jc w:val="left"/>
+            </w:pPr>
+            <w:r>
               <w:t xml:space="preserve">@</w:t>
             </w:r>
           </w:p>
@@ -61773,6 +62206,18 @@
               <w:jc w:val="left"/>
             </w:pPr>
             <w:r>
+              <w:t xml:space="preserve">41</w:t>
+            </w:r>
+          </w:p>
+        </w:tc>
+        <w:tc>
+          <w:tcPr/>
+          <w:p>
+            <w:pPr>
+              <w:pStyle w:val="Compact"/>
+              <w:jc w:val="left"/>
+            </w:pPr>
+            <w:r>
               <w:t xml:space="preserve">A</w:t>
             </w:r>
           </w:p>
@@ -61799,6 +62244,18 @@
               <w:jc w:val="left"/>
             </w:pPr>
             <w:r>
+              <w:t xml:space="preserve">42</w:t>
+            </w:r>
+          </w:p>
+        </w:tc>
+        <w:tc>
+          <w:tcPr/>
+          <w:p>
+            <w:pPr>
+              <w:pStyle w:val="Compact"/>
+              <w:jc w:val="left"/>
+            </w:pPr>
+            <w:r>
               <w:t xml:space="preserve">B</w:t>
             </w:r>
           </w:p>
@@ -61825,6 +62282,18 @@
               <w:jc w:val="left"/>
             </w:pPr>
             <w:r>
+              <w:t xml:space="preserve">43</w:t>
+            </w:r>
+          </w:p>
+        </w:tc>
+        <w:tc>
+          <w:tcPr/>
+          <w:p>
+            <w:pPr>
+              <w:pStyle w:val="Compact"/>
+              <w:jc w:val="left"/>
+            </w:pPr>
+            <w:r>
               <w:t xml:space="preserve">C</w:t>
             </w:r>
           </w:p>
@@ -61851,6 +62320,18 @@
               <w:jc w:val="left"/>
             </w:pPr>
             <w:r>
+              <w:t xml:space="preserve">44</w:t>
+            </w:r>
+          </w:p>
+        </w:tc>
+        <w:tc>
+          <w:tcPr/>
+          <w:p>
+            <w:pPr>
+              <w:pStyle w:val="Compact"/>
+              <w:jc w:val="left"/>
+            </w:pPr>
+            <w:r>
               <w:t xml:space="preserve">D</w:t>
             </w:r>
           </w:p>
@@ -61877,6 +62358,18 @@
               <w:jc w:val="left"/>
             </w:pPr>
             <w:r>
+              <w:t xml:space="preserve">45</w:t>
+            </w:r>
+          </w:p>
+        </w:tc>
+        <w:tc>
+          <w:tcPr/>
+          <w:p>
+            <w:pPr>
+              <w:pStyle w:val="Compact"/>
+              <w:jc w:val="left"/>
+            </w:pPr>
+            <w:r>
               <w:t xml:space="preserve">E</w:t>
             </w:r>
           </w:p>
@@ -61903,6 +62396,18 @@
               <w:jc w:val="left"/>
             </w:pPr>
             <w:r>
+              <w:t xml:space="preserve">46</w:t>
+            </w:r>
+          </w:p>
+        </w:tc>
+        <w:tc>
+          <w:tcPr/>
+          <w:p>
+            <w:pPr>
+              <w:pStyle w:val="Compact"/>
+              <w:jc w:val="left"/>
+            </w:pPr>
+            <w:r>
               <w:t xml:space="preserve">F</w:t>
             </w:r>
           </w:p>
@@ -61929,6 +62434,18 @@
               <w:jc w:val="left"/>
             </w:pPr>
             <w:r>
+              <w:t xml:space="preserve">47</w:t>
+            </w:r>
+          </w:p>
+        </w:tc>
+        <w:tc>
+          <w:tcPr/>
+          <w:p>
+            <w:pPr>
+              <w:pStyle w:val="Compact"/>
+              <w:jc w:val="left"/>
+            </w:pPr>
+            <w:r>
               <w:t xml:space="preserve">G</w:t>
             </w:r>
           </w:p>
@@ -61955,6 +62472,18 @@
               <w:jc w:val="left"/>
             </w:pPr>
             <w:r>
+              <w:t xml:space="preserve">48</w:t>
+            </w:r>
+          </w:p>
+        </w:tc>
+        <w:tc>
+          <w:tcPr/>
+          <w:p>
+            <w:pPr>
+              <w:pStyle w:val="Compact"/>
+              <w:jc w:val="left"/>
+            </w:pPr>
+            <w:r>
               <w:t xml:space="preserve">H</w:t>
             </w:r>
           </w:p>
@@ -61981,6 +62510,18 @@
               <w:jc w:val="left"/>
             </w:pPr>
             <w:r>
+              <w:t xml:space="preserve">49</w:t>
+            </w:r>
+          </w:p>
+        </w:tc>
+        <w:tc>
+          <w:tcPr/>
+          <w:p>
+            <w:pPr>
+              <w:pStyle w:val="Compact"/>
+              <w:jc w:val="left"/>
+            </w:pPr>
+            <w:r>
               <w:t xml:space="preserve">I</w:t>
             </w:r>
           </w:p>
@@ -62007,6 +62548,18 @@
               <w:jc w:val="left"/>
             </w:pPr>
             <w:r>
+              <w:t xml:space="preserve">4A</w:t>
+            </w:r>
+          </w:p>
+        </w:tc>
+        <w:tc>
+          <w:tcPr/>
+          <w:p>
+            <w:pPr>
+              <w:pStyle w:val="Compact"/>
+              <w:jc w:val="left"/>
+            </w:pPr>
+            <w:r>
               <w:t xml:space="preserve">J</w:t>
             </w:r>
           </w:p>
@@ -62033,6 +62586,18 @@
               <w:jc w:val="left"/>
             </w:pPr>
             <w:r>
+              <w:t xml:space="preserve">4B</w:t>
+            </w:r>
+          </w:p>
+        </w:tc>
+        <w:tc>
+          <w:tcPr/>
+          <w:p>
+            <w:pPr>
+              <w:pStyle w:val="Compact"/>
+              <w:jc w:val="left"/>
+            </w:pPr>
+            <w:r>
               <w:t xml:space="preserve">K</w:t>
             </w:r>
           </w:p>
@@ -62059,6 +62624,18 @@
               <w:jc w:val="left"/>
             </w:pPr>
             <w:r>
+              <w:t xml:space="preserve">4C</w:t>
+            </w:r>
+          </w:p>
+        </w:tc>
+        <w:tc>
+          <w:tcPr/>
+          <w:p>
+            <w:pPr>
+              <w:pStyle w:val="Compact"/>
+              <w:jc w:val="left"/>
+            </w:pPr>
+            <w:r>
               <w:t xml:space="preserve">L</w:t>
             </w:r>
           </w:p>
@@ -62085,6 +62662,18 @@
               <w:jc w:val="left"/>
             </w:pPr>
             <w:r>
+              <w:t xml:space="preserve">4D</w:t>
+            </w:r>
+          </w:p>
+        </w:tc>
+        <w:tc>
+          <w:tcPr/>
+          <w:p>
+            <w:pPr>
+              <w:pStyle w:val="Compact"/>
+              <w:jc w:val="left"/>
+            </w:pPr>
+            <w:r>
               <w:t xml:space="preserve">M</w:t>
             </w:r>
           </w:p>
@@ -62111,6 +62700,18 @@
               <w:jc w:val="left"/>
             </w:pPr>
             <w:r>
+              <w:t xml:space="preserve">4E</w:t>
+            </w:r>
+          </w:p>
+        </w:tc>
+        <w:tc>
+          <w:tcPr/>
+          <w:p>
+            <w:pPr>
+              <w:pStyle w:val="Compact"/>
+              <w:jc w:val="left"/>
+            </w:pPr>
+            <w:r>
               <w:t xml:space="preserve">N</w:t>
             </w:r>
           </w:p>
@@ -62137,6 +62738,18 @@
               <w:jc w:val="left"/>
             </w:pPr>
             <w:r>
+              <w:t xml:space="preserve">4F</w:t>
+            </w:r>
+          </w:p>
+        </w:tc>
+        <w:tc>
+          <w:tcPr/>
+          <w:p>
+            <w:pPr>
+              <w:pStyle w:val="Compact"/>
+              <w:jc w:val="left"/>
+            </w:pPr>
+            <w:r>
               <w:t xml:space="preserve">O</w:t>
             </w:r>
           </w:p>
@@ -62163,6 +62776,18 @@
               <w:jc w:val="left"/>
             </w:pPr>
             <w:r>
+              <w:t xml:space="preserve">50</w:t>
+            </w:r>
+          </w:p>
+        </w:tc>
+        <w:tc>
+          <w:tcPr/>
+          <w:p>
+            <w:pPr>
+              <w:pStyle w:val="Compact"/>
+              <w:jc w:val="left"/>
+            </w:pPr>
+            <w:r>
               <w:t xml:space="preserve">P</w:t>
             </w:r>
           </w:p>
@@ -62189,6 +62814,18 @@
               <w:jc w:val="left"/>
             </w:pPr>
             <w:r>
+              <w:t xml:space="preserve">51</w:t>
+            </w:r>
+          </w:p>
+        </w:tc>
+        <w:tc>
+          <w:tcPr/>
+          <w:p>
+            <w:pPr>
+              <w:pStyle w:val="Compact"/>
+              <w:jc w:val="left"/>
+            </w:pPr>
+            <w:r>
               <w:t xml:space="preserve">Q</w:t>
             </w:r>
           </w:p>
@@ -62215,6 +62852,18 @@
               <w:jc w:val="left"/>
             </w:pPr>
             <w:r>
+              <w:t xml:space="preserve">52</w:t>
+            </w:r>
+          </w:p>
+        </w:tc>
+        <w:tc>
+          <w:tcPr/>
+          <w:p>
+            <w:pPr>
+              <w:pStyle w:val="Compact"/>
+              <w:jc w:val="left"/>
+            </w:pPr>
+            <w:r>
               <w:t xml:space="preserve">R</w:t>
             </w:r>
           </w:p>
@@ -62241,6 +62890,18 @@
               <w:jc w:val="left"/>
             </w:pPr>
             <w:r>
+              <w:t xml:space="preserve">53</w:t>
+            </w:r>
+          </w:p>
+        </w:tc>
+        <w:tc>
+          <w:tcPr/>
+          <w:p>
+            <w:pPr>
+              <w:pStyle w:val="Compact"/>
+              <w:jc w:val="left"/>
+            </w:pPr>
+            <w:r>
               <w:t xml:space="preserve">S</w:t>
             </w:r>
           </w:p>
@@ -62267,6 +62928,18 @@
               <w:jc w:val="left"/>
             </w:pPr>
             <w:r>
+              <w:t xml:space="preserve">54</w:t>
+            </w:r>
+          </w:p>
+        </w:tc>
+        <w:tc>
+          <w:tcPr/>
+          <w:p>
+            <w:pPr>
+              <w:pStyle w:val="Compact"/>
+              <w:jc w:val="left"/>
+            </w:pPr>
+            <w:r>
               <w:t xml:space="preserve">T</w:t>
             </w:r>
           </w:p>
@@ -62293,6 +62966,18 @@
               <w:jc w:val="left"/>
             </w:pPr>
             <w:r>
+              <w:t xml:space="preserve">55</w:t>
+            </w:r>
+          </w:p>
+        </w:tc>
+        <w:tc>
+          <w:tcPr/>
+          <w:p>
+            <w:pPr>
+              <w:pStyle w:val="Compact"/>
+              <w:jc w:val="left"/>
+            </w:pPr>
+            <w:r>
               <w:t xml:space="preserve">U</w:t>
             </w:r>
           </w:p>
@@ -62319,6 +63004,18 @@
               <w:jc w:val="left"/>
             </w:pPr>
             <w:r>
+              <w:t xml:space="preserve">56</w:t>
+            </w:r>
+          </w:p>
+        </w:tc>
+        <w:tc>
+          <w:tcPr/>
+          <w:p>
+            <w:pPr>
+              <w:pStyle w:val="Compact"/>
+              <w:jc w:val="left"/>
+            </w:pPr>
+            <w:r>
               <w:t xml:space="preserve">V</w:t>
             </w:r>
           </w:p>
@@ -62345,6 +63042,18 @@
               <w:jc w:val="left"/>
             </w:pPr>
             <w:r>
+              <w:t xml:space="preserve">57</w:t>
+            </w:r>
+          </w:p>
+        </w:tc>
+        <w:tc>
+          <w:tcPr/>
+          <w:p>
+            <w:pPr>
+              <w:pStyle w:val="Compact"/>
+              <w:jc w:val="left"/>
+            </w:pPr>
+            <w:r>
               <w:t xml:space="preserve">W</w:t>
             </w:r>
           </w:p>
@@ -62371,6 +63080,18 @@
               <w:jc w:val="left"/>
             </w:pPr>
             <w:r>
+              <w:t xml:space="preserve">58</w:t>
+            </w:r>
+          </w:p>
+        </w:tc>
+        <w:tc>
+          <w:tcPr/>
+          <w:p>
+            <w:pPr>
+              <w:pStyle w:val="Compact"/>
+              <w:jc w:val="left"/>
+            </w:pPr>
+            <w:r>
               <w:t xml:space="preserve">X</w:t>
             </w:r>
           </w:p>
@@ -62397,6 +63118,18 @@
               <w:jc w:val="left"/>
             </w:pPr>
             <w:r>
+              <w:t xml:space="preserve">59</w:t>
+            </w:r>
+          </w:p>
+        </w:tc>
+        <w:tc>
+          <w:tcPr/>
+          <w:p>
+            <w:pPr>
+              <w:pStyle w:val="Compact"/>
+              <w:jc w:val="left"/>
+            </w:pPr>
+            <w:r>
               <w:t xml:space="preserve">Y</w:t>
             </w:r>
           </w:p>
@@ -62423,6 +63156,18 @@
               <w:jc w:val="left"/>
             </w:pPr>
             <w:r>
+              <w:t xml:space="preserve">5A</w:t>
+            </w:r>
+          </w:p>
+        </w:tc>
+        <w:tc>
+          <w:tcPr/>
+          <w:p>
+            <w:pPr>
+              <w:pStyle w:val="Compact"/>
+              <w:jc w:val="left"/>
+            </w:pPr>
+            <w:r>
               <w:t xml:space="preserve">Z</w:t>
             </w:r>
           </w:p>
@@ -62449,6 +63194,18 @@
               <w:jc w:val="left"/>
             </w:pPr>
             <w:r>
+              <w:t xml:space="preserve">5B</w:t>
+            </w:r>
+          </w:p>
+        </w:tc>
+        <w:tc>
+          <w:tcPr/>
+          <w:p>
+            <w:pPr>
+              <w:pStyle w:val="Compact"/>
+              <w:jc w:val="left"/>
+            </w:pPr>
+            <w:r>
               <w:t xml:space="preserve">[</w:t>
             </w:r>
           </w:p>
@@ -62475,6 +63232,18 @@
               <w:jc w:val="left"/>
             </w:pPr>
             <w:r>
+              <w:t xml:space="preserve">5C</w:t>
+            </w:r>
+          </w:p>
+        </w:tc>
+        <w:tc>
+          <w:tcPr/>
+          <w:p>
+            <w:pPr>
+              <w:pStyle w:val="Compact"/>
+              <w:jc w:val="left"/>
+            </w:pPr>
+            <w:r>
               <w:t xml:space="preserve">\</w:t>
             </w:r>
           </w:p>
@@ -62501,6 +63270,18 @@
               <w:jc w:val="left"/>
             </w:pPr>
             <w:r>
+              <w:t xml:space="preserve">5D</w:t>
+            </w:r>
+          </w:p>
+        </w:tc>
+        <w:tc>
+          <w:tcPr/>
+          <w:p>
+            <w:pPr>
+              <w:pStyle w:val="Compact"/>
+              <w:jc w:val="left"/>
+            </w:pPr>
+            <w:r>
               <w:t xml:space="preserve">]</w:t>
             </w:r>
           </w:p>
@@ -62527,6 +63308,18 @@
               <w:jc w:val="left"/>
             </w:pPr>
             <w:r>
+              <w:t xml:space="preserve">5E</w:t>
+            </w:r>
+          </w:p>
+        </w:tc>
+        <w:tc>
+          <w:tcPr/>
+          <w:p>
+            <w:pPr>
+              <w:pStyle w:val="Compact"/>
+              <w:jc w:val="left"/>
+            </w:pPr>
+            <w:r>
               <w:t xml:space="preserve">^</w:t>
             </w:r>
           </w:p>
@@ -62553,6 +63346,18 @@
               <w:jc w:val="left"/>
             </w:pPr>
             <w:r>
+              <w:t xml:space="preserve">5F</w:t>
+            </w:r>
+          </w:p>
+        </w:tc>
+        <w:tc>
+          <w:tcPr/>
+          <w:p>
+            <w:pPr>
+              <w:pStyle w:val="Compact"/>
+              <w:jc w:val="left"/>
+            </w:pPr>
+            <w:r>
               <w:t xml:space="preserve">_</w:t>
             </w:r>
           </w:p>
@@ -62579,6 +63384,18 @@
               <w:jc w:val="left"/>
             </w:pPr>
             <w:r>
+              <w:t xml:space="preserve">60</w:t>
+            </w:r>
+          </w:p>
+        </w:tc>
+        <w:tc>
+          <w:tcPr/>
+          <w:p>
+            <w:pPr>
+              <w:pStyle w:val="Compact"/>
+              <w:jc w:val="left"/>
+            </w:pPr>
+            <w:r>
               <w:t xml:space="preserve">`</w:t>
             </w:r>
           </w:p>
@@ -62605,6 +63422,18 @@
               <w:jc w:val="left"/>
             </w:pPr>
             <w:r>
+              <w:t xml:space="preserve">61</w:t>
+            </w:r>
+          </w:p>
+        </w:tc>
+        <w:tc>
+          <w:tcPr/>
+          <w:p>
+            <w:pPr>
+              <w:pStyle w:val="Compact"/>
+              <w:jc w:val="left"/>
+            </w:pPr>
+            <w:r>
               <w:t xml:space="preserve">a</w:t>
             </w:r>
           </w:p>
@@ -62631,6 +63460,18 @@
               <w:jc w:val="left"/>
             </w:pPr>
             <w:r>
+              <w:t xml:space="preserve">62</w:t>
+            </w:r>
+          </w:p>
+        </w:tc>
+        <w:tc>
+          <w:tcPr/>
+          <w:p>
+            <w:pPr>
+              <w:pStyle w:val="Compact"/>
+              <w:jc w:val="left"/>
+            </w:pPr>
+            <w:r>
               <w:t xml:space="preserve">b</w:t>
             </w:r>
           </w:p>
@@ -62657,6 +63498,18 @@
               <w:jc w:val="left"/>
             </w:pPr>
             <w:r>
+              <w:t xml:space="preserve">63</w:t>
+            </w:r>
+          </w:p>
+        </w:tc>
+        <w:tc>
+          <w:tcPr/>
+          <w:p>
+            <w:pPr>
+              <w:pStyle w:val="Compact"/>
+              <w:jc w:val="left"/>
+            </w:pPr>
+            <w:r>
               <w:t xml:space="preserve">c</w:t>
             </w:r>
           </w:p>
@@ -62683,6 +63536,18 @@
               <w:jc w:val="left"/>
             </w:pPr>
             <w:r>
+              <w:t xml:space="preserve">64</w:t>
+            </w:r>
+          </w:p>
+        </w:tc>
+        <w:tc>
+          <w:tcPr/>
+          <w:p>
+            <w:pPr>
+              <w:pStyle w:val="Compact"/>
+              <w:jc w:val="left"/>
+            </w:pPr>
+            <w:r>
               <w:t xml:space="preserve">d</w:t>
             </w:r>
           </w:p>
@@ -62709,6 +63574,18 @@
               <w:jc w:val="left"/>
             </w:pPr>
             <w:r>
+              <w:t xml:space="preserve">65</w:t>
+            </w:r>
+          </w:p>
+        </w:tc>
+        <w:tc>
+          <w:tcPr/>
+          <w:p>
+            <w:pPr>
+              <w:pStyle w:val="Compact"/>
+              <w:jc w:val="left"/>
+            </w:pPr>
+            <w:r>
               <w:t xml:space="preserve">e</w:t>
             </w:r>
           </w:p>
@@ -62735,6 +63612,18 @@
               <w:jc w:val="left"/>
             </w:pPr>
             <w:r>
+              <w:t xml:space="preserve">66</w:t>
+            </w:r>
+          </w:p>
+        </w:tc>
+        <w:tc>
+          <w:tcPr/>
+          <w:p>
+            <w:pPr>
+              <w:pStyle w:val="Compact"/>
+              <w:jc w:val="left"/>
+            </w:pPr>
+            <w:r>
               <w:t xml:space="preserve">f</w:t>
             </w:r>
           </w:p>
@@ -62761,6 +63650,18 @@
               <w:jc w:val="left"/>
             </w:pPr>
             <w:r>
+              <w:t xml:space="preserve">67</w:t>
+            </w:r>
+          </w:p>
+        </w:tc>
+        <w:tc>
+          <w:tcPr/>
+          <w:p>
+            <w:pPr>
+              <w:pStyle w:val="Compact"/>
+              <w:jc w:val="left"/>
+            </w:pPr>
+            <w:r>
               <w:t xml:space="preserve">g</w:t>
             </w:r>
           </w:p>
@@ -62787,6 +63688,18 @@
               <w:jc w:val="left"/>
             </w:pPr>
             <w:r>
+              <w:t xml:space="preserve">68</w:t>
+            </w:r>
+          </w:p>
+        </w:tc>
+        <w:tc>
+          <w:tcPr/>
+          <w:p>
+            <w:pPr>
+              <w:pStyle w:val="Compact"/>
+              <w:jc w:val="left"/>
+            </w:pPr>
+            <w:r>
               <w:t xml:space="preserve">h</w:t>
             </w:r>
           </w:p>
@@ -62813,6 +63726,18 @@
               <w:jc w:val="left"/>
             </w:pPr>
             <w:r>
+              <w:t xml:space="preserve">69</w:t>
+            </w:r>
+          </w:p>
+        </w:tc>
+        <w:tc>
+          <w:tcPr/>
+          <w:p>
+            <w:pPr>
+              <w:pStyle w:val="Compact"/>
+              <w:jc w:val="left"/>
+            </w:pPr>
+            <w:r>
               <w:t xml:space="preserve">i</w:t>
             </w:r>
           </w:p>
@@ -62839,6 +63764,18 @@
               <w:jc w:val="left"/>
             </w:pPr>
             <w:r>
+              <w:t xml:space="preserve">6A</w:t>
+            </w:r>
+          </w:p>
+        </w:tc>
+        <w:tc>
+          <w:tcPr/>
+          <w:p>
+            <w:pPr>
+              <w:pStyle w:val="Compact"/>
+              <w:jc w:val="left"/>
+            </w:pPr>
+            <w:r>
               <w:t xml:space="preserve">j</w:t>
             </w:r>
           </w:p>
@@ -62865,6 +63802,18 @@
               <w:jc w:val="left"/>
             </w:pPr>
             <w:r>
+              <w:t xml:space="preserve">6B</w:t>
+            </w:r>
+          </w:p>
+        </w:tc>
+        <w:tc>
+          <w:tcPr/>
+          <w:p>
+            <w:pPr>
+              <w:pStyle w:val="Compact"/>
+              <w:jc w:val="left"/>
+            </w:pPr>
+            <w:r>
               <w:t xml:space="preserve">k</w:t>
             </w:r>
           </w:p>
@@ -62891,6 +63840,18 @@
               <w:jc w:val="left"/>
             </w:pPr>
             <w:r>
+              <w:t xml:space="preserve">6C</w:t>
+            </w:r>
+          </w:p>
+        </w:tc>
+        <w:tc>
+          <w:tcPr/>
+          <w:p>
+            <w:pPr>
+              <w:pStyle w:val="Compact"/>
+              <w:jc w:val="left"/>
+            </w:pPr>
+            <w:r>
               <w:t xml:space="preserve">l</w:t>
             </w:r>
           </w:p>
@@ -62917,6 +63878,18 @@
               <w:jc w:val="left"/>
             </w:pPr>
             <w:r>
+              <w:t xml:space="preserve">6D</w:t>
+            </w:r>
+          </w:p>
+        </w:tc>
+        <w:tc>
+          <w:tcPr/>
+          <w:p>
+            <w:pPr>
+              <w:pStyle w:val="Compact"/>
+              <w:jc w:val="left"/>
+            </w:pPr>
+            <w:r>
               <w:t xml:space="preserve">m</w:t>
             </w:r>
           </w:p>
@@ -62943,6 +63916,18 @@
               <w:jc w:val="left"/>
             </w:pPr>
             <w:r>
+              <w:t xml:space="preserve">6E</w:t>
+            </w:r>
+          </w:p>
+        </w:tc>
+        <w:tc>
+          <w:tcPr/>
+          <w:p>
+            <w:pPr>
+              <w:pStyle w:val="Compact"/>
+              <w:jc w:val="left"/>
+            </w:pPr>
+            <w:r>
               <w:t xml:space="preserve">n</w:t>
             </w:r>
           </w:p>
@@ -62969,6 +63954,18 @@
               <w:jc w:val="left"/>
             </w:pPr>
             <w:r>
+              <w:t xml:space="preserve">6F</w:t>
+            </w:r>
+          </w:p>
+        </w:tc>
+        <w:tc>
+          <w:tcPr/>
+          <w:p>
+            <w:pPr>
+              <w:pStyle w:val="Compact"/>
+              <w:jc w:val="left"/>
+            </w:pPr>
+            <w:r>
               <w:t xml:space="preserve">o</w:t>
             </w:r>
           </w:p>
@@ -62995,6 +63992,18 @@
               <w:jc w:val="left"/>
             </w:pPr>
             <w:r>
+              <w:t xml:space="preserve">70</w:t>
+            </w:r>
+          </w:p>
+        </w:tc>
+        <w:tc>
+          <w:tcPr/>
+          <w:p>
+            <w:pPr>
+              <w:pStyle w:val="Compact"/>
+              <w:jc w:val="left"/>
+            </w:pPr>
+            <w:r>
               <w:t xml:space="preserve">p</w:t>
             </w:r>
           </w:p>
@@ -63021,6 +64030,18 @@
               <w:jc w:val="left"/>
             </w:pPr>
             <w:r>
+              <w:t xml:space="preserve">71</w:t>
+            </w:r>
+          </w:p>
+        </w:tc>
+        <w:tc>
+          <w:tcPr/>
+          <w:p>
+            <w:pPr>
+              <w:pStyle w:val="Compact"/>
+              <w:jc w:val="left"/>
+            </w:pPr>
+            <w:r>
               <w:t xml:space="preserve">q</w:t>
             </w:r>
           </w:p>
@@ -63047,6 +64068,18 @@
               <w:jc w:val="left"/>
             </w:pPr>
             <w:r>
+              <w:t xml:space="preserve">72</w:t>
+            </w:r>
+          </w:p>
+        </w:tc>
+        <w:tc>
+          <w:tcPr/>
+          <w:p>
+            <w:pPr>
+              <w:pStyle w:val="Compact"/>
+              <w:jc w:val="left"/>
+            </w:pPr>
+            <w:r>
               <w:t xml:space="preserve">r</w:t>
             </w:r>
           </w:p>
@@ -63073,6 +64106,18 @@
               <w:jc w:val="left"/>
             </w:pPr>
             <w:r>
+              <w:t xml:space="preserve">73</w:t>
+            </w:r>
+          </w:p>
+        </w:tc>
+        <w:tc>
+          <w:tcPr/>
+          <w:p>
+            <w:pPr>
+              <w:pStyle w:val="Compact"/>
+              <w:jc w:val="left"/>
+            </w:pPr>
+            <w:r>
               <w:t xml:space="preserve">s</w:t>
             </w:r>
           </w:p>
@@ -63099,6 +64144,18 @@
               <w:jc w:val="left"/>
             </w:pPr>
             <w:r>
+              <w:t xml:space="preserve">74</w:t>
+            </w:r>
+          </w:p>
+        </w:tc>
+        <w:tc>
+          <w:tcPr/>
+          <w:p>
+            <w:pPr>
+              <w:pStyle w:val="Compact"/>
+              <w:jc w:val="left"/>
+            </w:pPr>
+            <w:r>
               <w:t xml:space="preserve">t</w:t>
             </w:r>
           </w:p>
@@ -63125,6 +64182,18 @@
               <w:jc w:val="left"/>
             </w:pPr>
             <w:r>
+              <w:t xml:space="preserve">75</w:t>
+            </w:r>
+          </w:p>
+        </w:tc>
+        <w:tc>
+          <w:tcPr/>
+          <w:p>
+            <w:pPr>
+              <w:pStyle w:val="Compact"/>
+              <w:jc w:val="left"/>
+            </w:pPr>
+            <w:r>
               <w:t xml:space="preserve">u</w:t>
             </w:r>
           </w:p>
@@ -63151,6 +64220,18 @@
               <w:jc w:val="left"/>
             </w:pPr>
             <w:r>
+              <w:t xml:space="preserve">76</w:t>
+            </w:r>
+          </w:p>
+        </w:tc>
+        <w:tc>
+          <w:tcPr/>
+          <w:p>
+            <w:pPr>
+              <w:pStyle w:val="Compact"/>
+              <w:jc w:val="left"/>
+            </w:pPr>
+            <w:r>
               <w:t xml:space="preserve">v</w:t>
             </w:r>
           </w:p>
@@ -63177,6 +64258,18 @@
               <w:jc w:val="left"/>
             </w:pPr>
             <w:r>
+              <w:t xml:space="preserve">77</w:t>
+            </w:r>
+          </w:p>
+        </w:tc>
+        <w:tc>
+          <w:tcPr/>
+          <w:p>
+            <w:pPr>
+              <w:pStyle w:val="Compact"/>
+              <w:jc w:val="left"/>
+            </w:pPr>
+            <w:r>
               <w:t xml:space="preserve">w</w:t>
             </w:r>
           </w:p>
@@ -63203,6 +64296,18 @@
               <w:jc w:val="left"/>
             </w:pPr>
             <w:r>
+              <w:t xml:space="preserve">78</w:t>
+            </w:r>
+          </w:p>
+        </w:tc>
+        <w:tc>
+          <w:tcPr/>
+          <w:p>
+            <w:pPr>
+              <w:pStyle w:val="Compact"/>
+              <w:jc w:val="left"/>
+            </w:pPr>
+            <w:r>
               <w:t xml:space="preserve">x</w:t>
             </w:r>
           </w:p>
@@ -63229,6 +64334,18 @@
               <w:jc w:val="left"/>
             </w:pPr>
             <w:r>
+              <w:t xml:space="preserve">79</w:t>
+            </w:r>
+          </w:p>
+        </w:tc>
+        <w:tc>
+          <w:tcPr/>
+          <w:p>
+            <w:pPr>
+              <w:pStyle w:val="Compact"/>
+              <w:jc w:val="left"/>
+            </w:pPr>
+            <w:r>
               <w:t xml:space="preserve">y</w:t>
             </w:r>
           </w:p>
@@ -63255,6 +64372,18 @@
               <w:jc w:val="left"/>
             </w:pPr>
             <w:r>
+              <w:t xml:space="preserve">7A</w:t>
+            </w:r>
+          </w:p>
+        </w:tc>
+        <w:tc>
+          <w:tcPr/>
+          <w:p>
+            <w:pPr>
+              <w:pStyle w:val="Compact"/>
+              <w:jc w:val="left"/>
+            </w:pPr>
+            <w:r>
               <w:t xml:space="preserve">z</w:t>
             </w:r>
           </w:p>
@@ -63281,6 +64410,18 @@
               <w:jc w:val="left"/>
             </w:pPr>
             <w:r>
+              <w:t xml:space="preserve">7B</w:t>
+            </w:r>
+          </w:p>
+        </w:tc>
+        <w:tc>
+          <w:tcPr/>
+          <w:p>
+            <w:pPr>
+              <w:pStyle w:val="Compact"/>
+              <w:jc w:val="left"/>
+            </w:pPr>
+            <w:r>
               <w:t xml:space="preserve">{</w:t>
             </w:r>
           </w:p>
@@ -63307,6 +64448,18 @@
               <w:jc w:val="left"/>
             </w:pPr>
             <w:r>
+              <w:t xml:space="preserve">7C</w:t>
+            </w:r>
+          </w:p>
+        </w:tc>
+        <w:tc>
+          <w:tcPr/>
+          <w:p>
+            <w:pPr>
+              <w:pStyle w:val="Compact"/>
+              <w:jc w:val="left"/>
+            </w:pPr>
+            <w:r>
               <w:t xml:space="preserve">|</w:t>
             </w:r>
           </w:p>
@@ -63333,6 +64486,18 @@
               <w:jc w:val="left"/>
             </w:pPr>
             <w:r>
+              <w:t xml:space="preserve">7D</w:t>
+            </w:r>
+          </w:p>
+        </w:tc>
+        <w:tc>
+          <w:tcPr/>
+          <w:p>
+            <w:pPr>
+              <w:pStyle w:val="Compact"/>
+              <w:jc w:val="left"/>
+            </w:pPr>
+            <w:r>
               <w:t xml:space="preserve">}</w:t>
             </w:r>
           </w:p>
@@ -63348,6 +64513,18 @@
             </w:pPr>
             <w:r>
               <w:t xml:space="preserve">126</w:t>
+            </w:r>
+          </w:p>
+        </w:tc>
+        <w:tc>
+          <w:tcPr/>
+          <w:p>
+            <w:pPr>
+              <w:pStyle w:val="Compact"/>
+              <w:jc w:val="left"/>
+            </w:pPr>
+            <w:r>
+              <w:t xml:space="preserve">7E</w:t>
             </w:r>
           </w:p>
         </w:tc>

</xml_diff>